<commit_message>
MIPS64 Design EAS Update
</commit_message>
<xml_diff>
--- a/doc/eas_MIPS64Core_Design_R0P1.docx
+++ b/doc/eas_MIPS64Core_Design_R0P1.docx
@@ -1,6 +1,6 @@
 
 <file path=word/document.xml><?xml version="1.0" encoding="utf-8"?>
-<w:document xmlns:wpc="http://schemas.microsoft.com/office/word/2010/wordprocessingCanvas" xmlns:mc="http://schemas.openxmlformats.org/markup-compatibility/2006" xmlns:o="urn:schemas-microsoft-com:office:office" xmlns:r="http://schemas.openxmlformats.org/officeDocument/2006/relationships" xmlns:m="http://schemas.openxmlformats.org/officeDocument/2006/math" xmlns:v="urn:schemas-microsoft-com:vml" xmlns:wp14="http://schemas.microsoft.com/office/word/2010/wordprocessingDrawing" xmlns:wp="http://schemas.openxmlformats.org/drawingml/2006/wordprocessingDrawing" xmlns:w10="urn:schemas-microsoft-com:office:word" xmlns:w="http://schemas.openxmlformats.org/wordprocessingml/2006/main" xmlns:w14="http://schemas.microsoft.com/office/word/2010/wordml" xmlns:w15="http://schemas.microsoft.com/office/word/2012/wordml" xmlns:wpg="http://schemas.microsoft.com/office/word/2010/wordprocessingGroup" xmlns:wpi="http://schemas.microsoft.com/office/word/2010/wordprocessingInk" xmlns:wne="http://schemas.microsoft.com/office/word/2006/wordml" xmlns:wps="http://schemas.microsoft.com/office/word/2010/wordprocessingShape" mc:Ignorable="w14 w15 wp14">
+<w:document xmlns:wpc="http://schemas.microsoft.com/office/word/2010/wordprocessingCanvas" xmlns:mc="http://schemas.openxmlformats.org/markup-compatibility/2006" xmlns:o="urn:schemas-microsoft-com:office:office" xmlns:r="http://schemas.openxmlformats.org/officeDocument/2006/relationships" xmlns:m="http://schemas.openxmlformats.org/officeDocument/2006/math" xmlns:v="urn:schemas-microsoft-com:vml" xmlns:wp14="http://schemas.microsoft.com/office/word/2010/wordprocessingDrawing" xmlns:wp="http://schemas.openxmlformats.org/drawingml/2006/wordprocessingDrawing" xmlns:w10="urn:schemas-microsoft-com:office:word" xmlns:w="http://schemas.openxmlformats.org/wordprocessingml/2006/main" xmlns:w14="http://schemas.microsoft.com/office/word/2010/wordml" xmlns:wpg="http://schemas.microsoft.com/office/word/2010/wordprocessingGroup" xmlns:wpi="http://schemas.microsoft.com/office/word/2010/wordprocessingInk" xmlns:wne="http://schemas.microsoft.com/office/word/2006/wordml" xmlns:wps="http://schemas.microsoft.com/office/word/2010/wordprocessingShape" mc:Ignorable="w14 wp14">
   <w:body>
     <w:p>
       <w:pPr>
@@ -47,7 +47,7 @@
           <w:noProof/>
         </w:rPr>
         <w:drawing>
-          <wp:inline distT="0" distB="0" distL="0" distR="0" wp14:anchorId="5D452B2A" wp14:editId="4195D93A">
+          <wp:inline distT="0" distB="0" distL="0" distR="0" wp14:anchorId="2248B1B4" wp14:editId="59D5FB4A">
             <wp:extent cx="1908175" cy="1125220"/>
             <wp:effectExtent l="0" t="0" r="0" b="0"/>
             <wp:docPr id="1" name="Picture 1" descr="http://zeldawiki.org/images/thumb/d/db/Majora_tektite.png/200px-Majora_tektite.png"/>
@@ -64,7 +64,7 @@
                     </pic:cNvPicPr>
                   </pic:nvPicPr>
                   <pic:blipFill>
-                    <a:blip r:embed="rId121">
+                    <a:blip r:embed="rId122">
                       <a:extLst>
                         <a:ext uri="{28A0092B-C50C-407E-A947-70E740481C1C}">
                           <a14:useLocalDpi xmlns:a14="http://schemas.microsoft.com/office/drawing/2010/main" val="0"/>
@@ -282,8 +282,8 @@
           <w:szCs w:val="24"/>
         </w:rPr>
         <w:sectPr>
-          <w:headerReference w:type="default" r:id="rId122"/>
-          <w:footerReference w:type="default" r:id="rId123"/>
+          <w:headerReference w:type="default" r:id="rId123"/>
+          <w:footerReference w:type="default" r:id="rId124"/>
           <w:type w:val="continuous"/>
           <w:pgSz w:w="12240" w:h="15840" w:code="1"/>
           <w:pgMar w:top="1440" w:right="1440" w:bottom="1440" w:left="1440" w:header="720" w:footer="720" w:gutter="0"/>
@@ -3151,7 +3151,7 @@
           <w:noProof/>
         </w:rPr>
         <w:drawing>
-          <wp:inline distT="0" distB="0" distL="0" distR="0">
+          <wp:inline distT="0" distB="0" distL="0" distR="0" wp14:anchorId="011628DE" wp14:editId="4A2A7E1A">
             <wp:extent cx="5943600" cy="3548625"/>
             <wp:effectExtent l="0" t="0" r="0" b="0"/>
             <wp:docPr id="2" name="Picture 2" descr="http://i.stack.imgur.com/qC8uK.png"/>
@@ -3168,7 +3168,7 @@
                     </pic:cNvPicPr>
                   </pic:nvPicPr>
                   <pic:blipFill>
-                    <a:blip r:embed="rId124">
+                    <a:blip r:embed="rId125">
                       <a:extLst>
                         <a:ext uri="{28A0092B-C50C-407E-A947-70E740481C1C}">
                           <a14:useLocalDpi xmlns:a14="http://schemas.microsoft.com/office/drawing/2010/main" val="0"/>
@@ -3421,9 +3421,9 @@
             <o:lock v:ext="edit" aspectratio="t"/>
           </v:shapetype>
           <v:shape id="_x0000_i1025" type="#_x0000_t75" style="width:468pt;height:295.5pt" o:ole="">
-            <v:imagedata r:id="rId125" o:title=""/>
+            <v:imagedata r:id="rId126" o:title=""/>
           </v:shape>
-          <o:OLEObject Type="Embed" ProgID="Visio.Drawing.11" ShapeID="_x0000_i1025" DrawAspect="Content" ObjectID="_1471197799" r:id="rId126"/>
+          <o:OLEObject Type="Embed" ProgID="Visio.Drawing.11" ShapeID="_x0000_i1025" DrawAspect="Content" ObjectID="_1471204594" r:id="rId127"/>
         </w:object>
       </w:r>
     </w:p>
@@ -3435,24 +3435,14 @@
       <w:r>
         <w:t xml:space="preserve">Figure </w:t>
       </w:r>
-      <w:r>
-        <w:fldChar w:fldCharType="begin"/>
-      </w:r>
-      <w:r>
-        <w:instrText xml:space="preserve"> SEQ Figure \* ARABIC </w:instrText>
-      </w:r>
-      <w:r>
-        <w:fldChar w:fldCharType="separate"/>
-      </w:r>
-      <w:r>
-        <w:rPr>
-          <w:noProof/>
-        </w:rPr>
-        <w:t>1</w:t>
-      </w:r>
-      <w:r>
-        <w:fldChar w:fldCharType="end"/>
-      </w:r>
+      <w:fldSimple w:instr=" SEQ Figure \* ARABIC ">
+        <w:r>
+          <w:rPr>
+            <w:noProof/>
+          </w:rPr>
+          <w:t>1</w:t>
+        </w:r>
+      </w:fldSimple>
       <w:r>
         <w:t>: IF Block Diagram (Black - Data, Red - Control)</w:t>
       </w:r>
@@ -4197,24 +4187,14 @@
       <w:r>
         <w:t xml:space="preserve">Table </w:t>
       </w:r>
-      <w:r>
-        <w:fldChar w:fldCharType="begin"/>
-      </w:r>
-      <w:r>
-        <w:instrText xml:space="preserve"> SEQ Table \* ARABIC </w:instrText>
-      </w:r>
-      <w:r>
-        <w:fldChar w:fldCharType="separate"/>
-      </w:r>
-      <w:r>
-        <w:rPr>
-          <w:noProof/>
-        </w:rPr>
-        <w:t>1</w:t>
-      </w:r>
-      <w:r>
-        <w:fldChar w:fldCharType="end"/>
-      </w:r>
+      <w:fldSimple w:instr=" SEQ Table \* ARABIC ">
+        <w:r>
+          <w:rPr>
+            <w:noProof/>
+          </w:rPr>
+          <w:t>1</w:t>
+        </w:r>
+      </w:fldSimple>
       <w:r>
         <w:t>: IF Block I</w:t>
       </w:r>
@@ -4285,9 +4265,9 @@
       <w:r>
         <w:object w:dxaOrig="25542" w:dyaOrig="15914">
           <v:shape id="_x0000_i1026" type="#_x0000_t75" style="width:467.25pt;height:291pt" o:ole="">
-            <v:imagedata r:id="rId127" o:title=""/>
+            <v:imagedata r:id="rId128" o:title=""/>
           </v:shape>
-          <o:OLEObject Type="Embed" ProgID="Visio.Drawing.11" ShapeID="_x0000_i1026" DrawAspect="Content" ObjectID="_1471197800" r:id="rId128"/>
+          <o:OLEObject Type="Embed" ProgID="Visio.Drawing.11" ShapeID="_x0000_i1026" DrawAspect="Content" ObjectID="_1471204595" r:id="rId129"/>
         </w:object>
       </w:r>
     </w:p>
@@ -4299,24 +4279,14 @@
       <w:r>
         <w:t xml:space="preserve">Table </w:t>
       </w:r>
-      <w:r>
-        <w:fldChar w:fldCharType="begin"/>
-      </w:r>
-      <w:r>
-        <w:instrText xml:space="preserve"> SEQ Table \* ARABIC </w:instrText>
-      </w:r>
-      <w:r>
-        <w:fldChar w:fldCharType="separate"/>
-      </w:r>
-      <w:r>
-        <w:rPr>
-          <w:noProof/>
-        </w:rPr>
-        <w:t>2</w:t>
-      </w:r>
-      <w:r>
-        <w:fldChar w:fldCharType="end"/>
-      </w:r>
+      <w:fldSimple w:instr=" SEQ Table \* ARABIC ">
+        <w:r>
+          <w:rPr>
+            <w:noProof/>
+          </w:rPr>
+          <w:t>2</w:t>
+        </w:r>
+      </w:fldSimple>
       <w:r>
         <w:t>: Instruction Decode Block Diagram</w:t>
       </w:r>
@@ -4604,24 +4574,14 @@
       <w:r>
         <w:t xml:space="preserve">Table </w:t>
       </w:r>
-      <w:r>
-        <w:fldChar w:fldCharType="begin"/>
-      </w:r>
-      <w:r>
-        <w:instrText xml:space="preserve"> SEQ Table \* ARABIC </w:instrText>
-      </w:r>
-      <w:r>
-        <w:fldChar w:fldCharType="separate"/>
-      </w:r>
-      <w:r>
-        <w:rPr>
-          <w:noProof/>
-        </w:rPr>
-        <w:t>3</w:t>
-      </w:r>
-      <w:r>
-        <w:fldChar w:fldCharType="end"/>
-      </w:r>
+      <w:fldSimple w:instr=" SEQ Table \* ARABIC ">
+        <w:r>
+          <w:rPr>
+            <w:noProof/>
+          </w:rPr>
+          <w:t>3</w:t>
+        </w:r>
+      </w:fldSimple>
       <w:r>
         <w:t>: Instruction Fields</w:t>
       </w:r>
@@ -4805,24 +4765,14 @@
       <w:r>
         <w:t xml:space="preserve">Table </w:t>
       </w:r>
-      <w:r>
-        <w:fldChar w:fldCharType="begin"/>
-      </w:r>
-      <w:r>
-        <w:instrText xml:space="preserve"> SEQ Table \* ARABIC </w:instrText>
-      </w:r>
-      <w:r>
-        <w:fldChar w:fldCharType="separate"/>
-      </w:r>
-      <w:r>
-        <w:rPr>
-          <w:noProof/>
-        </w:rPr>
-        <w:t>4</w:t>
-      </w:r>
-      <w:r>
-        <w:fldChar w:fldCharType="end"/>
-      </w:r>
+      <w:fldSimple w:instr=" SEQ Table \* ARABIC ">
+        <w:r>
+          <w:rPr>
+            <w:noProof/>
+          </w:rPr>
+          <w:t>4</w:t>
+        </w:r>
+      </w:fldSimple>
       <w:r>
         <w:t>: Instruction Field Descriptions</w:t>
       </w:r>
@@ -4843,23 +4793,14 @@
     </w:p>
     <w:p>
       <w:r>
-        <w:t>The ID</w:t>
-      </w:r>
-      <w:r>
-        <w:t xml:space="preserve"> block design is contained in a single Verilog file: </w:t>
+        <w:t xml:space="preserve">The ID block design is contained in a single Verilog file: </w:t>
       </w:r>
       <w:proofErr w:type="spellStart"/>
       <w:r>
         <w:rPr>
           <w:b/>
         </w:rPr>
-        <w:t>ID</w:t>
-      </w:r>
-      <w:r>
-        <w:rPr>
-          <w:b/>
-        </w:rPr>
-        <w:t>_Block.v</w:t>
+        <w:t>ID_Block.v</w:t>
       </w:r>
       <w:proofErr w:type="spellEnd"/>
       <w:r>
@@ -6029,24 +5970,14 @@
       <w:r>
         <w:t xml:space="preserve">Table </w:t>
       </w:r>
-      <w:r>
-        <w:fldChar w:fldCharType="begin"/>
-      </w:r>
-      <w:r>
-        <w:instrText xml:space="preserve"> SEQ Table \* ARABIC </w:instrText>
-      </w:r>
-      <w:r>
-        <w:fldChar w:fldCharType="separate"/>
-      </w:r>
-      <w:r>
-        <w:rPr>
-          <w:noProof/>
-        </w:rPr>
-        <w:t>5</w:t>
-      </w:r>
-      <w:r>
-        <w:fldChar w:fldCharType="end"/>
-      </w:r>
+      <w:fldSimple w:instr=" SEQ Table \* ARABIC ">
+        <w:r>
+          <w:rPr>
+            <w:noProof/>
+          </w:rPr>
+          <w:t>5</w:t>
+        </w:r>
+      </w:fldSimple>
       <w:r>
         <w:t>: ID Block I/O</w:t>
       </w:r>
@@ -6096,9 +6027,9 @@
       <w:r>
         <w:object w:dxaOrig="4997" w:dyaOrig="6377">
           <v:shape id="_x0000_i1027" type="#_x0000_t75" style="width:179.25pt;height:228.75pt" o:ole="">
-            <v:imagedata r:id="rId129" o:title=""/>
+            <v:imagedata r:id="rId130" o:title=""/>
           </v:shape>
-          <o:OLEObject Type="Embed" ProgID="Visio.Drawing.11" ShapeID="_x0000_i1027" DrawAspect="Content" ObjectID="_1471197801" r:id="rId130"/>
+          <o:OLEObject Type="Embed" ProgID="Visio.Drawing.11" ShapeID="_x0000_i1027" DrawAspect="Content" ObjectID="_1471204596" r:id="rId131"/>
         </w:object>
       </w:r>
     </w:p>
@@ -6110,24 +6041,14 @@
       <w:r>
         <w:t xml:space="preserve">Figure </w:t>
       </w:r>
-      <w:r>
-        <w:fldChar w:fldCharType="begin"/>
-      </w:r>
-      <w:r>
-        <w:instrText xml:space="preserve"> SEQ Figure \* ARABIC </w:instrText>
-      </w:r>
-      <w:r>
-        <w:fldChar w:fldCharType="separate"/>
-      </w:r>
-      <w:r>
-        <w:rPr>
-          <w:noProof/>
-        </w:rPr>
-        <w:t>2</w:t>
-      </w:r>
-      <w:r>
-        <w:fldChar w:fldCharType="end"/>
-      </w:r>
+      <w:fldSimple w:instr=" SEQ Figure \* ARABIC ">
+        <w:r>
+          <w:rPr>
+            <w:noProof/>
+          </w:rPr>
+          <w:t>2</w:t>
+        </w:r>
+      </w:fldSimple>
       <w:r>
         <w:t>: 32x64 Dual Port Register Block</w:t>
       </w:r>
@@ -6750,10 +6671,7 @@
           </w:tcPr>
           <w:p>
             <w:r>
-              <w:t>X</w:t>
-            </w:r>
-            <w:r>
-              <w:t>XXXX</w:t>
+              <w:t>XXXXX</w:t>
             </w:r>
           </w:p>
         </w:tc>
@@ -6813,10 +6731,7 @@
           </w:tcPr>
           <w:p>
             <w:r>
-              <w:t>XX</w:t>
-            </w:r>
-            <w:r>
-              <w:t>XXX</w:t>
+              <w:t>XXXXX</w:t>
             </w:r>
           </w:p>
         </w:tc>
@@ -14702,31 +14617,22 @@
       <w:r>
         <w:t xml:space="preserve">Figure </w:t>
       </w:r>
+      <w:fldSimple w:instr=" SEQ Figure \* ARABIC ">
+        <w:r>
+          <w:rPr>
+            <w:noProof/>
+          </w:rPr>
+          <w:t>3</w:t>
+        </w:r>
+      </w:fldSimple>
       <w:r>
-        <w:fldChar w:fldCharType="begin"/>
+        <w:t>:</w:t>
       </w:r>
       <w:r>
-        <w:instrText xml:space="preserve"> SEQ Figure \* ARABIC </w:instrText>
+        <w:t xml:space="preserve"> </w:t>
       </w:r>
       <w:r>
-        <w:fldChar w:fldCharType="separate"/>
-      </w:r>
-      <w:r>
-        <w:rPr>
-          <w:noProof/>
-        </w:rPr>
-        <w:t>3</w:t>
-      </w:r>
-      <w:r>
-        <w:fldChar w:fldCharType="end"/>
-      </w:r>
-      <w:proofErr w:type="gramStart"/>
-      <w:r>
-        <w:t>:CPU</w:t>
-      </w:r>
-      <w:proofErr w:type="gramEnd"/>
-      <w:r>
-        <w:t xml:space="preserve"> Instruction Decode table</w:t>
+        <w:t>CPU Instruction Decode table</w:t>
       </w:r>
     </w:p>
     <w:p>
@@ -14769,39 +14675,454 @@
     </w:p>
     <w:p>
       <w:pPr>
+        <w:ind w:left="144"/>
+      </w:pPr>
+      <w:r>
+        <w:t>The Instruction Execute stage of pipeline is responsible for executing the following functions in the MIPS pipeline:</w:t>
+      </w:r>
+    </w:p>
+    <w:p>
+      <w:pPr>
+        <w:pStyle w:val="ListParagraph"/>
+        <w:numPr>
+          <w:ilvl w:val="0"/>
+          <w:numId w:val="24"/>
+        </w:numPr>
+      </w:pPr>
+      <w:r>
+        <w:t xml:space="preserve">All Arithmetic Operations </w:t>
+      </w:r>
+    </w:p>
+    <w:p>
+      <w:pPr>
+        <w:pStyle w:val="ListParagraph"/>
+        <w:numPr>
+          <w:ilvl w:val="0"/>
+          <w:numId w:val="24"/>
+        </w:numPr>
+      </w:pPr>
+      <w:r>
+        <w:t xml:space="preserve">Branch Condition Calculations </w:t>
+      </w:r>
+    </w:p>
+    <w:p>
+      <w:pPr>
+        <w:pStyle w:val="ListParagraph"/>
+        <w:numPr>
+          <w:ilvl w:val="0"/>
+          <w:numId w:val="24"/>
+        </w:numPr>
+      </w:pPr>
+      <w:r>
+        <w:t xml:space="preserve">Jump Condition Calculations </w:t>
+      </w:r>
+    </w:p>
+    <w:p>
+      <w:pPr>
+        <w:pStyle w:val="ListParagraph"/>
+        <w:numPr>
+          <w:ilvl w:val="0"/>
+          <w:numId w:val="24"/>
+        </w:numPr>
+      </w:pPr>
+      <w:r>
+        <w:t xml:space="preserve">Memory Address Calculations </w:t>
+      </w:r>
+    </w:p>
+    <w:p>
+      <w:pPr>
         <w:pStyle w:val="Heading3"/>
         <w:rPr>
           <w:rFonts w:ascii="Times New Roman" w:hAnsi="Times New Roman"/>
         </w:rPr>
       </w:pPr>
-      <w:bookmarkStart w:id="33" w:name="_Toc397422917"/>
       <w:r>
         <w:rPr>
           <w:rFonts w:ascii="Times New Roman" w:hAnsi="Times New Roman"/>
         </w:rPr>
-        <w:t>ALU</w:t>
+        <w:t xml:space="preserve">IE Stage Control Signals </w:t>
       </w:r>
-      <w:bookmarkEnd w:id="33"/>
+    </w:p>
+    <w:p>
+      <w:pPr>
+        <w:ind w:left="144"/>
+      </w:pPr>
+      <w:r>
+        <w:t xml:space="preserve">The 32 bit control bus generated by the control decoder in the ID stage is broken out into the following control signals in the IE block. </w:t>
+      </w:r>
+    </w:p>
+    <w:tbl>
+      <w:tblPr>
+        <w:tblStyle w:val="TableGrid"/>
+        <w:tblW w:w="0" w:type="auto"/>
+        <w:tblInd w:w="144" w:type="dxa"/>
+        <w:tblLook w:val="04A0" w:firstRow="1" w:lastRow="0" w:firstColumn="1" w:lastColumn="0" w:noHBand="0" w:noVBand="1"/>
+      </w:tblPr>
+      <w:tblGrid>
+        <w:gridCol w:w="2005"/>
+        <w:gridCol w:w="2161"/>
+        <w:gridCol w:w="5266"/>
+      </w:tblGrid>
+      <w:tr>
+        <w:tc>
+          <w:tcPr>
+            <w:tcW w:w="2034" w:type="dxa"/>
+          </w:tcPr>
+          <w:p>
+            <w:r>
+              <w:t>IE Stage Control Bus</w:t>
+            </w:r>
+          </w:p>
+        </w:tc>
+        <w:tc>
+          <w:tcPr>
+            <w:tcW w:w="1890" w:type="dxa"/>
+          </w:tcPr>
+          <w:p>
+            <w:r>
+              <w:t xml:space="preserve">IE Stage Signal </w:t>
+            </w:r>
+          </w:p>
+        </w:tc>
+        <w:tc>
+          <w:tcPr>
+            <w:tcW w:w="5508" w:type="dxa"/>
+          </w:tcPr>
+          <w:p>
+            <w:r>
+              <w:t>Description</w:t>
+            </w:r>
+          </w:p>
+        </w:tc>
+      </w:tr>
+      <w:tr>
+        <w:tc>
+          <w:tcPr>
+            <w:tcW w:w="2034" w:type="dxa"/>
+          </w:tcPr>
+          <w:p>
+            <w:proofErr w:type="spellStart"/>
+            <w:r>
+              <w:t>IE_Control</w:t>
+            </w:r>
+            <w:proofErr w:type="spellEnd"/>
+            <w:r>
+              <w:t>[3:0]</w:t>
+            </w:r>
+          </w:p>
+        </w:tc>
+        <w:tc>
+          <w:tcPr>
+            <w:tcW w:w="1890" w:type="dxa"/>
+          </w:tcPr>
+          <w:p>
+            <w:proofErr w:type="spellStart"/>
+            <w:r>
+              <w:t>W_IE_ALUop</w:t>
+            </w:r>
+            <w:proofErr w:type="spellEnd"/>
+          </w:p>
+        </w:tc>
+        <w:tc>
+          <w:tcPr>
+            <w:tcW w:w="5508" w:type="dxa"/>
+          </w:tcPr>
+          <w:p>
+            <w:r>
+              <w:t xml:space="preserve">ALU </w:t>
+            </w:r>
+            <w:proofErr w:type="spellStart"/>
+            <w:r>
+              <w:t>OpCode</w:t>
+            </w:r>
+            <w:proofErr w:type="spellEnd"/>
+            <w:r>
+              <w:t xml:space="preserve">. Selects which ALU operation to perform </w:t>
+            </w:r>
+          </w:p>
+        </w:tc>
+      </w:tr>
+      <w:tr>
+        <w:tc>
+          <w:tcPr>
+            <w:tcW w:w="2034" w:type="dxa"/>
+          </w:tcPr>
+          <w:p>
+            <w:proofErr w:type="spellStart"/>
+            <w:r>
+              <w:t>IE_Control</w:t>
+            </w:r>
+            <w:proofErr w:type="spellEnd"/>
+            <w:r>
+              <w:t>[4</w:t>
+            </w:r>
+            <w:r>
+              <w:t>]</w:t>
+            </w:r>
+          </w:p>
+        </w:tc>
+        <w:tc>
+          <w:tcPr>
+            <w:tcW w:w="1890" w:type="dxa"/>
+          </w:tcPr>
+          <w:p>
+            <w:proofErr w:type="spellStart"/>
+            <w:r>
+              <w:t>W_IE_RegDest</w:t>
+            </w:r>
+            <w:proofErr w:type="spellEnd"/>
+          </w:p>
+        </w:tc>
+        <w:tc>
+          <w:tcPr>
+            <w:tcW w:w="5508" w:type="dxa"/>
+          </w:tcPr>
+          <w:p>
+            <w:r>
+              <w:t xml:space="preserve">Selects between the RT and RD instruction fields for the </w:t>
+            </w:r>
+            <w:proofErr w:type="spellStart"/>
+            <w:r>
+              <w:t>writeback</w:t>
+            </w:r>
+            <w:proofErr w:type="spellEnd"/>
+            <w:r>
+              <w:t xml:space="preserve"> result address.</w:t>
+            </w:r>
+          </w:p>
+        </w:tc>
+      </w:tr>
+      <w:tr>
+        <w:tc>
+          <w:tcPr>
+            <w:tcW w:w="2034" w:type="dxa"/>
+          </w:tcPr>
+          <w:p>
+            <w:proofErr w:type="spellStart"/>
+            <w:r>
+              <w:t>IE_Control</w:t>
+            </w:r>
+            <w:proofErr w:type="spellEnd"/>
+            <w:r>
+              <w:t>[5</w:t>
+            </w:r>
+            <w:r>
+              <w:t>]</w:t>
+            </w:r>
+          </w:p>
+        </w:tc>
+        <w:tc>
+          <w:tcPr>
+            <w:tcW w:w="1890" w:type="dxa"/>
+          </w:tcPr>
+          <w:p>
+            <w:r>
+              <w:t>W_IE_ALUSRC</w:t>
+            </w:r>
+          </w:p>
+        </w:tc>
+        <w:tc>
+          <w:tcPr>
+            <w:tcW w:w="5508" w:type="dxa"/>
+          </w:tcPr>
+          <w:p>
+            <w:r>
+              <w:t xml:space="preserve">Selects between register data B or the sign extended immediate as the second ALU input </w:t>
+            </w:r>
+          </w:p>
+        </w:tc>
+      </w:tr>
+      <w:tr>
+        <w:tc>
+          <w:tcPr>
+            <w:tcW w:w="2034" w:type="dxa"/>
+          </w:tcPr>
+          <w:p>
+            <w:proofErr w:type="spellStart"/>
+            <w:r>
+              <w:t>IE_Control</w:t>
+            </w:r>
+            <w:proofErr w:type="spellEnd"/>
+            <w:r>
+              <w:t>[6</w:t>
+            </w:r>
+            <w:r>
+              <w:t>]</w:t>
+            </w:r>
+          </w:p>
+        </w:tc>
+        <w:tc>
+          <w:tcPr>
+            <w:tcW w:w="1890" w:type="dxa"/>
+          </w:tcPr>
+          <w:p>
+            <w:proofErr w:type="spellStart"/>
+            <w:r>
+              <w:t>W_IE_ShiftInputSwitch</w:t>
+            </w:r>
+            <w:proofErr w:type="spellEnd"/>
+          </w:p>
+        </w:tc>
+        <w:tc>
+          <w:tcPr>
+            <w:tcW w:w="5508" w:type="dxa"/>
+          </w:tcPr>
+          <w:p>
+            <w:r>
+              <w:t>Selects between</w:t>
+            </w:r>
+            <w:r>
+              <w:t xml:space="preserve"> register data A or register data B as the first ALU input.</w:t>
+            </w:r>
+          </w:p>
+        </w:tc>
+      </w:tr>
+      <w:tr>
+        <w:tc>
+          <w:tcPr>
+            <w:tcW w:w="2034" w:type="dxa"/>
+          </w:tcPr>
+          <w:p>
+            <w:proofErr w:type="spellStart"/>
+            <w:r>
+              <w:t>IE_Control</w:t>
+            </w:r>
+            <w:proofErr w:type="spellEnd"/>
+            <w:r>
+              <w:t>[7</w:t>
+            </w:r>
+            <w:r>
+              <w:t>]</w:t>
+            </w:r>
+          </w:p>
+        </w:tc>
+        <w:tc>
+          <w:tcPr>
+            <w:tcW w:w="1890" w:type="dxa"/>
+          </w:tcPr>
+          <w:p>
+            <w:proofErr w:type="spellStart"/>
+            <w:r>
+              <w:t>W_IE_SHAMTSel</w:t>
+            </w:r>
+            <w:proofErr w:type="spellEnd"/>
+          </w:p>
+        </w:tc>
+        <w:tc>
+          <w:tcPr>
+            <w:tcW w:w="5508" w:type="dxa"/>
+          </w:tcPr>
+          <w:p>
+            <w:r>
+              <w:t xml:space="preserve">Selects between register data A or the sign extended immediate (bits [10:6] ) as the ALU shift input </w:t>
+            </w:r>
+          </w:p>
+        </w:tc>
+      </w:tr>
+      <w:tr>
+        <w:tc>
+          <w:tcPr>
+            <w:tcW w:w="2034" w:type="dxa"/>
+          </w:tcPr>
+          <w:p>
+            <w:proofErr w:type="spellStart"/>
+            <w:r>
+              <w:t>IE_Control</w:t>
+            </w:r>
+            <w:proofErr w:type="spellEnd"/>
+            <w:r>
+              <w:t>[8</w:t>
+            </w:r>
+            <w:r>
+              <w:t>]</w:t>
+            </w:r>
+          </w:p>
+        </w:tc>
+        <w:tc>
+          <w:tcPr>
+            <w:tcW w:w="1890" w:type="dxa"/>
+          </w:tcPr>
+          <w:p>
+            <w:proofErr w:type="spellStart"/>
+            <w:r>
+              <w:t>W_IE_BranchSel</w:t>
+            </w:r>
+            <w:proofErr w:type="spellEnd"/>
+          </w:p>
+        </w:tc>
+        <w:tc>
+          <w:tcPr>
+            <w:tcW w:w="5508" w:type="dxa"/>
+          </w:tcPr>
+          <w:p>
+            <w:bookmarkStart w:id="33" w:name="_GoBack"/>
+            <w:bookmarkEnd w:id="33"/>
+          </w:p>
+        </w:tc>
+      </w:tr>
+      <w:tr>
+        <w:tc>
+          <w:tcPr>
+            <w:tcW w:w="2034" w:type="dxa"/>
+          </w:tcPr>
+          <w:p>
+            <w:proofErr w:type="spellStart"/>
+            <w:r>
+              <w:t>IE_Control</w:t>
+            </w:r>
+            <w:proofErr w:type="spellEnd"/>
+            <w:r>
+              <w:t>[9</w:t>
+            </w:r>
+            <w:r>
+              <w:t>]</w:t>
+            </w:r>
+          </w:p>
+        </w:tc>
+        <w:tc>
+          <w:tcPr>
+            <w:tcW w:w="1890" w:type="dxa"/>
+          </w:tcPr>
+          <w:p>
+            <w:proofErr w:type="spellStart"/>
+            <w:r>
+              <w:t>W_IE_ReverseB</w:t>
+            </w:r>
+            <w:proofErr w:type="spellEnd"/>
+          </w:p>
+        </w:tc>
+        <w:tc>
+          <w:tcPr>
+            <w:tcW w:w="5508" w:type="dxa"/>
+          </w:tcPr>
+          <w:p/>
+        </w:tc>
+      </w:tr>
+    </w:tbl>
+    <w:p>
+      <w:pPr>
+        <w:ind w:left="144"/>
+      </w:pPr>
+    </w:p>
+    <w:p>
+      <w:pPr>
+        <w:ind w:left="144"/>
+      </w:pPr>
+    </w:p>
+    <w:p>
+      <w:pPr>
+        <w:pStyle w:val="Heading3"/>
+        <w:rPr>
+          <w:rFonts w:ascii="Times New Roman" w:hAnsi="Times New Roman"/>
+        </w:rPr>
+      </w:pPr>
+      <w:bookmarkStart w:id="34" w:name="_Toc397422917"/>
       <w:r>
         <w:rPr>
           <w:rFonts w:ascii="Times New Roman" w:hAnsi="Times New Roman"/>
         </w:rPr>
-        <w:t xml:space="preserve"> </w:t>
-      </w:r>
-    </w:p>
-    <w:p>
-      <w:pPr>
-        <w:pStyle w:val="Heading2"/>
-        <w:rPr>
-          <w:rFonts w:ascii="Times New Roman" w:hAnsi="Times New Roman"/>
-        </w:rPr>
-      </w:pPr>
-      <w:bookmarkStart w:id="34" w:name="_Toc397422918"/>
-      <w:r>
-        <w:rPr>
-          <w:rFonts w:ascii="Times New Roman" w:hAnsi="Times New Roman"/>
-        </w:rPr>
-        <w:t>Memory Access (MEM)</w:t>
+        <w:lastRenderedPageBreak/>
+        <w:t>ALU</w:t>
       </w:r>
       <w:bookmarkEnd w:id="34"/>
       <w:r>
@@ -14813,17 +15134,17 @@
     </w:p>
     <w:p>
       <w:pPr>
-        <w:pStyle w:val="Heading3"/>
+        <w:pStyle w:val="Heading2"/>
         <w:rPr>
           <w:rFonts w:ascii="Times New Roman" w:hAnsi="Times New Roman"/>
         </w:rPr>
       </w:pPr>
-      <w:bookmarkStart w:id="35" w:name="_Toc397422919"/>
+      <w:bookmarkStart w:id="35" w:name="_Toc397422918"/>
       <w:r>
         <w:rPr>
           <w:rFonts w:ascii="Times New Roman" w:hAnsi="Times New Roman"/>
         </w:rPr>
-        <w:t>Overview</w:t>
+        <w:t>Memory Access (MEM)</w:t>
       </w:r>
       <w:bookmarkEnd w:id="35"/>
       <w:r>
@@ -14832,8 +15153,28 @@
         </w:rPr>
         <w:t xml:space="preserve"> </w:t>
       </w:r>
-      <w:bookmarkStart w:id="36" w:name="_GoBack"/>
+    </w:p>
+    <w:p>
+      <w:pPr>
+        <w:pStyle w:val="Heading3"/>
+        <w:rPr>
+          <w:rFonts w:ascii="Times New Roman" w:hAnsi="Times New Roman"/>
+        </w:rPr>
+      </w:pPr>
+      <w:bookmarkStart w:id="36" w:name="_Toc397422919"/>
+      <w:r>
+        <w:rPr>
+          <w:rFonts w:ascii="Times New Roman" w:hAnsi="Times New Roman"/>
+        </w:rPr>
+        <w:t>Overview</w:t>
+      </w:r>
       <w:bookmarkEnd w:id="36"/>
+      <w:r>
+        <w:rPr>
+          <w:rFonts w:ascii="Times New Roman" w:hAnsi="Times New Roman"/>
+        </w:rPr>
+        <w:t xml:space="preserve"> </w:t>
+      </w:r>
     </w:p>
     <w:p>
       <w:pPr>
@@ -15114,7 +15455,7 @@
 </file>
 
 <file path=word/endnotes.xml><?xml version="1.0" encoding="utf-8"?>
-<w:endnotes xmlns:wpc="http://schemas.microsoft.com/office/word/2010/wordprocessingCanvas" xmlns:mc="http://schemas.openxmlformats.org/markup-compatibility/2006" xmlns:o="urn:schemas-microsoft-com:office:office" xmlns:r="http://schemas.openxmlformats.org/officeDocument/2006/relationships" xmlns:m="http://schemas.openxmlformats.org/officeDocument/2006/math" xmlns:v="urn:schemas-microsoft-com:vml" xmlns:wp14="http://schemas.microsoft.com/office/word/2010/wordprocessingDrawing" xmlns:wp="http://schemas.openxmlformats.org/drawingml/2006/wordprocessingDrawing" xmlns:w10="urn:schemas-microsoft-com:office:word" xmlns:w="http://schemas.openxmlformats.org/wordprocessingml/2006/main" xmlns:w14="http://schemas.microsoft.com/office/word/2010/wordml" xmlns:w15="http://schemas.microsoft.com/office/word/2012/wordml" xmlns:wpg="http://schemas.microsoft.com/office/word/2010/wordprocessingGroup" xmlns:wpi="http://schemas.microsoft.com/office/word/2010/wordprocessingInk" xmlns:wne="http://schemas.microsoft.com/office/word/2006/wordml" xmlns:wps="http://schemas.microsoft.com/office/word/2010/wordprocessingShape" mc:Ignorable="w14 w15 wp14">
+<w:endnotes xmlns:wpc="http://schemas.microsoft.com/office/word/2010/wordprocessingCanvas" xmlns:mc="http://schemas.openxmlformats.org/markup-compatibility/2006" xmlns:o="urn:schemas-microsoft-com:office:office" xmlns:r="http://schemas.openxmlformats.org/officeDocument/2006/relationships" xmlns:m="http://schemas.openxmlformats.org/officeDocument/2006/math" xmlns:v="urn:schemas-microsoft-com:vml" xmlns:wp14="http://schemas.microsoft.com/office/word/2010/wordprocessingDrawing" xmlns:wp="http://schemas.openxmlformats.org/drawingml/2006/wordprocessingDrawing" xmlns:w10="urn:schemas-microsoft-com:office:word" xmlns:w="http://schemas.openxmlformats.org/wordprocessingml/2006/main" xmlns:w14="http://schemas.microsoft.com/office/word/2010/wordml" xmlns:wpg="http://schemas.microsoft.com/office/word/2010/wordprocessingGroup" xmlns:wpi="http://schemas.microsoft.com/office/word/2010/wordprocessingInk" xmlns:wne="http://schemas.microsoft.com/office/word/2006/wordml" xmlns:wps="http://schemas.microsoft.com/office/word/2010/wordprocessingShape" mc:Ignorable="w14 wp14">
   <w:endnote w:type="separator" w:id="-1">
     <w:p>
       <w:r>
@@ -15133,7 +15474,7 @@
 </file>
 
 <file path=word/footer1.xml><?xml version="1.0" encoding="utf-8"?>
-<w:ftr xmlns:wpc="http://schemas.microsoft.com/office/word/2010/wordprocessingCanvas" xmlns:mc="http://schemas.openxmlformats.org/markup-compatibility/2006" xmlns:o="urn:schemas-microsoft-com:office:office" xmlns:r="http://schemas.openxmlformats.org/officeDocument/2006/relationships" xmlns:m="http://schemas.openxmlformats.org/officeDocument/2006/math" xmlns:v="urn:schemas-microsoft-com:vml" xmlns:wp14="http://schemas.microsoft.com/office/word/2010/wordprocessingDrawing" xmlns:wp="http://schemas.openxmlformats.org/drawingml/2006/wordprocessingDrawing" xmlns:w10="urn:schemas-microsoft-com:office:word" xmlns:w="http://schemas.openxmlformats.org/wordprocessingml/2006/main" xmlns:w14="http://schemas.microsoft.com/office/word/2010/wordml" xmlns:w15="http://schemas.microsoft.com/office/word/2012/wordml" xmlns:wpg="http://schemas.microsoft.com/office/word/2010/wordprocessingGroup" xmlns:wpi="http://schemas.microsoft.com/office/word/2010/wordprocessingInk" xmlns:wne="http://schemas.microsoft.com/office/word/2006/wordml" xmlns:wps="http://schemas.microsoft.com/office/word/2010/wordprocessingShape" mc:Ignorable="w14 w15 wp14">
+<w:ftr xmlns:wpc="http://schemas.microsoft.com/office/word/2010/wordprocessingCanvas" xmlns:mc="http://schemas.openxmlformats.org/markup-compatibility/2006" xmlns:o="urn:schemas-microsoft-com:office:office" xmlns:r="http://schemas.openxmlformats.org/officeDocument/2006/relationships" xmlns:m="http://schemas.openxmlformats.org/officeDocument/2006/math" xmlns:v="urn:schemas-microsoft-com:vml" xmlns:wp14="http://schemas.microsoft.com/office/word/2010/wordprocessingDrawing" xmlns:wp="http://schemas.openxmlformats.org/drawingml/2006/wordprocessingDrawing" xmlns:w10="urn:schemas-microsoft-com:office:word" xmlns:w="http://schemas.openxmlformats.org/wordprocessingml/2006/main" xmlns:w14="http://schemas.microsoft.com/office/word/2010/wordml" xmlns:wpg="http://schemas.microsoft.com/office/word/2010/wordprocessingGroup" xmlns:wpi="http://schemas.microsoft.com/office/word/2010/wordprocessingInk" xmlns:wne="http://schemas.microsoft.com/office/word/2006/wordml" xmlns:wps="http://schemas.microsoft.com/office/word/2010/wordprocessingShape" mc:Ignorable="w14 wp14">
   <w:p>
     <w:pPr>
       <w:pStyle w:val="Footer"/>
@@ -15159,7 +15500,7 @@
       <w:rPr>
         <w:noProof/>
       </w:rPr>
-      <w:t>14</w:t>
+      <w:t>12</w:t>
     </w:r>
     <w:r>
       <w:fldChar w:fldCharType="end"/>
@@ -15190,7 +15531,7 @@
         <w:rStyle w:val="PageNumber"/>
         <w:noProof/>
       </w:rPr>
-      <w:t>14</w:t>
+      <w:t>15</w:t>
     </w:r>
     <w:r>
       <w:rPr>
@@ -15203,7 +15544,7 @@
 </file>
 
 <file path=word/footnotes.xml><?xml version="1.0" encoding="utf-8"?>
-<w:footnotes xmlns:wpc="http://schemas.microsoft.com/office/word/2010/wordprocessingCanvas" xmlns:mc="http://schemas.openxmlformats.org/markup-compatibility/2006" xmlns:o="urn:schemas-microsoft-com:office:office" xmlns:r="http://schemas.openxmlformats.org/officeDocument/2006/relationships" xmlns:m="http://schemas.openxmlformats.org/officeDocument/2006/math" xmlns:v="urn:schemas-microsoft-com:vml" xmlns:wp14="http://schemas.microsoft.com/office/word/2010/wordprocessingDrawing" xmlns:wp="http://schemas.openxmlformats.org/drawingml/2006/wordprocessingDrawing" xmlns:w10="urn:schemas-microsoft-com:office:word" xmlns:w="http://schemas.openxmlformats.org/wordprocessingml/2006/main" xmlns:w14="http://schemas.microsoft.com/office/word/2010/wordml" xmlns:w15="http://schemas.microsoft.com/office/word/2012/wordml" xmlns:wpg="http://schemas.microsoft.com/office/word/2010/wordprocessingGroup" xmlns:wpi="http://schemas.microsoft.com/office/word/2010/wordprocessingInk" xmlns:wne="http://schemas.microsoft.com/office/word/2006/wordml" xmlns:wps="http://schemas.microsoft.com/office/word/2010/wordprocessingShape" mc:Ignorable="w14 w15 wp14">
+<w:footnotes xmlns:wpc="http://schemas.microsoft.com/office/word/2010/wordprocessingCanvas" xmlns:mc="http://schemas.openxmlformats.org/markup-compatibility/2006" xmlns:o="urn:schemas-microsoft-com:office:office" xmlns:r="http://schemas.openxmlformats.org/officeDocument/2006/relationships" xmlns:m="http://schemas.openxmlformats.org/officeDocument/2006/math" xmlns:v="urn:schemas-microsoft-com:vml" xmlns:wp14="http://schemas.microsoft.com/office/word/2010/wordprocessingDrawing" xmlns:wp="http://schemas.openxmlformats.org/drawingml/2006/wordprocessingDrawing" xmlns:w10="urn:schemas-microsoft-com:office:word" xmlns:w="http://schemas.openxmlformats.org/wordprocessingml/2006/main" xmlns:w14="http://schemas.microsoft.com/office/word/2010/wordml" xmlns:wpg="http://schemas.microsoft.com/office/word/2010/wordprocessingGroup" xmlns:wpi="http://schemas.microsoft.com/office/word/2010/wordprocessingInk" xmlns:wne="http://schemas.microsoft.com/office/word/2006/wordml" xmlns:wps="http://schemas.microsoft.com/office/word/2010/wordprocessingShape" mc:Ignorable="w14 wp14">
   <w:footnote w:type="separator" w:id="-1">
     <w:p>
       <w:r>
@@ -15222,7 +15563,7 @@
 </file>
 
 <file path=word/header1.xml><?xml version="1.0" encoding="utf-8"?>
-<w:hdr xmlns:wpc="http://schemas.microsoft.com/office/word/2010/wordprocessingCanvas" xmlns:mc="http://schemas.openxmlformats.org/markup-compatibility/2006" xmlns:o="urn:schemas-microsoft-com:office:office" xmlns:r="http://schemas.openxmlformats.org/officeDocument/2006/relationships" xmlns:m="http://schemas.openxmlformats.org/officeDocument/2006/math" xmlns:v="urn:schemas-microsoft-com:vml" xmlns:wp14="http://schemas.microsoft.com/office/word/2010/wordprocessingDrawing" xmlns:wp="http://schemas.openxmlformats.org/drawingml/2006/wordprocessingDrawing" xmlns:w10="urn:schemas-microsoft-com:office:word" xmlns:w="http://schemas.openxmlformats.org/wordprocessingml/2006/main" xmlns:w14="http://schemas.microsoft.com/office/word/2010/wordml" xmlns:w15="http://schemas.microsoft.com/office/word/2012/wordml" xmlns:wpg="http://schemas.microsoft.com/office/word/2010/wordprocessingGroup" xmlns:wpi="http://schemas.microsoft.com/office/word/2010/wordprocessingInk" xmlns:wne="http://schemas.microsoft.com/office/word/2006/wordml" xmlns:wps="http://schemas.microsoft.com/office/word/2010/wordprocessingShape" mc:Ignorable="w14 w15 wp14">
+<w:hdr xmlns:wpc="http://schemas.microsoft.com/office/word/2010/wordprocessingCanvas" xmlns:mc="http://schemas.openxmlformats.org/markup-compatibility/2006" xmlns:o="urn:schemas-microsoft-com:office:office" xmlns:r="http://schemas.openxmlformats.org/officeDocument/2006/relationships" xmlns:m="http://schemas.openxmlformats.org/officeDocument/2006/math" xmlns:v="urn:schemas-microsoft-com:vml" xmlns:wp14="http://schemas.microsoft.com/office/word/2010/wordprocessingDrawing" xmlns:wp="http://schemas.openxmlformats.org/drawingml/2006/wordprocessingDrawing" xmlns:w10="urn:schemas-microsoft-com:office:word" xmlns:w="http://schemas.openxmlformats.org/wordprocessingml/2006/main" xmlns:w14="http://schemas.microsoft.com/office/word/2010/wordml" xmlns:wpg="http://schemas.microsoft.com/office/word/2010/wordprocessingGroup" xmlns:wpi="http://schemas.microsoft.com/office/word/2010/wordprocessingInk" xmlns:wne="http://schemas.microsoft.com/office/word/2006/wordml" xmlns:wps="http://schemas.microsoft.com/office/word/2010/wordprocessingShape" mc:Ignorable="w14 wp14">
   <w:p>
     <w:pPr>
       <w:pStyle w:val="Header"/>
@@ -15277,7 +15618,7 @@
 </file>
 
 <file path=word/numbering.xml><?xml version="1.0" encoding="utf-8"?>
-<w:numbering xmlns:wpc="http://schemas.microsoft.com/office/word/2010/wordprocessingCanvas" xmlns:mc="http://schemas.openxmlformats.org/markup-compatibility/2006" xmlns:o="urn:schemas-microsoft-com:office:office" xmlns:r="http://schemas.openxmlformats.org/officeDocument/2006/relationships" xmlns:m="http://schemas.openxmlformats.org/officeDocument/2006/math" xmlns:v="urn:schemas-microsoft-com:vml" xmlns:wp14="http://schemas.microsoft.com/office/word/2010/wordprocessingDrawing" xmlns:wp="http://schemas.openxmlformats.org/drawingml/2006/wordprocessingDrawing" xmlns:w10="urn:schemas-microsoft-com:office:word" xmlns:w="http://schemas.openxmlformats.org/wordprocessingml/2006/main" xmlns:w14="http://schemas.microsoft.com/office/word/2010/wordml" xmlns:w15="http://schemas.microsoft.com/office/word/2012/wordml" xmlns:wpg="http://schemas.microsoft.com/office/word/2010/wordprocessingGroup" xmlns:wpi="http://schemas.microsoft.com/office/word/2010/wordprocessingInk" xmlns:wne="http://schemas.microsoft.com/office/word/2006/wordml" xmlns:wps="http://schemas.microsoft.com/office/word/2010/wordprocessingShape" mc:Ignorable="w14 w15 wp14">
+<w:numbering xmlns:wpc="http://schemas.microsoft.com/office/word/2010/wordprocessingCanvas" xmlns:mc="http://schemas.openxmlformats.org/markup-compatibility/2006" xmlns:o="urn:schemas-microsoft-com:office:office" xmlns:r="http://schemas.openxmlformats.org/officeDocument/2006/relationships" xmlns:m="http://schemas.openxmlformats.org/officeDocument/2006/math" xmlns:v="urn:schemas-microsoft-com:vml" xmlns:wp14="http://schemas.microsoft.com/office/word/2010/wordprocessingDrawing" xmlns:wp="http://schemas.openxmlformats.org/drawingml/2006/wordprocessingDrawing" xmlns:w10="urn:schemas-microsoft-com:office:word" xmlns:w="http://schemas.openxmlformats.org/wordprocessingml/2006/main" xmlns:w14="http://schemas.microsoft.com/office/word/2010/wordml" xmlns:wpg="http://schemas.microsoft.com/office/word/2010/wordprocessingGroup" xmlns:wpi="http://schemas.microsoft.com/office/word/2010/wordprocessingInk" xmlns:wne="http://schemas.microsoft.com/office/word/2006/wordml" xmlns:wps="http://schemas.microsoft.com/office/word/2010/wordprocessingShape" mc:Ignorable="w14 wp14">
   <w:abstractNum w:abstractNumId="0">
     <w:nsid w:val="FFFFFF7C"/>
     <w:multiLevelType w:val="singleLevel"/>
@@ -15973,6 +16314,119 @@
     </w:lvl>
   </w:abstractNum>
   <w:abstractNum w:abstractNumId="13">
+    <w:nsid w:val="1F692A53"/>
+    <w:multiLevelType w:val="hybridMultilevel"/>
+    <w:tmpl w:val="FEDC0B08"/>
+    <w:lvl w:ilvl="0" w:tplc="04090001">
+      <w:start w:val="1"/>
+      <w:numFmt w:val="bullet"/>
+      <w:lvlText w:val=""/>
+      <w:lvlJc w:val="left"/>
+      <w:pPr>
+        <w:ind w:left="864" w:hanging="360"/>
+      </w:pPr>
+      <w:rPr>
+        <w:rFonts w:ascii="Symbol" w:hAnsi="Symbol" w:hint="default"/>
+      </w:rPr>
+    </w:lvl>
+    <w:lvl w:ilvl="1" w:tplc="04090003" w:tentative="1">
+      <w:start w:val="1"/>
+      <w:numFmt w:val="bullet"/>
+      <w:lvlText w:val="o"/>
+      <w:lvlJc w:val="left"/>
+      <w:pPr>
+        <w:ind w:left="1584" w:hanging="360"/>
+      </w:pPr>
+      <w:rPr>
+        <w:rFonts w:ascii="Courier New" w:hAnsi="Courier New" w:cs="Courier New" w:hint="default"/>
+      </w:rPr>
+    </w:lvl>
+    <w:lvl w:ilvl="2" w:tplc="04090005" w:tentative="1">
+      <w:start w:val="1"/>
+      <w:numFmt w:val="bullet"/>
+      <w:lvlText w:val=""/>
+      <w:lvlJc w:val="left"/>
+      <w:pPr>
+        <w:ind w:left="2304" w:hanging="360"/>
+      </w:pPr>
+      <w:rPr>
+        <w:rFonts w:ascii="Wingdings" w:hAnsi="Wingdings" w:hint="default"/>
+      </w:rPr>
+    </w:lvl>
+    <w:lvl w:ilvl="3" w:tplc="04090001" w:tentative="1">
+      <w:start w:val="1"/>
+      <w:numFmt w:val="bullet"/>
+      <w:lvlText w:val=""/>
+      <w:lvlJc w:val="left"/>
+      <w:pPr>
+        <w:ind w:left="3024" w:hanging="360"/>
+      </w:pPr>
+      <w:rPr>
+        <w:rFonts w:ascii="Symbol" w:hAnsi="Symbol" w:hint="default"/>
+      </w:rPr>
+    </w:lvl>
+    <w:lvl w:ilvl="4" w:tplc="04090003" w:tentative="1">
+      <w:start w:val="1"/>
+      <w:numFmt w:val="bullet"/>
+      <w:lvlText w:val="o"/>
+      <w:lvlJc w:val="left"/>
+      <w:pPr>
+        <w:ind w:left="3744" w:hanging="360"/>
+      </w:pPr>
+      <w:rPr>
+        <w:rFonts w:ascii="Courier New" w:hAnsi="Courier New" w:cs="Courier New" w:hint="default"/>
+      </w:rPr>
+    </w:lvl>
+    <w:lvl w:ilvl="5" w:tplc="04090005" w:tentative="1">
+      <w:start w:val="1"/>
+      <w:numFmt w:val="bullet"/>
+      <w:lvlText w:val=""/>
+      <w:lvlJc w:val="left"/>
+      <w:pPr>
+        <w:ind w:left="4464" w:hanging="360"/>
+      </w:pPr>
+      <w:rPr>
+        <w:rFonts w:ascii="Wingdings" w:hAnsi="Wingdings" w:hint="default"/>
+      </w:rPr>
+    </w:lvl>
+    <w:lvl w:ilvl="6" w:tplc="04090001" w:tentative="1">
+      <w:start w:val="1"/>
+      <w:numFmt w:val="bullet"/>
+      <w:lvlText w:val=""/>
+      <w:lvlJc w:val="left"/>
+      <w:pPr>
+        <w:ind w:left="5184" w:hanging="360"/>
+      </w:pPr>
+      <w:rPr>
+        <w:rFonts w:ascii="Symbol" w:hAnsi="Symbol" w:hint="default"/>
+      </w:rPr>
+    </w:lvl>
+    <w:lvl w:ilvl="7" w:tplc="04090003" w:tentative="1">
+      <w:start w:val="1"/>
+      <w:numFmt w:val="bullet"/>
+      <w:lvlText w:val="o"/>
+      <w:lvlJc w:val="left"/>
+      <w:pPr>
+        <w:ind w:left="5904" w:hanging="360"/>
+      </w:pPr>
+      <w:rPr>
+        <w:rFonts w:ascii="Courier New" w:hAnsi="Courier New" w:cs="Courier New" w:hint="default"/>
+      </w:rPr>
+    </w:lvl>
+    <w:lvl w:ilvl="8" w:tplc="04090005" w:tentative="1">
+      <w:start w:val="1"/>
+      <w:numFmt w:val="bullet"/>
+      <w:lvlText w:val=""/>
+      <w:lvlJc w:val="left"/>
+      <w:pPr>
+        <w:ind w:left="6624" w:hanging="360"/>
+      </w:pPr>
+      <w:rPr>
+        <w:rFonts w:ascii="Wingdings" w:hAnsi="Wingdings" w:hint="default"/>
+      </w:rPr>
+    </w:lvl>
+  </w:abstractNum>
+  <w:abstractNum w:abstractNumId="14">
     <w:nsid w:val="20004529"/>
     <w:multiLevelType w:val="hybridMultilevel"/>
     <w:tmpl w:val="448AF7C4"/>
@@ -16114,7 +16568,7 @@
       </w:rPr>
     </w:lvl>
   </w:abstractNum>
-  <w:abstractNum w:abstractNumId="14">
+  <w:abstractNum w:abstractNumId="15">
     <w:nsid w:val="2E5C48D0"/>
     <w:multiLevelType w:val="hybridMultilevel"/>
     <w:tmpl w:val="22DE011C"/>
@@ -16205,7 +16659,7 @@
       </w:pPr>
     </w:lvl>
   </w:abstractNum>
-  <w:abstractNum w:abstractNumId="15">
+  <w:abstractNum w:abstractNumId="16">
     <w:nsid w:val="37CB25E5"/>
     <w:multiLevelType w:val="multilevel"/>
     <w:tmpl w:val="1A36F1DA"/>
@@ -16354,7 +16808,7 @@
       </w:rPr>
     </w:lvl>
   </w:abstractNum>
-  <w:abstractNum w:abstractNumId="16">
+  <w:abstractNum w:abstractNumId="17">
     <w:nsid w:val="3B850C38"/>
     <w:multiLevelType w:val="hybridMultilevel"/>
     <w:tmpl w:val="22DE011C"/>
@@ -16445,7 +16899,7 @@
       </w:pPr>
     </w:lvl>
   </w:abstractNum>
-  <w:abstractNum w:abstractNumId="17">
+  <w:abstractNum w:abstractNumId="18">
     <w:nsid w:val="4B180A5B"/>
     <w:multiLevelType w:val="hybridMultilevel"/>
     <w:tmpl w:val="D7A0B6BE"/>
@@ -16558,7 +17012,7 @@
       </w:rPr>
     </w:lvl>
   </w:abstractNum>
-  <w:abstractNum w:abstractNumId="18">
+  <w:abstractNum w:abstractNumId="19">
     <w:nsid w:val="6F334CE1"/>
     <w:multiLevelType w:val="hybridMultilevel"/>
     <w:tmpl w:val="45764ABA"/>
@@ -16670,7 +17124,7 @@
       </w:rPr>
     </w:lvl>
   </w:abstractNum>
-  <w:abstractNum w:abstractNumId="19">
+  <w:abstractNum w:abstractNumId="20">
     <w:nsid w:val="70BF1B6B"/>
     <w:multiLevelType w:val="hybridMultilevel"/>
     <w:tmpl w:val="3E3844D8"/>
@@ -16812,7 +17266,7 @@
       </w:rPr>
     </w:lvl>
   </w:abstractNum>
-  <w:abstractNum w:abstractNumId="20">
+  <w:abstractNum w:abstractNumId="21">
     <w:nsid w:val="73A2571C"/>
     <w:multiLevelType w:val="hybridMultilevel"/>
     <w:tmpl w:val="18AAA664"/>
@@ -16925,7 +17379,7 @@
       </w:rPr>
     </w:lvl>
   </w:abstractNum>
-  <w:abstractNum w:abstractNumId="21">
+  <w:abstractNum w:abstractNumId="22">
     <w:nsid w:val="7EE9046D"/>
     <w:multiLevelType w:val="hybridMultilevel"/>
     <w:tmpl w:val="05D0459E"/>
@@ -17038,7 +17492,7 @@
       </w:rPr>
     </w:lvl>
   </w:abstractNum>
-  <w:abstractNum w:abstractNumId="22">
+  <w:abstractNum w:abstractNumId="23">
     <w:nsid w:val="7FF825DD"/>
     <w:multiLevelType w:val="hybridMultilevel"/>
     <w:tmpl w:val="080E600E"/>
@@ -17163,7 +17617,7 @@
     <w:abstractNumId w:val="7"/>
   </w:num>
   <w:num w:numId="3">
-    <w:abstractNumId w:val="15"/>
+    <w:abstractNumId w:val="16"/>
   </w:num>
   <w:num w:numId="4">
     <w:abstractNumId w:val="5"/>
@@ -17187,16 +17641,16 @@
     <w:abstractNumId w:val="0"/>
   </w:num>
   <w:num w:numId="11">
-    <w:abstractNumId w:val="22"/>
+    <w:abstractNumId w:val="23"/>
   </w:num>
   <w:num w:numId="12">
-    <w:abstractNumId w:val="19"/>
+    <w:abstractNumId w:val="20"/>
   </w:num>
   <w:num w:numId="13">
     <w:abstractNumId w:val="11"/>
   </w:num>
   <w:num w:numId="14">
-    <w:abstractNumId w:val="13"/>
+    <w:abstractNumId w:val="14"/>
   </w:num>
   <w:num w:numId="15">
     <w:abstractNumId w:val="9"/>
@@ -17205,32 +17659,35 @@
     <w:abstractNumId w:val="12"/>
   </w:num>
   <w:num w:numId="17">
+    <w:abstractNumId w:val="19"/>
+  </w:num>
+  <w:num w:numId="18">
     <w:abstractNumId w:val="18"/>
   </w:num>
-  <w:num w:numId="18">
+  <w:num w:numId="19">
     <w:abstractNumId w:val="17"/>
   </w:num>
-  <w:num w:numId="19">
-    <w:abstractNumId w:val="16"/>
-  </w:num>
   <w:num w:numId="20">
-    <w:abstractNumId w:val="14"/>
+    <w:abstractNumId w:val="15"/>
   </w:num>
   <w:num w:numId="21">
-    <w:abstractNumId w:val="21"/>
+    <w:abstractNumId w:val="22"/>
   </w:num>
   <w:num w:numId="22">
     <w:abstractNumId w:val="10"/>
   </w:num>
   <w:num w:numId="23">
-    <w:abstractNumId w:val="20"/>
+    <w:abstractNumId w:val="21"/>
+  </w:num>
+  <w:num w:numId="24">
+    <w:abstractNumId w:val="13"/>
   </w:num>
   <w:numIdMacAtCleanup w:val="19"/>
 </w:numbering>
 </file>
 
 <file path=word/styles.xml><?xml version="1.0" encoding="utf-8"?>
-<w:styles xmlns:mc="http://schemas.openxmlformats.org/markup-compatibility/2006" xmlns:r="http://schemas.openxmlformats.org/officeDocument/2006/relationships" xmlns:w="http://schemas.openxmlformats.org/wordprocessingml/2006/main" xmlns:w14="http://schemas.microsoft.com/office/word/2010/wordml" xmlns:w15="http://schemas.microsoft.com/office/word/2012/wordml" mc:Ignorable="w14 w15">
+<w:styles xmlns:mc="http://schemas.openxmlformats.org/markup-compatibility/2006" xmlns:r="http://schemas.openxmlformats.org/officeDocument/2006/relationships" xmlns:w="http://schemas.openxmlformats.org/wordprocessingml/2006/main" xmlns:w14="http://schemas.microsoft.com/office/word/2010/wordml" mc:Ignorable="w14">
   <w:docDefaults>
     <w:rPrDefault>
       <w:rPr>
@@ -17240,7 +17697,7 @@
     </w:rPrDefault>
     <w:pPrDefault/>
   </w:docDefaults>
-  <w:latentStyles w:defLockedState="0" w:defUIPriority="0" w:defSemiHidden="0" w:defUnhideWhenUsed="0" w:defQFormat="0" w:count="371">
+  <w:latentStyles w:defLockedState="0" w:defUIPriority="0" w:defSemiHidden="0" w:defUnhideWhenUsed="0" w:defQFormat="0" w:count="267">
     <w:lsdException w:name="Normal" w:qFormat="1"/>
     <w:lsdException w:name="heading 1" w:qFormat="1"/>
     <w:lsdException w:name="heading 2" w:qFormat="1"/>
@@ -17423,110 +17880,6 @@
     <w:lsdException w:name="Book Title" w:uiPriority="33" w:qFormat="1"/>
     <w:lsdException w:name="Bibliography" w:semiHidden="1" w:uiPriority="37" w:unhideWhenUsed="1"/>
     <w:lsdException w:name="TOC Heading" w:semiHidden="1" w:uiPriority="39" w:unhideWhenUsed="1" w:qFormat="1"/>
-    <w:lsdException w:name="Plain Table 1" w:uiPriority="41"/>
-    <w:lsdException w:name="Plain Table 2" w:uiPriority="42"/>
-    <w:lsdException w:name="Plain Table 3" w:uiPriority="43"/>
-    <w:lsdException w:name="Plain Table 4" w:uiPriority="44"/>
-    <w:lsdException w:name="Plain Table 5" w:uiPriority="45"/>
-    <w:lsdException w:name="Grid Table Light" w:uiPriority="40"/>
-    <w:lsdException w:name="Grid Table 1 Light" w:uiPriority="46"/>
-    <w:lsdException w:name="Grid Table 2" w:uiPriority="47"/>
-    <w:lsdException w:name="Grid Table 3" w:uiPriority="48"/>
-    <w:lsdException w:name="Grid Table 4" w:uiPriority="49"/>
-    <w:lsdException w:name="Grid Table 5 Dark" w:uiPriority="50"/>
-    <w:lsdException w:name="Grid Table 6 Colorful" w:uiPriority="51"/>
-    <w:lsdException w:name="Grid Table 7 Colorful" w:uiPriority="52"/>
-    <w:lsdException w:name="Grid Table 1 Light Accent 1" w:uiPriority="46"/>
-    <w:lsdException w:name="Grid Table 2 Accent 1" w:uiPriority="47"/>
-    <w:lsdException w:name="Grid Table 3 Accent 1" w:uiPriority="48"/>
-    <w:lsdException w:name="Grid Table 4 Accent 1" w:uiPriority="49"/>
-    <w:lsdException w:name="Grid Table 5 Dark Accent 1" w:uiPriority="50"/>
-    <w:lsdException w:name="Grid Table 6 Colorful Accent 1" w:uiPriority="51"/>
-    <w:lsdException w:name="Grid Table 7 Colorful Accent 1" w:uiPriority="52"/>
-    <w:lsdException w:name="Grid Table 1 Light Accent 2" w:uiPriority="46"/>
-    <w:lsdException w:name="Grid Table 2 Accent 2" w:uiPriority="47"/>
-    <w:lsdException w:name="Grid Table 3 Accent 2" w:uiPriority="48"/>
-    <w:lsdException w:name="Grid Table 4 Accent 2" w:uiPriority="49"/>
-    <w:lsdException w:name="Grid Table 5 Dark Accent 2" w:uiPriority="50"/>
-    <w:lsdException w:name="Grid Table 6 Colorful Accent 2" w:uiPriority="51"/>
-    <w:lsdException w:name="Grid Table 7 Colorful Accent 2" w:uiPriority="52"/>
-    <w:lsdException w:name="Grid Table 1 Light Accent 3" w:uiPriority="46"/>
-    <w:lsdException w:name="Grid Table 2 Accent 3" w:uiPriority="47"/>
-    <w:lsdException w:name="Grid Table 3 Accent 3" w:uiPriority="48"/>
-    <w:lsdException w:name="Grid Table 4 Accent 3" w:uiPriority="49"/>
-    <w:lsdException w:name="Grid Table 5 Dark Accent 3" w:uiPriority="50"/>
-    <w:lsdException w:name="Grid Table 6 Colorful Accent 3" w:uiPriority="51"/>
-    <w:lsdException w:name="Grid Table 7 Colorful Accent 3" w:uiPriority="52"/>
-    <w:lsdException w:name="Grid Table 1 Light Accent 4" w:uiPriority="46"/>
-    <w:lsdException w:name="Grid Table 2 Accent 4" w:uiPriority="47"/>
-    <w:lsdException w:name="Grid Table 3 Accent 4" w:uiPriority="48"/>
-    <w:lsdException w:name="Grid Table 4 Accent 4" w:uiPriority="49"/>
-    <w:lsdException w:name="Grid Table 5 Dark Accent 4" w:uiPriority="50"/>
-    <w:lsdException w:name="Grid Table 6 Colorful Accent 4" w:uiPriority="51"/>
-    <w:lsdException w:name="Grid Table 7 Colorful Accent 4" w:uiPriority="52"/>
-    <w:lsdException w:name="Grid Table 1 Light Accent 5" w:uiPriority="46"/>
-    <w:lsdException w:name="Grid Table 2 Accent 5" w:uiPriority="47"/>
-    <w:lsdException w:name="Grid Table 3 Accent 5" w:uiPriority="48"/>
-    <w:lsdException w:name="Grid Table 4 Accent 5" w:uiPriority="49"/>
-    <w:lsdException w:name="Grid Table 5 Dark Accent 5" w:uiPriority="50"/>
-    <w:lsdException w:name="Grid Table 6 Colorful Accent 5" w:uiPriority="51"/>
-    <w:lsdException w:name="Grid Table 7 Colorful Accent 5" w:uiPriority="52"/>
-    <w:lsdException w:name="Grid Table 1 Light Accent 6" w:uiPriority="46"/>
-    <w:lsdException w:name="Grid Table 2 Accent 6" w:uiPriority="47"/>
-    <w:lsdException w:name="Grid Table 3 Accent 6" w:uiPriority="48"/>
-    <w:lsdException w:name="Grid Table 4 Accent 6" w:uiPriority="49"/>
-    <w:lsdException w:name="Grid Table 5 Dark Accent 6" w:uiPriority="50"/>
-    <w:lsdException w:name="Grid Table 6 Colorful Accent 6" w:uiPriority="51"/>
-    <w:lsdException w:name="Grid Table 7 Colorful Accent 6" w:uiPriority="52"/>
-    <w:lsdException w:name="List Table 1 Light" w:uiPriority="46"/>
-    <w:lsdException w:name="List Table 2" w:uiPriority="47"/>
-    <w:lsdException w:name="List Table 3" w:uiPriority="48"/>
-    <w:lsdException w:name="List Table 4" w:uiPriority="49"/>
-    <w:lsdException w:name="List Table 5 Dark" w:uiPriority="50"/>
-    <w:lsdException w:name="List Table 6 Colorful" w:uiPriority="51"/>
-    <w:lsdException w:name="List Table 7 Colorful" w:uiPriority="52"/>
-    <w:lsdException w:name="List Table 1 Light Accent 1" w:uiPriority="46"/>
-    <w:lsdException w:name="List Table 2 Accent 1" w:uiPriority="47"/>
-    <w:lsdException w:name="List Table 3 Accent 1" w:uiPriority="48"/>
-    <w:lsdException w:name="List Table 4 Accent 1" w:uiPriority="49"/>
-    <w:lsdException w:name="List Table 5 Dark Accent 1" w:uiPriority="50"/>
-    <w:lsdException w:name="List Table 6 Colorful Accent 1" w:uiPriority="51"/>
-    <w:lsdException w:name="List Table 7 Colorful Accent 1" w:uiPriority="52"/>
-    <w:lsdException w:name="List Table 1 Light Accent 2" w:uiPriority="46"/>
-    <w:lsdException w:name="List Table 2 Accent 2" w:uiPriority="47"/>
-    <w:lsdException w:name="List Table 3 Accent 2" w:uiPriority="48"/>
-    <w:lsdException w:name="List Table 4 Accent 2" w:uiPriority="49"/>
-    <w:lsdException w:name="List Table 5 Dark Accent 2" w:uiPriority="50"/>
-    <w:lsdException w:name="List Table 6 Colorful Accent 2" w:uiPriority="51"/>
-    <w:lsdException w:name="List Table 7 Colorful Accent 2" w:uiPriority="52"/>
-    <w:lsdException w:name="List Table 1 Light Accent 3" w:uiPriority="46"/>
-    <w:lsdException w:name="List Table 2 Accent 3" w:uiPriority="47"/>
-    <w:lsdException w:name="List Table 3 Accent 3" w:uiPriority="48"/>
-    <w:lsdException w:name="List Table 4 Accent 3" w:uiPriority="49"/>
-    <w:lsdException w:name="List Table 5 Dark Accent 3" w:uiPriority="50"/>
-    <w:lsdException w:name="List Table 6 Colorful Accent 3" w:uiPriority="51"/>
-    <w:lsdException w:name="List Table 7 Colorful Accent 3" w:uiPriority="52"/>
-    <w:lsdException w:name="List Table 1 Light Accent 4" w:uiPriority="46"/>
-    <w:lsdException w:name="List Table 2 Accent 4" w:uiPriority="47"/>
-    <w:lsdException w:name="List Table 3 Accent 4" w:uiPriority="48"/>
-    <w:lsdException w:name="List Table 4 Accent 4" w:uiPriority="49"/>
-    <w:lsdException w:name="List Table 5 Dark Accent 4" w:uiPriority="50"/>
-    <w:lsdException w:name="List Table 6 Colorful Accent 4" w:uiPriority="51"/>
-    <w:lsdException w:name="List Table 7 Colorful Accent 4" w:uiPriority="52"/>
-    <w:lsdException w:name="List Table 1 Light Accent 5" w:uiPriority="46"/>
-    <w:lsdException w:name="List Table 2 Accent 5" w:uiPriority="47"/>
-    <w:lsdException w:name="List Table 3 Accent 5" w:uiPriority="48"/>
-    <w:lsdException w:name="List Table 4 Accent 5" w:uiPriority="49"/>
-    <w:lsdException w:name="List Table 5 Dark Accent 5" w:uiPriority="50"/>
-    <w:lsdException w:name="List Table 6 Colorful Accent 5" w:uiPriority="51"/>
-    <w:lsdException w:name="List Table 7 Colorful Accent 5" w:uiPriority="52"/>
-    <w:lsdException w:name="List Table 1 Light Accent 6" w:uiPriority="46"/>
-    <w:lsdException w:name="List Table 2 Accent 6" w:uiPriority="47"/>
-    <w:lsdException w:name="List Table 3 Accent 6" w:uiPriority="48"/>
-    <w:lsdException w:name="List Table 4 Accent 6" w:uiPriority="49"/>
-    <w:lsdException w:name="List Table 5 Dark Accent 6" w:uiPriority="50"/>
-    <w:lsdException w:name="List Table 6 Colorful Accent 6" w:uiPriority="51"/>
-    <w:lsdException w:name="List Table 7 Colorful Accent 6" w:uiPriority="52"/>
   </w:latentStyles>
   <w:style w:type="paragraph" w:default="1" w:styleId="Normal">
     <w:name w:val="Normal"/>
@@ -18776,7 +19129,6 @@
       <w:keepLines/>
     </w:pPr>
     <w:tblPr>
-      <w:tblInd w:w="0" w:type="dxa"/>
       <w:tblBorders>
         <w:top w:val="single" w:sz="4" w:space="0" w:color="auto"/>
         <w:left w:val="single" w:sz="4" w:space="0" w:color="auto"/>
@@ -18785,12 +19137,1516 @@
         <w:insideH w:val="single" w:sz="4" w:space="0" w:color="auto"/>
         <w:insideV w:val="single" w:sz="4" w:space="0" w:color="auto"/>
       </w:tblBorders>
+    </w:tblPr>
+  </w:style>
+  <w:style w:type="paragraph" w:customStyle="1" w:styleId="Heading41">
+    <w:name w:val="Heading 41"/>
+    <w:aliases w:val="h41"/>
+    <w:basedOn w:val="Heading3"/>
+    <w:next w:val="Normal"/>
+    <w:qFormat/>
+    <w:rsid w:val="00A96B72"/>
+    <w:pPr>
+      <w:numPr>
+        <w:ilvl w:val="0"/>
+        <w:numId w:val="0"/>
+      </w:numPr>
+      <w:tabs>
+        <w:tab w:val="left" w:pos="864"/>
+      </w:tabs>
+      <w:ind w:left="864" w:hanging="864"/>
+      <w:outlineLvl w:val="3"/>
+    </w:pPr>
+    <w:rPr>
+      <w:b w:val="0"/>
+      <w:sz w:val="20"/>
+    </w:rPr>
+  </w:style>
+  <w:style w:type="paragraph" w:customStyle="1" w:styleId="Appendix">
+    <w:name w:val="Appendix"/>
+    <w:basedOn w:val="Heading1"/>
+    <w:qFormat/>
+    <w:rsid w:val="00B76042"/>
+  </w:style>
+  <w:style w:type="paragraph" w:customStyle="1" w:styleId="referenc">
+    <w:name w:val="referenc"/>
+    <w:basedOn w:val="Drawing"/>
+  </w:style>
+  <w:style w:type="paragraph" w:styleId="Revision">
+    <w:name w:val="Revision"/>
+    <w:hidden/>
+    <w:uiPriority w:val="99"/>
+    <w:semiHidden/>
+    <w:rsid w:val="009F6194"/>
+    <w:rPr>
+      <w:szCs w:val="24"/>
+    </w:rPr>
+  </w:style>
+  <w:style w:type="paragraph" w:styleId="ListParagraph">
+    <w:name w:val="List Paragraph"/>
+    <w:basedOn w:val="Normal"/>
+    <w:uiPriority w:val="34"/>
+    <w:qFormat/>
+    <w:rsid w:val="00623AE0"/>
+    <w:pPr>
+      <w:ind w:left="720"/>
+      <w:contextualSpacing/>
+    </w:pPr>
+  </w:style>
+</w:styles>
+</file>
+
+<file path=word/stylesWithEffects.xml><?xml version="1.0" encoding="utf-8"?>
+<w:styles xmlns:wpc="http://schemas.microsoft.com/office/word/2010/wordprocessingCanvas" xmlns:mc="http://schemas.openxmlformats.org/markup-compatibility/2006" xmlns:o="urn:schemas-microsoft-com:office:office" xmlns:r="http://schemas.openxmlformats.org/officeDocument/2006/relationships" xmlns:m="http://schemas.openxmlformats.org/officeDocument/2006/math" xmlns:v="urn:schemas-microsoft-com:vml" xmlns:wp14="http://schemas.microsoft.com/office/word/2010/wordprocessingDrawing" xmlns:wp="http://schemas.openxmlformats.org/drawingml/2006/wordprocessingDrawing" xmlns:w10="urn:schemas-microsoft-com:office:word" xmlns:w="http://schemas.openxmlformats.org/wordprocessingml/2006/main" xmlns:w14="http://schemas.microsoft.com/office/word/2010/wordml" xmlns:wpg="http://schemas.microsoft.com/office/word/2010/wordprocessingGroup" xmlns:wpi="http://schemas.microsoft.com/office/word/2010/wordprocessingInk" xmlns:wne="http://schemas.microsoft.com/office/word/2006/wordml" xmlns:wps="http://schemas.microsoft.com/office/word/2010/wordprocessingShape" mc:Ignorable="w14 wp14">
+  <w:docDefaults>
+    <w:rPrDefault>
+      <w:rPr>
+        <w:rFonts w:ascii="Times New Roman" w:eastAsia="Times New Roman" w:hAnsi="Times New Roman" w:cs="Times New Roman"/>
+        <w:lang w:val="en-US" w:eastAsia="en-US" w:bidi="ar-SA"/>
+      </w:rPr>
+    </w:rPrDefault>
+    <w:pPrDefault/>
+  </w:docDefaults>
+  <w:latentStyles w:defLockedState="0" w:defUIPriority="0" w:defSemiHidden="0" w:defUnhideWhenUsed="0" w:defQFormat="0" w:count="267">
+    <w:lsdException w:name="Normal" w:qFormat="1"/>
+    <w:lsdException w:name="heading 1" w:qFormat="1"/>
+    <w:lsdException w:name="heading 2" w:qFormat="1"/>
+    <w:lsdException w:name="heading 3" w:qFormat="1"/>
+    <w:lsdException w:name="heading 4" w:qFormat="1"/>
+    <w:lsdException w:name="heading 5" w:qFormat="1"/>
+    <w:lsdException w:name="heading 6" w:qFormat="1"/>
+    <w:lsdException w:name="heading 7" w:qFormat="1"/>
+    <w:lsdException w:name="heading 8" w:qFormat="1"/>
+    <w:lsdException w:name="heading 9" w:qFormat="1"/>
+    <w:lsdException w:name="toc 1" w:uiPriority="39"/>
+    <w:lsdException w:name="toc 2" w:uiPriority="39"/>
+    <w:lsdException w:name="toc 3" w:uiPriority="39"/>
+    <w:lsdException w:name="toc 4" w:uiPriority="39"/>
+    <w:lsdException w:name="toc 5" w:uiPriority="39"/>
+    <w:lsdException w:name="toc 6" w:uiPriority="39"/>
+    <w:lsdException w:name="toc 7" w:uiPriority="39"/>
+    <w:lsdException w:name="toc 8" w:uiPriority="39"/>
+    <w:lsdException w:name="toc 9" w:uiPriority="39"/>
+    <w:lsdException w:name="caption" w:qFormat="1"/>
+    <w:lsdException w:name="Title" w:qFormat="1"/>
+    <w:lsdException w:name="Subtitle" w:qFormat="1"/>
+    <w:lsdException w:name="Hyperlink" w:uiPriority="99"/>
+    <w:lsdException w:name="FollowedHyperlink" w:uiPriority="99"/>
+    <w:lsdException w:name="Strong" w:qFormat="1"/>
+    <w:lsdException w:name="Emphasis" w:qFormat="1"/>
+    <w:lsdException w:name="Normal Table" w:semiHidden="1" w:unhideWhenUsed="1"/>
+    <w:lsdException w:name="No List" w:uiPriority="99"/>
+    <w:lsdException w:name="Table Simple 1" w:semiHidden="1" w:unhideWhenUsed="1"/>
+    <w:lsdException w:name="Table Simple 2" w:semiHidden="1" w:unhideWhenUsed="1"/>
+    <w:lsdException w:name="Table Simple 3" w:semiHidden="1" w:unhideWhenUsed="1"/>
+    <w:lsdException w:name="Table Classic 1" w:semiHidden="1" w:unhideWhenUsed="1"/>
+    <w:lsdException w:name="Table Classic 2" w:semiHidden="1" w:unhideWhenUsed="1"/>
+    <w:lsdException w:name="Table Classic 3" w:semiHidden="1" w:unhideWhenUsed="1"/>
+    <w:lsdException w:name="Table Classic 4" w:semiHidden="1" w:unhideWhenUsed="1"/>
+    <w:lsdException w:name="Table Colorful 1" w:semiHidden="1" w:unhideWhenUsed="1"/>
+    <w:lsdException w:name="Table Colorful 2" w:semiHidden="1" w:unhideWhenUsed="1"/>
+    <w:lsdException w:name="Table Colorful 3" w:semiHidden="1" w:unhideWhenUsed="1"/>
+    <w:lsdException w:name="Table Columns 1" w:semiHidden="1" w:unhideWhenUsed="1"/>
+    <w:lsdException w:name="Table Columns 2" w:semiHidden="1" w:unhideWhenUsed="1"/>
+    <w:lsdException w:name="Table Columns 3" w:semiHidden="1" w:unhideWhenUsed="1"/>
+    <w:lsdException w:name="Table Columns 4" w:semiHidden="1" w:unhideWhenUsed="1"/>
+    <w:lsdException w:name="Table Columns 5" w:semiHidden="1" w:unhideWhenUsed="1"/>
+    <w:lsdException w:name="Table Grid 1" w:semiHidden="1" w:unhideWhenUsed="1"/>
+    <w:lsdException w:name="Table Grid 2" w:semiHidden="1" w:unhideWhenUsed="1"/>
+    <w:lsdException w:name="Table Grid 3" w:semiHidden="1" w:unhideWhenUsed="1"/>
+    <w:lsdException w:name="Table Grid 4" w:semiHidden="1" w:unhideWhenUsed="1"/>
+    <w:lsdException w:name="Table Grid 5" w:semiHidden="1" w:unhideWhenUsed="1"/>
+    <w:lsdException w:name="Table Grid 6" w:semiHidden="1" w:unhideWhenUsed="1"/>
+    <w:lsdException w:name="Table Grid 7" w:semiHidden="1" w:unhideWhenUsed="1"/>
+    <w:lsdException w:name="Table Grid 8" w:semiHidden="1" w:unhideWhenUsed="1"/>
+    <w:lsdException w:name="Table List 1" w:semiHidden="1" w:unhideWhenUsed="1"/>
+    <w:lsdException w:name="Table List 2" w:semiHidden="1" w:unhideWhenUsed="1"/>
+    <w:lsdException w:name="Table List 3" w:semiHidden="1" w:unhideWhenUsed="1"/>
+    <w:lsdException w:name="Table List 4" w:semiHidden="1" w:unhideWhenUsed="1"/>
+    <w:lsdException w:name="Table List 5" w:semiHidden="1" w:unhideWhenUsed="1"/>
+    <w:lsdException w:name="Table List 6" w:semiHidden="1" w:unhideWhenUsed="1"/>
+    <w:lsdException w:name="Table List 7" w:semiHidden="1" w:unhideWhenUsed="1"/>
+    <w:lsdException w:name="Table List 8" w:semiHidden="1" w:unhideWhenUsed="1"/>
+    <w:lsdException w:name="Table 3D effects 1" w:semiHidden="1" w:unhideWhenUsed="1"/>
+    <w:lsdException w:name="Table 3D effects 2" w:semiHidden="1" w:unhideWhenUsed="1"/>
+    <w:lsdException w:name="Table 3D effects 3" w:semiHidden="1" w:unhideWhenUsed="1"/>
+    <w:lsdException w:name="Table Contemporary" w:semiHidden="1" w:unhideWhenUsed="1"/>
+    <w:lsdException w:name="Table Elegant" w:semiHidden="1" w:unhideWhenUsed="1"/>
+    <w:lsdException w:name="Table Professional" w:semiHidden="1" w:unhideWhenUsed="1"/>
+    <w:lsdException w:name="Table Subtle 1" w:semiHidden="1" w:unhideWhenUsed="1"/>
+    <w:lsdException w:name="Table Subtle 2" w:semiHidden="1" w:unhideWhenUsed="1"/>
+    <w:lsdException w:name="Table Web 1" w:semiHidden="1" w:unhideWhenUsed="1"/>
+    <w:lsdException w:name="Table Web 2" w:semiHidden="1" w:unhideWhenUsed="1"/>
+    <w:lsdException w:name="Table Web 3" w:semiHidden="1" w:unhideWhenUsed="1"/>
+    <w:lsdException w:name="Table Theme" w:semiHidden="1" w:unhideWhenUsed="1"/>
+    <w:lsdException w:name="Placeholder Text" w:semiHidden="1" w:uiPriority="99"/>
+    <w:lsdException w:name="No Spacing" w:uiPriority="1" w:qFormat="1"/>
+    <w:lsdException w:name="Light Shading" w:uiPriority="60"/>
+    <w:lsdException w:name="Light List" w:uiPriority="61"/>
+    <w:lsdException w:name="Light Grid" w:uiPriority="62"/>
+    <w:lsdException w:name="Medium Shading 1" w:uiPriority="63"/>
+    <w:lsdException w:name="Medium Shading 2" w:uiPriority="64"/>
+    <w:lsdException w:name="Medium List 1" w:uiPriority="65"/>
+    <w:lsdException w:name="Medium List 2" w:uiPriority="66"/>
+    <w:lsdException w:name="Medium Grid 1" w:uiPriority="67"/>
+    <w:lsdException w:name="Medium Grid 2" w:uiPriority="68"/>
+    <w:lsdException w:name="Medium Grid 3" w:uiPriority="69"/>
+    <w:lsdException w:name="Dark List" w:uiPriority="70"/>
+    <w:lsdException w:name="Colorful Shading" w:uiPriority="71"/>
+    <w:lsdException w:name="Colorful List" w:uiPriority="72"/>
+    <w:lsdException w:name="Colorful Grid" w:uiPriority="73"/>
+    <w:lsdException w:name="Light Shading Accent 1" w:uiPriority="60"/>
+    <w:lsdException w:name="Light List Accent 1" w:uiPriority="61"/>
+    <w:lsdException w:name="Light Grid Accent 1" w:uiPriority="62"/>
+    <w:lsdException w:name="Medium Shading 1 Accent 1" w:uiPriority="63"/>
+    <w:lsdException w:name="Medium Shading 2 Accent 1" w:uiPriority="64"/>
+    <w:lsdException w:name="Medium List 1 Accent 1" w:uiPriority="65"/>
+    <w:lsdException w:name="Revision" w:semiHidden="1" w:uiPriority="99"/>
+    <w:lsdException w:name="List Paragraph" w:uiPriority="34" w:qFormat="1"/>
+    <w:lsdException w:name="Quote" w:uiPriority="29" w:qFormat="1"/>
+    <w:lsdException w:name="Intense Quote" w:uiPriority="30" w:qFormat="1"/>
+    <w:lsdException w:name="Medium List 2 Accent 1" w:uiPriority="66"/>
+    <w:lsdException w:name="Medium Grid 1 Accent 1" w:uiPriority="67"/>
+    <w:lsdException w:name="Medium Grid 2 Accent 1" w:uiPriority="68"/>
+    <w:lsdException w:name="Medium Grid 3 Accent 1" w:uiPriority="69"/>
+    <w:lsdException w:name="Dark List Accent 1" w:uiPriority="70"/>
+    <w:lsdException w:name="Colorful Shading Accent 1" w:uiPriority="71"/>
+    <w:lsdException w:name="Colorful List Accent 1" w:uiPriority="72"/>
+    <w:lsdException w:name="Colorful Grid Accent 1" w:uiPriority="73"/>
+    <w:lsdException w:name="Light Shading Accent 2" w:uiPriority="60"/>
+    <w:lsdException w:name="Light List Accent 2" w:uiPriority="61"/>
+    <w:lsdException w:name="Light Grid Accent 2" w:uiPriority="62"/>
+    <w:lsdException w:name="Medium Shading 1 Accent 2" w:uiPriority="63"/>
+    <w:lsdException w:name="Medium Shading 2 Accent 2" w:uiPriority="64"/>
+    <w:lsdException w:name="Medium List 1 Accent 2" w:uiPriority="65"/>
+    <w:lsdException w:name="Medium List 2 Accent 2" w:uiPriority="66"/>
+    <w:lsdException w:name="Medium Grid 1 Accent 2" w:uiPriority="67"/>
+    <w:lsdException w:name="Medium Grid 2 Accent 2" w:uiPriority="68"/>
+    <w:lsdException w:name="Medium Grid 3 Accent 2" w:uiPriority="69"/>
+    <w:lsdException w:name="Dark List Accent 2" w:uiPriority="70"/>
+    <w:lsdException w:name="Colorful Shading Accent 2" w:uiPriority="71"/>
+    <w:lsdException w:name="Colorful List Accent 2" w:uiPriority="72"/>
+    <w:lsdException w:name="Colorful Grid Accent 2" w:uiPriority="73"/>
+    <w:lsdException w:name="Light Shading Accent 3" w:uiPriority="60"/>
+    <w:lsdException w:name="Light List Accent 3" w:uiPriority="61"/>
+    <w:lsdException w:name="Light Grid Accent 3" w:uiPriority="62"/>
+    <w:lsdException w:name="Medium Shading 1 Accent 3" w:uiPriority="63"/>
+    <w:lsdException w:name="Medium Shading 2 Accent 3" w:uiPriority="64"/>
+    <w:lsdException w:name="Medium List 1 Accent 3" w:uiPriority="65"/>
+    <w:lsdException w:name="Medium List 2 Accent 3" w:uiPriority="66"/>
+    <w:lsdException w:name="Medium Grid 1 Accent 3" w:uiPriority="67"/>
+    <w:lsdException w:name="Medium Grid 2 Accent 3" w:uiPriority="68"/>
+    <w:lsdException w:name="Medium Grid 3 Accent 3" w:uiPriority="69"/>
+    <w:lsdException w:name="Dark List Accent 3" w:uiPriority="70"/>
+    <w:lsdException w:name="Colorful Shading Accent 3" w:uiPriority="71"/>
+    <w:lsdException w:name="Colorful List Accent 3" w:uiPriority="72"/>
+    <w:lsdException w:name="Colorful Grid Accent 3" w:uiPriority="73"/>
+    <w:lsdException w:name="Light Shading Accent 4" w:uiPriority="60"/>
+    <w:lsdException w:name="Light List Accent 4" w:uiPriority="61"/>
+    <w:lsdException w:name="Light Grid Accent 4" w:uiPriority="62"/>
+    <w:lsdException w:name="Medium Shading 1 Accent 4" w:uiPriority="63"/>
+    <w:lsdException w:name="Medium Shading 2 Accent 4" w:uiPriority="64"/>
+    <w:lsdException w:name="Medium List 1 Accent 4" w:uiPriority="65"/>
+    <w:lsdException w:name="Medium List 2 Accent 4" w:uiPriority="66"/>
+    <w:lsdException w:name="Medium Grid 1 Accent 4" w:uiPriority="67"/>
+    <w:lsdException w:name="Medium Grid 2 Accent 4" w:uiPriority="68"/>
+    <w:lsdException w:name="Medium Grid 3 Accent 4" w:uiPriority="69"/>
+    <w:lsdException w:name="Dark List Accent 4" w:uiPriority="70"/>
+    <w:lsdException w:name="Colorful Shading Accent 4" w:uiPriority="71"/>
+    <w:lsdException w:name="Colorful List Accent 4" w:uiPriority="72"/>
+    <w:lsdException w:name="Colorful Grid Accent 4" w:uiPriority="73"/>
+    <w:lsdException w:name="Light Shading Accent 5" w:uiPriority="60"/>
+    <w:lsdException w:name="Light List Accent 5" w:uiPriority="61"/>
+    <w:lsdException w:name="Light Grid Accent 5" w:uiPriority="62"/>
+    <w:lsdException w:name="Medium Shading 1 Accent 5" w:uiPriority="63"/>
+    <w:lsdException w:name="Medium Shading 2 Accent 5" w:uiPriority="64"/>
+    <w:lsdException w:name="Medium List 1 Accent 5" w:uiPriority="65"/>
+    <w:lsdException w:name="Medium List 2 Accent 5" w:uiPriority="66"/>
+    <w:lsdException w:name="Medium Grid 1 Accent 5" w:uiPriority="67"/>
+    <w:lsdException w:name="Medium Grid 2 Accent 5" w:uiPriority="68"/>
+    <w:lsdException w:name="Medium Grid 3 Accent 5" w:uiPriority="69"/>
+    <w:lsdException w:name="Dark List Accent 5" w:uiPriority="70"/>
+    <w:lsdException w:name="Colorful Shading Accent 5" w:uiPriority="71"/>
+    <w:lsdException w:name="Colorful List Accent 5" w:uiPriority="72"/>
+    <w:lsdException w:name="Colorful Grid Accent 5" w:uiPriority="73"/>
+    <w:lsdException w:name="Light Shading Accent 6" w:uiPriority="60"/>
+    <w:lsdException w:name="Light List Accent 6" w:uiPriority="61"/>
+    <w:lsdException w:name="Light Grid Accent 6" w:uiPriority="62"/>
+    <w:lsdException w:name="Medium Shading 1 Accent 6" w:uiPriority="63"/>
+    <w:lsdException w:name="Medium Shading 2 Accent 6" w:uiPriority="64"/>
+    <w:lsdException w:name="Medium List 1 Accent 6" w:uiPriority="65"/>
+    <w:lsdException w:name="Medium List 2 Accent 6" w:uiPriority="66"/>
+    <w:lsdException w:name="Medium Grid 1 Accent 6" w:uiPriority="67"/>
+    <w:lsdException w:name="Medium Grid 2 Accent 6" w:uiPriority="68"/>
+    <w:lsdException w:name="Medium Grid 3 Accent 6" w:uiPriority="69"/>
+    <w:lsdException w:name="Dark List Accent 6" w:uiPriority="70"/>
+    <w:lsdException w:name="Colorful Shading Accent 6" w:uiPriority="71"/>
+    <w:lsdException w:name="Colorful List Accent 6" w:uiPriority="72"/>
+    <w:lsdException w:name="Colorful Grid Accent 6" w:uiPriority="73"/>
+    <w:lsdException w:name="Subtle Emphasis" w:uiPriority="19" w:qFormat="1"/>
+    <w:lsdException w:name="Intense Emphasis" w:uiPriority="21" w:qFormat="1"/>
+    <w:lsdException w:name="Subtle Reference" w:uiPriority="31" w:qFormat="1"/>
+    <w:lsdException w:name="Intense Reference" w:uiPriority="32" w:qFormat="1"/>
+    <w:lsdException w:name="Book Title" w:uiPriority="33" w:qFormat="1"/>
+    <w:lsdException w:name="Bibliography" w:semiHidden="1" w:uiPriority="37" w:unhideWhenUsed="1"/>
+    <w:lsdException w:name="TOC Heading" w:semiHidden="1" w:uiPriority="39" w:unhideWhenUsed="1" w:qFormat="1"/>
+  </w:latentStyles>
+  <w:style w:type="paragraph" w:default="1" w:styleId="Normal">
+    <w:name w:val="Normal"/>
+    <w:qFormat/>
+    <w:rsid w:val="00D551E6"/>
+    <w:pPr>
+      <w:keepLines/>
+    </w:pPr>
+    <w:rPr>
+      <w:szCs w:val="24"/>
+    </w:rPr>
+  </w:style>
+  <w:style w:type="paragraph" w:styleId="Heading1">
+    <w:name w:val="heading 1"/>
+    <w:aliases w:val="h1,1st level,l1"/>
+    <w:basedOn w:val="Normal"/>
+    <w:next w:val="Normal"/>
+    <w:qFormat/>
+    <w:pPr>
+      <w:keepNext/>
+      <w:pageBreakBefore/>
+      <w:numPr>
+        <w:numId w:val="3"/>
+      </w:numPr>
+      <w:spacing w:before="240" w:after="60"/>
+      <w:outlineLvl w:val="0"/>
+    </w:pPr>
+    <w:rPr>
+      <w:rFonts w:ascii="Arial" w:hAnsi="Arial"/>
+      <w:b/>
+      <w:kern w:val="28"/>
+      <w:sz w:val="28"/>
+      <w:szCs w:val="20"/>
+    </w:rPr>
+  </w:style>
+  <w:style w:type="paragraph" w:styleId="Heading2">
+    <w:name w:val="heading 2"/>
+    <w:aliases w:val="h 2,h2,2nd level,l2,2"/>
+    <w:basedOn w:val="Heading1"/>
+    <w:next w:val="Normal"/>
+    <w:qFormat/>
+    <w:pPr>
+      <w:pageBreakBefore w:val="0"/>
+      <w:numPr>
+        <w:ilvl w:val="1"/>
+      </w:numPr>
+      <w:outlineLvl w:val="1"/>
+    </w:pPr>
+    <w:rPr>
+      <w:sz w:val="24"/>
+    </w:rPr>
+  </w:style>
+  <w:style w:type="paragraph" w:styleId="Heading3">
+    <w:name w:val="heading 3"/>
+    <w:aliases w:val="h 3,h3,3rd level"/>
+    <w:basedOn w:val="Heading2"/>
+    <w:next w:val="Normal"/>
+    <w:qFormat/>
+    <w:pPr>
+      <w:numPr>
+        <w:ilvl w:val="2"/>
+      </w:numPr>
+      <w:outlineLvl w:val="2"/>
+    </w:pPr>
+    <w:rPr>
+      <w:sz w:val="22"/>
+    </w:rPr>
+  </w:style>
+  <w:style w:type="paragraph" w:styleId="Heading4">
+    <w:name w:val="heading 4"/>
+    <w:aliases w:val="h4"/>
+    <w:basedOn w:val="Heading3"/>
+    <w:next w:val="Normal"/>
+    <w:link w:val="Heading4Char"/>
+    <w:qFormat/>
+    <w:rsid w:val="00E62BC1"/>
+    <w:pPr>
+      <w:numPr>
+        <w:ilvl w:val="3"/>
+      </w:numPr>
+      <w:tabs>
+        <w:tab w:val="left" w:pos="864"/>
+      </w:tabs>
+      <w:outlineLvl w:val="3"/>
+    </w:pPr>
+    <w:rPr>
+      <w:b w:val="0"/>
+      <w:sz w:val="20"/>
+    </w:rPr>
+  </w:style>
+  <w:style w:type="paragraph" w:styleId="Heading5">
+    <w:name w:val="heading 5"/>
+    <w:aliases w:val="h5"/>
+    <w:basedOn w:val="Heading4"/>
+    <w:next w:val="Normal"/>
+    <w:qFormat/>
+    <w:rsid w:val="00290F06"/>
+    <w:pPr>
+      <w:numPr>
+        <w:ilvl w:val="4"/>
+      </w:numPr>
+      <w:spacing w:before="160"/>
+      <w:outlineLvl w:val="4"/>
+    </w:pPr>
+    <w:rPr>
+      <w:bCs/>
+      <w:iCs/>
+      <w:szCs w:val="26"/>
+    </w:rPr>
+  </w:style>
+  <w:style w:type="paragraph" w:styleId="Heading6">
+    <w:name w:val="heading 6"/>
+    <w:basedOn w:val="Normal"/>
+    <w:next w:val="Normal"/>
+    <w:qFormat/>
+    <w:pPr>
+      <w:numPr>
+        <w:ilvl w:val="5"/>
+        <w:numId w:val="3"/>
+      </w:numPr>
+      <w:spacing w:before="240" w:after="60"/>
+      <w:outlineLvl w:val="5"/>
+    </w:pPr>
+    <w:rPr>
+      <w:b/>
+      <w:bCs/>
+      <w:sz w:val="22"/>
+      <w:szCs w:val="22"/>
+    </w:rPr>
+  </w:style>
+  <w:style w:type="paragraph" w:styleId="Heading7">
+    <w:name w:val="heading 7"/>
+    <w:basedOn w:val="Normal"/>
+    <w:next w:val="Normal"/>
+    <w:qFormat/>
+    <w:pPr>
+      <w:numPr>
+        <w:ilvl w:val="6"/>
+        <w:numId w:val="3"/>
+      </w:numPr>
+      <w:spacing w:before="240" w:after="60"/>
+      <w:outlineLvl w:val="6"/>
+    </w:pPr>
+  </w:style>
+  <w:style w:type="paragraph" w:styleId="Heading8">
+    <w:name w:val="heading 8"/>
+    <w:basedOn w:val="Normal"/>
+    <w:next w:val="Normal"/>
+    <w:qFormat/>
+    <w:pPr>
+      <w:numPr>
+        <w:ilvl w:val="7"/>
+        <w:numId w:val="3"/>
+      </w:numPr>
+      <w:spacing w:before="240" w:after="60"/>
+      <w:outlineLvl w:val="7"/>
+    </w:pPr>
+    <w:rPr>
+      <w:i/>
+      <w:iCs/>
+    </w:rPr>
+  </w:style>
+  <w:style w:type="paragraph" w:styleId="Heading9">
+    <w:name w:val="heading 9"/>
+    <w:basedOn w:val="Normal"/>
+    <w:next w:val="Normal"/>
+    <w:qFormat/>
+    <w:pPr>
+      <w:numPr>
+        <w:ilvl w:val="8"/>
+        <w:numId w:val="3"/>
+      </w:numPr>
+      <w:spacing w:before="240" w:after="60"/>
+      <w:outlineLvl w:val="8"/>
+    </w:pPr>
+    <w:rPr>
+      <w:rFonts w:ascii="Arial" w:hAnsi="Arial" w:cs="Arial"/>
+      <w:sz w:val="22"/>
+      <w:szCs w:val="22"/>
+    </w:rPr>
+  </w:style>
+  <w:style w:type="character" w:default="1" w:styleId="DefaultParagraphFont">
+    <w:name w:val="Default Paragraph Font"/>
+    <w:uiPriority w:val="1"/>
+    <w:semiHidden/>
+    <w:unhideWhenUsed/>
+  </w:style>
+  <w:style w:type="table" w:default="1" w:styleId="TableNormal">
+    <w:name w:val="Normal Table"/>
+    <w:uiPriority w:val="99"/>
+    <w:semiHidden/>
+    <w:unhideWhenUsed/>
+    <w:tblPr>
+      <w:tblInd w:w="0" w:type="dxa"/>
       <w:tblCellMar>
         <w:top w:w="0" w:type="dxa"/>
         <w:left w:w="108" w:type="dxa"/>
         <w:bottom w:w="0" w:type="dxa"/>
         <w:right w:w="108" w:type="dxa"/>
       </w:tblCellMar>
+    </w:tblPr>
+  </w:style>
+  <w:style w:type="numbering" w:default="1" w:styleId="NoList">
+    <w:name w:val="No List"/>
+    <w:uiPriority w:val="99"/>
+    <w:semiHidden/>
+    <w:unhideWhenUsed/>
+  </w:style>
+  <w:style w:type="character" w:customStyle="1" w:styleId="Heading4Char">
+    <w:name w:val="Heading 4 Char"/>
+    <w:aliases w:val="h4 Char"/>
+    <w:link w:val="Heading4"/>
+    <w:rsid w:val="00E62BC1"/>
+    <w:rPr>
+      <w:rFonts w:ascii="Arial" w:hAnsi="Arial"/>
+      <w:kern w:val="28"/>
+    </w:rPr>
+  </w:style>
+  <w:style w:type="paragraph" w:customStyle="1" w:styleId="Bulleted">
+    <w:name w:val="Bulleted"/>
+    <w:basedOn w:val="Normal"/>
+    <w:pPr>
+      <w:widowControl w:val="0"/>
+      <w:numPr>
+        <w:numId w:val="12"/>
+      </w:numPr>
+      <w:tabs>
+        <w:tab w:val="left" w:pos="288"/>
+      </w:tabs>
+      <w:spacing w:before="120" w:line="240" w:lineRule="exact"/>
+    </w:pPr>
+    <w:rPr>
+      <w:color w:val="000000"/>
+      <w:szCs w:val="20"/>
+    </w:rPr>
+  </w:style>
+  <w:style w:type="paragraph" w:customStyle="1" w:styleId="Figure">
+    <w:name w:val="Figure"/>
+    <w:basedOn w:val="Normal"/>
+    <w:next w:val="Normal"/>
+    <w:rsid w:val="00940C08"/>
+    <w:pPr>
+      <w:numPr>
+        <w:numId w:val="13"/>
+      </w:numPr>
+      <w:tabs>
+        <w:tab w:val="clear" w:pos="7560"/>
+      </w:tabs>
+      <w:spacing w:before="120"/>
+      <w:ind w:left="0"/>
+      <w:jc w:val="center"/>
+    </w:pPr>
+    <w:rPr>
+      <w:rFonts w:ascii="Arial Narrow" w:hAnsi="Arial Narrow"/>
+      <w:szCs w:val="20"/>
+    </w:rPr>
+  </w:style>
+  <w:style w:type="paragraph" w:customStyle="1" w:styleId="Drawings">
+    <w:name w:val="Drawings"/>
+    <w:basedOn w:val="Normal"/>
+    <w:pPr>
+      <w:keepNext/>
+      <w:jc w:val="center"/>
+    </w:pPr>
+    <w:rPr>
+      <w:szCs w:val="20"/>
+    </w:rPr>
+  </w:style>
+  <w:style w:type="paragraph" w:styleId="Title">
+    <w:name w:val="Title"/>
+    <w:basedOn w:val="Normal"/>
+    <w:next w:val="Author"/>
+    <w:qFormat/>
+    <w:pPr>
+      <w:jc w:val="center"/>
+    </w:pPr>
+    <w:rPr>
+      <w:rFonts w:ascii="Arial" w:hAnsi="Arial"/>
+      <w:kern w:val="28"/>
+      <w:sz w:val="48"/>
+      <w:szCs w:val="20"/>
+    </w:rPr>
+  </w:style>
+  <w:style w:type="paragraph" w:customStyle="1" w:styleId="Author">
+    <w:name w:val="Author"/>
+    <w:basedOn w:val="Title"/>
+    <w:next w:val="DocInfo"/>
+    <w:pPr>
+      <w:spacing w:before="240"/>
+      <w:ind w:left="360"/>
+    </w:pPr>
+    <w:rPr>
+      <w:sz w:val="28"/>
+    </w:rPr>
+  </w:style>
+  <w:style w:type="paragraph" w:customStyle="1" w:styleId="DocInfo">
+    <w:name w:val="DocInfo"/>
+    <w:basedOn w:val="Author"/>
+    <w:next w:val="Normal"/>
+  </w:style>
+  <w:style w:type="paragraph" w:styleId="BlockText">
+    <w:name w:val="Block Text"/>
+    <w:basedOn w:val="Normal"/>
+    <w:pPr>
+      <w:ind w:left="3060" w:right="3060"/>
+      <w:jc w:val="both"/>
+    </w:pPr>
+    <w:rPr>
+      <w:rFonts w:ascii="Arial Narrow" w:hAnsi="Arial Narrow"/>
+      <w:sz w:val="16"/>
+      <w:szCs w:val="20"/>
+    </w:rPr>
+  </w:style>
+  <w:style w:type="character" w:styleId="Hyperlink">
+    <w:name w:val="Hyperlink"/>
+    <w:uiPriority w:val="99"/>
+    <w:rPr>
+      <w:color w:val="0000FF"/>
+      <w:u w:val="single"/>
+    </w:rPr>
+  </w:style>
+  <w:style w:type="paragraph" w:styleId="TOC1">
+    <w:name w:val="toc 1"/>
+    <w:basedOn w:val="Heading1"/>
+    <w:next w:val="Normal"/>
+    <w:autoRedefine/>
+    <w:uiPriority w:val="39"/>
+    <w:rsid w:val="001A7112"/>
+    <w:pPr>
+      <w:keepNext w:val="0"/>
+      <w:pageBreakBefore w:val="0"/>
+      <w:numPr>
+        <w:numId w:val="0"/>
+      </w:numPr>
+      <w:tabs>
+        <w:tab w:val="right" w:leader="dot" w:pos="9350"/>
+      </w:tabs>
+      <w:spacing w:before="60"/>
+      <w:ind w:left="360" w:hanging="360"/>
+      <w:outlineLvl w:val="9"/>
+    </w:pPr>
+    <w:rPr>
+      <w:noProof/>
+      <w:sz w:val="24"/>
+    </w:rPr>
+  </w:style>
+  <w:style w:type="paragraph" w:styleId="TOC2">
+    <w:name w:val="toc 2"/>
+    <w:basedOn w:val="Heading2"/>
+    <w:next w:val="Normal"/>
+    <w:autoRedefine/>
+    <w:uiPriority w:val="39"/>
+    <w:rsid w:val="001A7112"/>
+    <w:pPr>
+      <w:keepNext w:val="0"/>
+      <w:numPr>
+        <w:ilvl w:val="0"/>
+        <w:numId w:val="0"/>
+      </w:numPr>
+      <w:tabs>
+        <w:tab w:val="left" w:pos="1454"/>
+        <w:tab w:val="right" w:leader="dot" w:pos="9350"/>
+      </w:tabs>
+      <w:spacing w:before="40" w:after="40"/>
+      <w:ind w:left="907" w:hanging="547"/>
+      <w:outlineLvl w:val="9"/>
+    </w:pPr>
+    <w:rPr>
+      <w:noProof/>
+    </w:rPr>
+  </w:style>
+  <w:style w:type="paragraph" w:styleId="TOC3">
+    <w:name w:val="toc 3"/>
+    <w:basedOn w:val="Heading3"/>
+    <w:next w:val="Normal"/>
+    <w:autoRedefine/>
+    <w:uiPriority w:val="39"/>
+    <w:rsid w:val="002E1370"/>
+    <w:pPr>
+      <w:keepNext w:val="0"/>
+      <w:numPr>
+        <w:ilvl w:val="0"/>
+        <w:numId w:val="0"/>
+      </w:numPr>
+      <w:tabs>
+        <w:tab w:val="right" w:leader="dot" w:pos="8820"/>
+      </w:tabs>
+      <w:spacing w:before="0" w:after="0"/>
+      <w:ind w:left="1454" w:hanging="547"/>
+      <w:outlineLvl w:val="9"/>
+    </w:pPr>
+    <w:rPr>
+      <w:rFonts w:ascii="Arial Narrow" w:hAnsi="Arial Narrow"/>
+      <w:b w:val="0"/>
+      <w:noProof/>
+      <w:sz w:val="20"/>
+    </w:rPr>
+  </w:style>
+  <w:style w:type="paragraph" w:styleId="TOC4">
+    <w:name w:val="toc 4"/>
+    <w:basedOn w:val="Heading4"/>
+    <w:next w:val="Normal"/>
+    <w:autoRedefine/>
+    <w:uiPriority w:val="39"/>
+    <w:rsid w:val="008F7C80"/>
+    <w:pPr>
+      <w:keepNext w:val="0"/>
+      <w:numPr>
+        <w:ilvl w:val="0"/>
+        <w:numId w:val="0"/>
+      </w:numPr>
+      <w:tabs>
+        <w:tab w:val="right" w:leader="dot" w:pos="8820"/>
+      </w:tabs>
+      <w:spacing w:before="0" w:after="0"/>
+      <w:ind w:left="2160" w:hanging="720"/>
+      <w:outlineLvl w:val="9"/>
+    </w:pPr>
+    <w:rPr>
+      <w:rFonts w:ascii="Arial Narrow" w:hAnsi="Arial Narrow"/>
+      <w:noProof/>
+    </w:rPr>
+  </w:style>
+  <w:style w:type="paragraph" w:styleId="FootnoteText">
+    <w:name w:val="footnote text"/>
+    <w:basedOn w:val="Normal"/>
+    <w:semiHidden/>
+    <w:pPr>
+      <w:tabs>
+        <w:tab w:val="left" w:pos="144"/>
+      </w:tabs>
+      <w:ind w:left="144" w:hanging="144"/>
+    </w:pPr>
+    <w:rPr>
+      <w:sz w:val="18"/>
+      <w:szCs w:val="20"/>
+    </w:rPr>
+  </w:style>
+  <w:style w:type="paragraph" w:styleId="Footer">
+    <w:name w:val="footer"/>
+    <w:basedOn w:val="Normal"/>
+    <w:pPr>
+      <w:tabs>
+        <w:tab w:val="center" w:pos="4320"/>
+        <w:tab w:val="right" w:pos="9000"/>
+      </w:tabs>
+      <w:jc w:val="both"/>
+    </w:pPr>
+    <w:rPr>
+      <w:rFonts w:ascii="Arial Narrow" w:hAnsi="Arial Narrow"/>
+      <w:sz w:val="18"/>
+      <w:szCs w:val="20"/>
+    </w:rPr>
+  </w:style>
+  <w:style w:type="paragraph" w:styleId="List">
+    <w:name w:val="List"/>
+    <w:basedOn w:val="Normal"/>
+    <w:pPr>
+      <w:ind w:left="360" w:hanging="360"/>
+      <w:jc w:val="both"/>
+    </w:pPr>
+    <w:rPr>
+      <w:rFonts w:ascii="Times" w:hAnsi="Times"/>
+      <w:szCs w:val="20"/>
+    </w:rPr>
+  </w:style>
+  <w:style w:type="character" w:styleId="FootnoteReference">
+    <w:name w:val="footnote reference"/>
+    <w:semiHidden/>
+    <w:rPr>
+      <w:vertAlign w:val="superscript"/>
+    </w:rPr>
+  </w:style>
+  <w:style w:type="character" w:customStyle="1" w:styleId="Signal">
+    <w:name w:val="Signal"/>
+    <w:rPr>
+      <w:rFonts w:ascii="Arial Narrow" w:hAnsi="Arial Narrow"/>
+      <w:caps/>
+      <w:sz w:val="18"/>
+    </w:rPr>
+  </w:style>
+  <w:style w:type="paragraph" w:customStyle="1" w:styleId="Default">
+    <w:name w:val="Default"/>
+    <w:basedOn w:val="Normal"/>
+    <w:pPr>
+      <w:jc w:val="both"/>
+    </w:pPr>
+    <w:rPr>
+      <w:szCs w:val="20"/>
+    </w:rPr>
+  </w:style>
+  <w:style w:type="paragraph" w:styleId="Header">
+    <w:name w:val="header"/>
+    <w:basedOn w:val="Normal"/>
+    <w:pPr>
+      <w:tabs>
+        <w:tab w:val="center" w:pos="4320"/>
+        <w:tab w:val="right" w:pos="9360"/>
+      </w:tabs>
+      <w:jc w:val="both"/>
+    </w:pPr>
+    <w:rPr>
+      <w:rFonts w:ascii="Arial Narrow" w:hAnsi="Arial Narrow"/>
+      <w:sz w:val="18"/>
+      <w:szCs w:val="20"/>
+    </w:rPr>
+  </w:style>
+  <w:style w:type="character" w:styleId="PageNumber">
+    <w:name w:val="page number"/>
+    <w:basedOn w:val="DefaultParagraphFont"/>
+  </w:style>
+  <w:style w:type="paragraph" w:styleId="TOC5">
+    <w:name w:val="toc 5"/>
+    <w:basedOn w:val="Heading5"/>
+    <w:next w:val="Normal"/>
+    <w:autoRedefine/>
+    <w:uiPriority w:val="39"/>
+    <w:rsid w:val="005D31FE"/>
+    <w:pPr>
+      <w:numPr>
+        <w:ilvl w:val="0"/>
+        <w:numId w:val="0"/>
+      </w:numPr>
+      <w:tabs>
+        <w:tab w:val="right" w:leader="dot" w:pos="8820"/>
+      </w:tabs>
+      <w:spacing w:before="0" w:after="0"/>
+      <w:ind w:left="2174" w:hanging="907"/>
+      <w:outlineLvl w:val="9"/>
+    </w:pPr>
+    <w:rPr>
+      <w:rFonts w:ascii="Arial Narrow" w:hAnsi="Arial Narrow"/>
+      <w:noProof/>
+    </w:rPr>
+  </w:style>
+  <w:style w:type="paragraph" w:styleId="TOC6">
+    <w:name w:val="toc 6"/>
+    <w:basedOn w:val="Normal"/>
+    <w:next w:val="Normal"/>
+    <w:autoRedefine/>
+    <w:uiPriority w:val="39"/>
+    <w:rsid w:val="005D31FE"/>
+    <w:pPr>
+      <w:ind w:left="1195"/>
+    </w:pPr>
+  </w:style>
+  <w:style w:type="paragraph" w:styleId="TOC7">
+    <w:name w:val="toc 7"/>
+    <w:basedOn w:val="Normal"/>
+    <w:next w:val="Normal"/>
+    <w:autoRedefine/>
+    <w:uiPriority w:val="39"/>
+    <w:pPr>
+      <w:ind w:left="1440"/>
+    </w:pPr>
+  </w:style>
+  <w:style w:type="paragraph" w:styleId="TOC8">
+    <w:name w:val="toc 8"/>
+    <w:basedOn w:val="Normal"/>
+    <w:next w:val="Normal"/>
+    <w:autoRedefine/>
+    <w:uiPriority w:val="39"/>
+    <w:pPr>
+      <w:ind w:left="1680"/>
+    </w:pPr>
+  </w:style>
+  <w:style w:type="paragraph" w:styleId="TOC9">
+    <w:name w:val="toc 9"/>
+    <w:basedOn w:val="Normal"/>
+    <w:next w:val="Normal"/>
+    <w:autoRedefine/>
+    <w:uiPriority w:val="39"/>
+    <w:pPr>
+      <w:ind w:left="1920"/>
+    </w:pPr>
+  </w:style>
+  <w:style w:type="paragraph" w:styleId="EndnoteText">
+    <w:name w:val="endnote text"/>
+    <w:basedOn w:val="Normal"/>
+    <w:semiHidden/>
+    <w:rPr>
+      <w:szCs w:val="20"/>
+    </w:rPr>
+  </w:style>
+  <w:style w:type="character" w:styleId="EndnoteReference">
+    <w:name w:val="endnote reference"/>
+    <w:semiHidden/>
+    <w:rPr>
+      <w:vertAlign w:val="superscript"/>
+    </w:rPr>
+  </w:style>
+  <w:style w:type="paragraph" w:customStyle="1" w:styleId="Drawing">
+    <w:name w:val="Drawing"/>
+    <w:basedOn w:val="Normal"/>
+    <w:pPr>
+      <w:spacing w:before="240"/>
+    </w:pPr>
+  </w:style>
+  <w:style w:type="character" w:styleId="FollowedHyperlink">
+    <w:name w:val="FollowedHyperlink"/>
+    <w:uiPriority w:val="99"/>
+    <w:rPr>
+      <w:color w:val="800080"/>
+      <w:u w:val="single"/>
+    </w:rPr>
+  </w:style>
+  <w:style w:type="paragraph" w:styleId="ListBullet">
+    <w:name w:val="List Bullet"/>
+    <w:basedOn w:val="Normal"/>
+    <w:autoRedefine/>
+    <w:pPr>
+      <w:numPr>
+        <w:numId w:val="1"/>
+      </w:numPr>
+    </w:pPr>
+  </w:style>
+  <w:style w:type="paragraph" w:customStyle="1" w:styleId="hexadecimal">
+    <w:name w:val="hexadecimal"/>
+    <w:basedOn w:val="Normal"/>
+    <w:pPr>
+      <w:keepNext/>
+    </w:pPr>
+    <w:rPr>
+      <w:rFonts w:ascii="Courier New" w:hAnsi="Courier New" w:cs="Courier New"/>
+      <w:sz w:val="18"/>
+    </w:rPr>
+  </w:style>
+  <w:style w:type="paragraph" w:styleId="BodyText">
+    <w:name w:val="Body Text"/>
+    <w:basedOn w:val="Normal"/>
+    <w:pPr>
+      <w:spacing w:after="120"/>
+    </w:pPr>
+  </w:style>
+  <w:style w:type="paragraph" w:styleId="BodyText2">
+    <w:name w:val="Body Text 2"/>
+    <w:basedOn w:val="Normal"/>
+    <w:pPr>
+      <w:spacing w:after="120" w:line="480" w:lineRule="auto"/>
+    </w:pPr>
+  </w:style>
+  <w:style w:type="paragraph" w:styleId="BodyText3">
+    <w:name w:val="Body Text 3"/>
+    <w:basedOn w:val="Normal"/>
+    <w:pPr>
+      <w:spacing w:after="120"/>
+    </w:pPr>
+    <w:rPr>
+      <w:sz w:val="16"/>
+      <w:szCs w:val="16"/>
+    </w:rPr>
+  </w:style>
+  <w:style w:type="paragraph" w:styleId="BodyTextFirstIndent">
+    <w:name w:val="Body Text First Indent"/>
+    <w:basedOn w:val="BodyText"/>
+    <w:pPr>
+      <w:ind w:firstLine="210"/>
+    </w:pPr>
+  </w:style>
+  <w:style w:type="paragraph" w:styleId="BodyTextIndent">
+    <w:name w:val="Body Text Indent"/>
+    <w:basedOn w:val="Normal"/>
+    <w:pPr>
+      <w:spacing w:after="120"/>
+      <w:ind w:left="360"/>
+    </w:pPr>
+  </w:style>
+  <w:style w:type="paragraph" w:styleId="BodyTextFirstIndent2">
+    <w:name w:val="Body Text First Indent 2"/>
+    <w:basedOn w:val="BodyTextIndent"/>
+    <w:pPr>
+      <w:ind w:firstLine="210"/>
+    </w:pPr>
+  </w:style>
+  <w:style w:type="paragraph" w:styleId="BodyTextIndent2">
+    <w:name w:val="Body Text Indent 2"/>
+    <w:basedOn w:val="Normal"/>
+    <w:pPr>
+      <w:spacing w:after="120" w:line="480" w:lineRule="auto"/>
+      <w:ind w:left="360"/>
+    </w:pPr>
+  </w:style>
+  <w:style w:type="paragraph" w:styleId="BodyTextIndent3">
+    <w:name w:val="Body Text Indent 3"/>
+    <w:basedOn w:val="Normal"/>
+    <w:pPr>
+      <w:spacing w:after="120"/>
+      <w:ind w:left="360"/>
+    </w:pPr>
+    <w:rPr>
+      <w:sz w:val="16"/>
+      <w:szCs w:val="16"/>
+    </w:rPr>
+  </w:style>
+  <w:style w:type="paragraph" w:styleId="Caption">
+    <w:name w:val="caption"/>
+    <w:basedOn w:val="Normal"/>
+    <w:next w:val="Normal"/>
+    <w:qFormat/>
+    <w:pPr>
+      <w:spacing w:before="120" w:after="120"/>
+    </w:pPr>
+    <w:rPr>
+      <w:b/>
+      <w:bCs/>
+      <w:szCs w:val="20"/>
+    </w:rPr>
+  </w:style>
+  <w:style w:type="paragraph" w:styleId="Closing">
+    <w:name w:val="Closing"/>
+    <w:basedOn w:val="Normal"/>
+    <w:pPr>
+      <w:ind w:left="4320"/>
+    </w:pPr>
+  </w:style>
+  <w:style w:type="paragraph" w:styleId="CommentText">
+    <w:name w:val="annotation text"/>
+    <w:basedOn w:val="Normal"/>
+    <w:link w:val="CommentTextChar"/>
+    <w:semiHidden/>
+    <w:rPr>
+      <w:szCs w:val="20"/>
+    </w:rPr>
+  </w:style>
+  <w:style w:type="character" w:customStyle="1" w:styleId="CommentTextChar">
+    <w:name w:val="Comment Text Char"/>
+    <w:basedOn w:val="DefaultParagraphFont"/>
+    <w:link w:val="CommentText"/>
+    <w:semiHidden/>
+    <w:rsid w:val="00D551E6"/>
+  </w:style>
+  <w:style w:type="paragraph" w:styleId="Date">
+    <w:name w:val="Date"/>
+    <w:basedOn w:val="Normal"/>
+    <w:next w:val="Normal"/>
+  </w:style>
+  <w:style w:type="paragraph" w:styleId="DocumentMap">
+    <w:name w:val="Document Map"/>
+    <w:basedOn w:val="Normal"/>
+    <w:semiHidden/>
+    <w:pPr>
+      <w:shd w:val="clear" w:color="auto" w:fill="000080"/>
+    </w:pPr>
+    <w:rPr>
+      <w:rFonts w:ascii="Tahoma" w:hAnsi="Tahoma" w:cs="Tahoma"/>
+    </w:rPr>
+  </w:style>
+  <w:style w:type="paragraph" w:styleId="E-mailSignature">
+    <w:name w:val="E-mail Signature"/>
+    <w:basedOn w:val="Normal"/>
+  </w:style>
+  <w:style w:type="paragraph" w:styleId="EnvelopeAddress">
+    <w:name w:val="envelope address"/>
+    <w:basedOn w:val="Normal"/>
+    <w:pPr>
+      <w:framePr w:w="7920" w:h="1980" w:hRule="exact" w:hSpace="180" w:wrap="auto" w:hAnchor="page" w:xAlign="center" w:yAlign="bottom"/>
+      <w:ind w:left="2880"/>
+    </w:pPr>
+    <w:rPr>
+      <w:rFonts w:ascii="Arial" w:hAnsi="Arial" w:cs="Arial"/>
+      <w:sz w:val="24"/>
+    </w:rPr>
+  </w:style>
+  <w:style w:type="paragraph" w:styleId="EnvelopeReturn">
+    <w:name w:val="envelope return"/>
+    <w:basedOn w:val="Normal"/>
+    <w:rPr>
+      <w:rFonts w:ascii="Arial" w:hAnsi="Arial" w:cs="Arial"/>
+      <w:szCs w:val="20"/>
+    </w:rPr>
+  </w:style>
+  <w:style w:type="paragraph" w:styleId="HTMLAddress">
+    <w:name w:val="HTML Address"/>
+    <w:basedOn w:val="Normal"/>
+    <w:rPr>
+      <w:i/>
+      <w:iCs/>
+    </w:rPr>
+  </w:style>
+  <w:style w:type="paragraph" w:styleId="HTMLPreformatted">
+    <w:name w:val="HTML Preformatted"/>
+    <w:basedOn w:val="Normal"/>
+    <w:rPr>
+      <w:rFonts w:ascii="Courier New" w:hAnsi="Courier New" w:cs="Courier New"/>
+      <w:szCs w:val="20"/>
+    </w:rPr>
+  </w:style>
+  <w:style w:type="paragraph" w:styleId="Index1">
+    <w:name w:val="index 1"/>
+    <w:basedOn w:val="Normal"/>
+    <w:next w:val="Normal"/>
+    <w:autoRedefine/>
+    <w:semiHidden/>
+    <w:pPr>
+      <w:ind w:left="200" w:hanging="200"/>
+    </w:pPr>
+  </w:style>
+  <w:style w:type="paragraph" w:styleId="Index2">
+    <w:name w:val="index 2"/>
+    <w:basedOn w:val="Normal"/>
+    <w:next w:val="Normal"/>
+    <w:autoRedefine/>
+    <w:semiHidden/>
+    <w:pPr>
+      <w:ind w:left="400" w:hanging="200"/>
+    </w:pPr>
+  </w:style>
+  <w:style w:type="paragraph" w:styleId="Index3">
+    <w:name w:val="index 3"/>
+    <w:basedOn w:val="Normal"/>
+    <w:next w:val="Normal"/>
+    <w:autoRedefine/>
+    <w:semiHidden/>
+    <w:pPr>
+      <w:ind w:left="600" w:hanging="200"/>
+    </w:pPr>
+  </w:style>
+  <w:style w:type="paragraph" w:styleId="Index4">
+    <w:name w:val="index 4"/>
+    <w:basedOn w:val="Normal"/>
+    <w:next w:val="Normal"/>
+    <w:autoRedefine/>
+    <w:semiHidden/>
+    <w:pPr>
+      <w:ind w:left="800" w:hanging="200"/>
+    </w:pPr>
+  </w:style>
+  <w:style w:type="paragraph" w:styleId="Index5">
+    <w:name w:val="index 5"/>
+    <w:basedOn w:val="Normal"/>
+    <w:next w:val="Normal"/>
+    <w:autoRedefine/>
+    <w:semiHidden/>
+    <w:pPr>
+      <w:ind w:left="1000" w:hanging="200"/>
+    </w:pPr>
+  </w:style>
+  <w:style w:type="paragraph" w:styleId="Index6">
+    <w:name w:val="index 6"/>
+    <w:basedOn w:val="Normal"/>
+    <w:next w:val="Normal"/>
+    <w:autoRedefine/>
+    <w:semiHidden/>
+    <w:pPr>
+      <w:ind w:left="1200" w:hanging="200"/>
+    </w:pPr>
+  </w:style>
+  <w:style w:type="paragraph" w:styleId="Index7">
+    <w:name w:val="index 7"/>
+    <w:basedOn w:val="Normal"/>
+    <w:next w:val="Normal"/>
+    <w:autoRedefine/>
+    <w:semiHidden/>
+    <w:pPr>
+      <w:ind w:left="1400" w:hanging="200"/>
+    </w:pPr>
+  </w:style>
+  <w:style w:type="paragraph" w:styleId="Index8">
+    <w:name w:val="index 8"/>
+    <w:basedOn w:val="Normal"/>
+    <w:next w:val="Normal"/>
+    <w:autoRedefine/>
+    <w:semiHidden/>
+    <w:pPr>
+      <w:ind w:left="1600" w:hanging="200"/>
+    </w:pPr>
+  </w:style>
+  <w:style w:type="paragraph" w:styleId="Index9">
+    <w:name w:val="index 9"/>
+    <w:basedOn w:val="Normal"/>
+    <w:next w:val="Normal"/>
+    <w:autoRedefine/>
+    <w:semiHidden/>
+    <w:pPr>
+      <w:ind w:left="1800" w:hanging="200"/>
+    </w:pPr>
+  </w:style>
+  <w:style w:type="paragraph" w:styleId="IndexHeading">
+    <w:name w:val="index heading"/>
+    <w:basedOn w:val="Normal"/>
+    <w:next w:val="Index1"/>
+    <w:semiHidden/>
+    <w:rPr>
+      <w:rFonts w:ascii="Arial" w:hAnsi="Arial" w:cs="Arial"/>
+      <w:b/>
+      <w:bCs/>
+    </w:rPr>
+  </w:style>
+  <w:style w:type="paragraph" w:styleId="List2">
+    <w:name w:val="List 2"/>
+    <w:basedOn w:val="Normal"/>
+    <w:pPr>
+      <w:ind w:left="720" w:hanging="360"/>
+    </w:pPr>
+  </w:style>
+  <w:style w:type="paragraph" w:styleId="List3">
+    <w:name w:val="List 3"/>
+    <w:basedOn w:val="Normal"/>
+    <w:pPr>
+      <w:ind w:left="1080" w:hanging="360"/>
+    </w:pPr>
+  </w:style>
+  <w:style w:type="paragraph" w:styleId="List4">
+    <w:name w:val="List 4"/>
+    <w:basedOn w:val="Normal"/>
+    <w:pPr>
+      <w:ind w:left="1440" w:hanging="360"/>
+    </w:pPr>
+  </w:style>
+  <w:style w:type="paragraph" w:styleId="List5">
+    <w:name w:val="List 5"/>
+    <w:basedOn w:val="Normal"/>
+    <w:pPr>
+      <w:ind w:left="1800" w:hanging="360"/>
+    </w:pPr>
+  </w:style>
+  <w:style w:type="paragraph" w:styleId="ListBullet2">
+    <w:name w:val="List Bullet 2"/>
+    <w:basedOn w:val="Normal"/>
+    <w:autoRedefine/>
+    <w:pPr>
+      <w:keepNext/>
+      <w:numPr>
+        <w:numId w:val="14"/>
+      </w:numPr>
+      <w:tabs>
+        <w:tab w:val="left" w:pos="720"/>
+      </w:tabs>
+      <w:spacing w:before="60"/>
+    </w:pPr>
+  </w:style>
+  <w:style w:type="paragraph" w:styleId="ListBullet3">
+    <w:name w:val="List Bullet 3"/>
+    <w:basedOn w:val="Normal"/>
+    <w:autoRedefine/>
+    <w:pPr>
+      <w:numPr>
+        <w:numId w:val="5"/>
+      </w:numPr>
+    </w:pPr>
+  </w:style>
+  <w:style w:type="paragraph" w:styleId="ListBullet4">
+    <w:name w:val="List Bullet 4"/>
+    <w:basedOn w:val="Normal"/>
+    <w:autoRedefine/>
+    <w:pPr>
+      <w:numPr>
+        <w:numId w:val="4"/>
+      </w:numPr>
+    </w:pPr>
+  </w:style>
+  <w:style w:type="paragraph" w:styleId="ListBullet5">
+    <w:name w:val="List Bullet 5"/>
+    <w:basedOn w:val="Normal"/>
+    <w:autoRedefine/>
+    <w:pPr>
+      <w:numPr>
+        <w:numId w:val="6"/>
+      </w:numPr>
+    </w:pPr>
+  </w:style>
+  <w:style w:type="paragraph" w:styleId="ListContinue">
+    <w:name w:val="List Continue"/>
+    <w:basedOn w:val="Normal"/>
+    <w:pPr>
+      <w:spacing w:after="120"/>
+      <w:ind w:left="360"/>
+    </w:pPr>
+  </w:style>
+  <w:style w:type="paragraph" w:styleId="ListContinue2">
+    <w:name w:val="List Continue 2"/>
+    <w:basedOn w:val="Normal"/>
+    <w:pPr>
+      <w:spacing w:after="120"/>
+      <w:ind w:left="720"/>
+    </w:pPr>
+  </w:style>
+  <w:style w:type="paragraph" w:styleId="ListContinue3">
+    <w:name w:val="List Continue 3"/>
+    <w:basedOn w:val="Normal"/>
+    <w:pPr>
+      <w:spacing w:after="120"/>
+      <w:ind w:left="1080"/>
+    </w:pPr>
+  </w:style>
+  <w:style w:type="paragraph" w:styleId="ListContinue4">
+    <w:name w:val="List Continue 4"/>
+    <w:basedOn w:val="Normal"/>
+    <w:pPr>
+      <w:spacing w:after="120"/>
+      <w:ind w:left="1440"/>
+    </w:pPr>
+  </w:style>
+  <w:style w:type="paragraph" w:styleId="ListContinue5">
+    <w:name w:val="List Continue 5"/>
+    <w:basedOn w:val="Normal"/>
+    <w:pPr>
+      <w:spacing w:after="120"/>
+      <w:ind w:left="1800"/>
+    </w:pPr>
+  </w:style>
+  <w:style w:type="paragraph" w:styleId="ListNumber">
+    <w:name w:val="List Number"/>
+    <w:basedOn w:val="Normal"/>
+    <w:pPr>
+      <w:numPr>
+        <w:numId w:val="2"/>
+      </w:numPr>
+    </w:pPr>
+  </w:style>
+  <w:style w:type="paragraph" w:styleId="ListNumber2">
+    <w:name w:val="List Number 2"/>
+    <w:basedOn w:val="Normal"/>
+    <w:pPr>
+      <w:numPr>
+        <w:numId w:val="7"/>
+      </w:numPr>
+    </w:pPr>
+  </w:style>
+  <w:style w:type="paragraph" w:styleId="ListNumber3">
+    <w:name w:val="List Number 3"/>
+    <w:basedOn w:val="Normal"/>
+    <w:pPr>
+      <w:numPr>
+        <w:numId w:val="8"/>
+      </w:numPr>
+    </w:pPr>
+  </w:style>
+  <w:style w:type="paragraph" w:styleId="ListNumber4">
+    <w:name w:val="List Number 4"/>
+    <w:basedOn w:val="Normal"/>
+    <w:pPr>
+      <w:numPr>
+        <w:numId w:val="9"/>
+      </w:numPr>
+    </w:pPr>
+  </w:style>
+  <w:style w:type="paragraph" w:styleId="ListNumber5">
+    <w:name w:val="List Number 5"/>
+    <w:basedOn w:val="Normal"/>
+    <w:pPr>
+      <w:numPr>
+        <w:numId w:val="10"/>
+      </w:numPr>
+    </w:pPr>
+  </w:style>
+  <w:style w:type="paragraph" w:styleId="MacroText">
+    <w:name w:val="macro"/>
+    <w:semiHidden/>
+    <w:pPr>
+      <w:tabs>
+        <w:tab w:val="left" w:pos="480"/>
+        <w:tab w:val="left" w:pos="960"/>
+        <w:tab w:val="left" w:pos="1440"/>
+        <w:tab w:val="left" w:pos="1920"/>
+        <w:tab w:val="left" w:pos="2400"/>
+        <w:tab w:val="left" w:pos="2880"/>
+        <w:tab w:val="left" w:pos="3360"/>
+        <w:tab w:val="left" w:pos="3840"/>
+        <w:tab w:val="left" w:pos="4320"/>
+      </w:tabs>
+      <w:jc w:val="both"/>
+    </w:pPr>
+    <w:rPr>
+      <w:rFonts w:ascii="Courier New" w:hAnsi="Courier New" w:cs="Courier New"/>
+    </w:rPr>
+  </w:style>
+  <w:style w:type="paragraph" w:styleId="MessageHeader">
+    <w:name w:val="Message Header"/>
+    <w:basedOn w:val="Normal"/>
+    <w:pPr>
+      <w:pBdr>
+        <w:top w:val="single" w:sz="6" w:space="1" w:color="auto"/>
+        <w:left w:val="single" w:sz="6" w:space="1" w:color="auto"/>
+        <w:bottom w:val="single" w:sz="6" w:space="1" w:color="auto"/>
+        <w:right w:val="single" w:sz="6" w:space="1" w:color="auto"/>
+      </w:pBdr>
+      <w:shd w:val="pct20" w:color="auto" w:fill="auto"/>
+      <w:ind w:left="1080" w:hanging="1080"/>
+    </w:pPr>
+    <w:rPr>
+      <w:rFonts w:ascii="Arial" w:hAnsi="Arial" w:cs="Arial"/>
+      <w:sz w:val="24"/>
+    </w:rPr>
+  </w:style>
+  <w:style w:type="paragraph" w:styleId="NormalIndent">
+    <w:name w:val="Normal Indent"/>
+    <w:basedOn w:val="Normal"/>
+    <w:pPr>
+      <w:ind w:left="720"/>
+    </w:pPr>
+  </w:style>
+  <w:style w:type="paragraph" w:styleId="NoteHeading">
+    <w:name w:val="Note Heading"/>
+    <w:basedOn w:val="Normal"/>
+    <w:next w:val="Normal"/>
+  </w:style>
+  <w:style w:type="paragraph" w:styleId="PlainText">
+    <w:name w:val="Plain Text"/>
+    <w:basedOn w:val="Normal"/>
+    <w:rPr>
+      <w:rFonts w:ascii="Courier New" w:hAnsi="Courier New" w:cs="Courier New"/>
+      <w:szCs w:val="20"/>
+    </w:rPr>
+  </w:style>
+  <w:style w:type="paragraph" w:styleId="Salutation">
+    <w:name w:val="Salutation"/>
+    <w:basedOn w:val="Normal"/>
+    <w:next w:val="Normal"/>
+  </w:style>
+  <w:style w:type="paragraph" w:styleId="Signature">
+    <w:name w:val="Signature"/>
+    <w:basedOn w:val="Normal"/>
+    <w:pPr>
+      <w:ind w:left="4320"/>
+    </w:pPr>
+  </w:style>
+  <w:style w:type="paragraph" w:styleId="Subtitle">
+    <w:name w:val="Subtitle"/>
+    <w:basedOn w:val="Normal"/>
+    <w:qFormat/>
+    <w:pPr>
+      <w:spacing w:after="60"/>
+      <w:jc w:val="center"/>
+      <w:outlineLvl w:val="1"/>
+    </w:pPr>
+    <w:rPr>
+      <w:rFonts w:ascii="Arial" w:hAnsi="Arial" w:cs="Arial"/>
+      <w:sz w:val="24"/>
+    </w:rPr>
+  </w:style>
+  <w:style w:type="paragraph" w:styleId="TableofAuthorities">
+    <w:name w:val="table of authorities"/>
+    <w:basedOn w:val="Normal"/>
+    <w:next w:val="Normal"/>
+    <w:semiHidden/>
+    <w:pPr>
+      <w:ind w:left="200" w:hanging="200"/>
+    </w:pPr>
+  </w:style>
+  <w:style w:type="paragraph" w:styleId="TableofFigures">
+    <w:name w:val="table of figures"/>
+    <w:basedOn w:val="Normal"/>
+    <w:next w:val="Normal"/>
+    <w:semiHidden/>
+    <w:pPr>
+      <w:ind w:left="400" w:hanging="400"/>
+    </w:pPr>
+  </w:style>
+  <w:style w:type="paragraph" w:styleId="TOAHeading">
+    <w:name w:val="toa heading"/>
+    <w:basedOn w:val="Normal"/>
+    <w:next w:val="Normal"/>
+    <w:semiHidden/>
+    <w:pPr>
+      <w:spacing w:before="120"/>
+    </w:pPr>
+    <w:rPr>
+      <w:rFonts w:ascii="Arial" w:hAnsi="Arial" w:cs="Arial"/>
+      <w:b/>
+      <w:bCs/>
+      <w:sz w:val="24"/>
+    </w:rPr>
+  </w:style>
+  <w:style w:type="character" w:customStyle="1" w:styleId="Reference">
+    <w:name w:val="Reference"/>
+    <w:rPr>
+      <w:rFonts w:ascii="Arial Narrow" w:hAnsi="Arial Narrow"/>
+      <w:sz w:val="20"/>
+    </w:rPr>
+  </w:style>
+  <w:style w:type="paragraph" w:customStyle="1" w:styleId="Body">
+    <w:name w:val="Body"/>
+    <w:pPr>
+      <w:widowControl w:val="0"/>
+      <w:tabs>
+        <w:tab w:val="left" w:pos="935"/>
+      </w:tabs>
+      <w:spacing w:before="240" w:after="120" w:line="240" w:lineRule="exact"/>
+      <w:jc w:val="both"/>
+    </w:pPr>
+    <w:rPr>
+      <w:rFonts w:ascii="Tms Rmn" w:hAnsi="Tms Rmn"/>
+      <w:color w:val="000000"/>
+    </w:rPr>
+  </w:style>
+  <w:style w:type="paragraph" w:customStyle="1" w:styleId="Table">
+    <w:name w:val="Table"/>
+    <w:basedOn w:val="Figure"/>
+    <w:next w:val="Normal"/>
+    <w:pPr>
+      <w:numPr>
+        <w:numId w:val="11"/>
+      </w:numPr>
+    </w:pPr>
+  </w:style>
+  <w:style w:type="paragraph" w:customStyle="1" w:styleId="monspaced">
+    <w:name w:val="monspaced"/>
+    <w:basedOn w:val="Normal"/>
+  </w:style>
+  <w:style w:type="character" w:customStyle="1" w:styleId="MonoSpaced">
+    <w:name w:val="MonoSpaced"/>
+    <w:rPr>
+      <w:rFonts w:ascii="Courier New" w:hAnsi="Courier New"/>
+      <w:sz w:val="18"/>
+    </w:rPr>
+  </w:style>
+  <w:style w:type="paragraph" w:customStyle="1" w:styleId="Bullets4">
+    <w:name w:val="Bullets 4"/>
+    <w:basedOn w:val="Normal"/>
+    <w:pPr>
+      <w:numPr>
+        <w:numId w:val="15"/>
+      </w:numPr>
+    </w:pPr>
+  </w:style>
+  <w:style w:type="paragraph" w:customStyle="1" w:styleId="signals">
+    <w:name w:val="signals"/>
+    <w:basedOn w:val="Normal"/>
+    <w:pPr>
+      <w:numPr>
+        <w:numId w:val="16"/>
+      </w:numPr>
+      <w:tabs>
+        <w:tab w:val="clear" w:pos="1656"/>
+      </w:tabs>
+      <w:spacing w:before="40" w:after="40"/>
+      <w:ind w:left="216" w:hanging="216"/>
+    </w:pPr>
+  </w:style>
+  <w:style w:type="paragraph" w:styleId="BalloonText">
+    <w:name w:val="Balloon Text"/>
+    <w:basedOn w:val="Normal"/>
+    <w:semiHidden/>
+    <w:rsid w:val="00F41EC9"/>
+    <w:rPr>
+      <w:rFonts w:ascii="Tahoma" w:hAnsi="Tahoma" w:cs="Tahoma"/>
+      <w:sz w:val="16"/>
+      <w:szCs w:val="16"/>
+    </w:rPr>
+  </w:style>
+  <w:style w:type="table" w:styleId="TableGrid">
+    <w:name w:val="Table Grid"/>
+    <w:basedOn w:val="TableNormal"/>
+    <w:rsid w:val="007A02E4"/>
+    <w:pPr>
+      <w:keepLines/>
+    </w:pPr>
+    <w:tblPr>
+      <w:tblBorders>
+        <w:top w:val="single" w:sz="4" w:space="0" w:color="auto"/>
+        <w:left w:val="single" w:sz="4" w:space="0" w:color="auto"/>
+        <w:bottom w:val="single" w:sz="4" w:space="0" w:color="auto"/>
+        <w:right w:val="single" w:sz="4" w:space="0" w:color="auto"/>
+        <w:insideH w:val="single" w:sz="4" w:space="0" w:color="auto"/>
+        <w:insideV w:val="single" w:sz="4" w:space="0" w:color="auto"/>
+      </w:tblBorders>
     </w:tblPr>
   </w:style>
   <w:style w:type="paragraph" w:customStyle="1" w:styleId="Heading41">
@@ -19105,7 +20961,7 @@
   <a:extraClrSchemeLst/>
   <a:extLst>
     <a:ext uri="{05A4C25C-085E-4340-85A3-A5531E510DB2}">
-      <thm15:themeFamily xmlns:thm15="http://schemas.microsoft.com/office/thememl/2012/main" name="Office Theme" id="{62F939B6-93AF-4DB8-9C6B-D6C7DFDC589F}" vid="{4A3C46E8-61CC-4603-A589-7422A47A8E4A}"/>
+      <thm15:themeFamily xmlns:thm15="http://schemas.microsoft.com/office/thememl/2012/main" xmlns="" name="Office Theme" id="{62F939B6-93AF-4DB8-9C6B-D6C7DFDC589F}" vid="{4A3C46E8-61CC-4603-A589-7422A47A8E4A}"/>
     </a:ext>
   </a:extLst>
 </a:theme>
@@ -19568,6 +21424,558 @@
 </file>
 
 <file path=customXml/itemProps1.xml><?xml version="1.0" encoding="utf-8"?>
+<ds:datastoreItem xmlns:ds="http://schemas.openxmlformats.org/officeDocument/2006/customXml" ds:itemID="{5D2CD2B1-5E8A-47B9-B51C-51DF301ADCAF}">
+  <ds:schemaRefs>
+    <ds:schemaRef ds:uri="http://schemas.openxmlformats.org/officeDocument/2006/bibliography"/>
+  </ds:schemaRefs>
+</ds:datastoreItem>
+</file>
+
+<file path=customXml/itemProps10.xml><?xml version="1.0" encoding="utf-8"?>
+<ds:datastoreItem xmlns:ds="http://schemas.openxmlformats.org/officeDocument/2006/customXml" ds:itemID="{65FE5D73-C4D0-41DE-A641-01F528E81CD4}">
+  <ds:schemaRefs>
+    <ds:schemaRef ds:uri="http://schemas.openxmlformats.org/officeDocument/2006/bibliography"/>
+  </ds:schemaRefs>
+</ds:datastoreItem>
+</file>
+
+<file path=customXml/itemProps100.xml><?xml version="1.0" encoding="utf-8"?>
+<ds:datastoreItem xmlns:ds="http://schemas.openxmlformats.org/officeDocument/2006/customXml" ds:itemID="{B308335F-777F-4C09-B8E3-1F4B02A27F72}">
+  <ds:schemaRefs>
+    <ds:schemaRef ds:uri="http://schemas.openxmlformats.org/officeDocument/2006/bibliography"/>
+  </ds:schemaRefs>
+</ds:datastoreItem>
+</file>
+
+<file path=customXml/itemProps101.xml><?xml version="1.0" encoding="utf-8"?>
+<ds:datastoreItem xmlns:ds="http://schemas.openxmlformats.org/officeDocument/2006/customXml" ds:itemID="{EE833986-DECB-482B-89E5-612DA3CBE617}">
+  <ds:schemaRefs>
+    <ds:schemaRef ds:uri="http://schemas.openxmlformats.org/officeDocument/2006/bibliography"/>
+  </ds:schemaRefs>
+</ds:datastoreItem>
+</file>
+
+<file path=customXml/itemProps102.xml><?xml version="1.0" encoding="utf-8"?>
+<ds:datastoreItem xmlns:ds="http://schemas.openxmlformats.org/officeDocument/2006/customXml" ds:itemID="{24203142-C70D-40B5-8199-6DDC5E91A8B6}">
+  <ds:schemaRefs>
+    <ds:schemaRef ds:uri="http://schemas.openxmlformats.org/officeDocument/2006/bibliography"/>
+  </ds:schemaRefs>
+</ds:datastoreItem>
+</file>
+
+<file path=customXml/itemProps103.xml><?xml version="1.0" encoding="utf-8"?>
+<ds:datastoreItem xmlns:ds="http://schemas.openxmlformats.org/officeDocument/2006/customXml" ds:itemID="{03E5C346-DAFE-4E8C-9C0D-D0A36325049B}">
+  <ds:schemaRefs>
+    <ds:schemaRef ds:uri="http://schemas.openxmlformats.org/officeDocument/2006/bibliography"/>
+  </ds:schemaRefs>
+</ds:datastoreItem>
+</file>
+
+<file path=customXml/itemProps104.xml><?xml version="1.0" encoding="utf-8"?>
+<ds:datastoreItem xmlns:ds="http://schemas.openxmlformats.org/officeDocument/2006/customXml" ds:itemID="{71C0E635-BA8A-4933-BB7F-252079CF8897}">
+  <ds:schemaRefs>
+    <ds:schemaRef ds:uri="http://schemas.openxmlformats.org/officeDocument/2006/bibliography"/>
+  </ds:schemaRefs>
+</ds:datastoreItem>
+</file>
+
+<file path=customXml/itemProps105.xml><?xml version="1.0" encoding="utf-8"?>
+<ds:datastoreItem xmlns:ds="http://schemas.openxmlformats.org/officeDocument/2006/customXml" ds:itemID="{E89AF0CB-C49E-4ACB-ADAB-B6D0460BA4DF}">
+  <ds:schemaRefs>
+    <ds:schemaRef ds:uri="http://schemas.openxmlformats.org/officeDocument/2006/bibliography"/>
+  </ds:schemaRefs>
+</ds:datastoreItem>
+</file>
+
+<file path=customXml/itemProps106.xml><?xml version="1.0" encoding="utf-8"?>
+<ds:datastoreItem xmlns:ds="http://schemas.openxmlformats.org/officeDocument/2006/customXml" ds:itemID="{996162EE-6480-4249-8839-E2AFD40FCBAD}">
+  <ds:schemaRefs>
+    <ds:schemaRef ds:uri="http://schemas.openxmlformats.org/officeDocument/2006/bibliography"/>
+  </ds:schemaRefs>
+</ds:datastoreItem>
+</file>
+
+<file path=customXml/itemProps107.xml><?xml version="1.0" encoding="utf-8"?>
+<ds:datastoreItem xmlns:ds="http://schemas.openxmlformats.org/officeDocument/2006/customXml" ds:itemID="{81F8A53D-C4E5-4165-AB82-D6E78BE69F23}">
+  <ds:schemaRefs>
+    <ds:schemaRef ds:uri="http://schemas.openxmlformats.org/officeDocument/2006/bibliography"/>
+  </ds:schemaRefs>
+</ds:datastoreItem>
+</file>
+
+<file path=customXml/itemProps108.xml><?xml version="1.0" encoding="utf-8"?>
+<ds:datastoreItem xmlns:ds="http://schemas.openxmlformats.org/officeDocument/2006/customXml" ds:itemID="{07E9DE96-CEAA-4CCF-9D9D-551B69F81ACA}">
+  <ds:schemaRefs>
+    <ds:schemaRef ds:uri="http://schemas.openxmlformats.org/officeDocument/2006/bibliography"/>
+  </ds:schemaRefs>
+</ds:datastoreItem>
+</file>
+
+<file path=customXml/itemProps109.xml><?xml version="1.0" encoding="utf-8"?>
+<ds:datastoreItem xmlns:ds="http://schemas.openxmlformats.org/officeDocument/2006/customXml" ds:itemID="{77E679EA-DC91-451F-AFAC-4CEBA3E424B3}">
+  <ds:schemaRefs>
+    <ds:schemaRef ds:uri="http://schemas.openxmlformats.org/officeDocument/2006/bibliography"/>
+  </ds:schemaRefs>
+</ds:datastoreItem>
+</file>
+
+<file path=customXml/itemProps11.xml><?xml version="1.0" encoding="utf-8"?>
+<ds:datastoreItem xmlns:ds="http://schemas.openxmlformats.org/officeDocument/2006/customXml" ds:itemID="{B5158278-0932-4AFD-A3B9-64F9478861CC}">
+  <ds:schemaRefs>
+    <ds:schemaRef ds:uri="http://schemas.openxmlformats.org/officeDocument/2006/bibliography"/>
+  </ds:schemaRefs>
+</ds:datastoreItem>
+</file>
+
+<file path=customXml/itemProps110.xml><?xml version="1.0" encoding="utf-8"?>
+<ds:datastoreItem xmlns:ds="http://schemas.openxmlformats.org/officeDocument/2006/customXml" ds:itemID="{6CAFC736-8C23-4B19-9E7C-29DE5236D609}">
+  <ds:schemaRefs>
+    <ds:schemaRef ds:uri="http://schemas.openxmlformats.org/officeDocument/2006/bibliography"/>
+  </ds:schemaRefs>
+</ds:datastoreItem>
+</file>
+
+<file path=customXml/itemProps111.xml><?xml version="1.0" encoding="utf-8"?>
+<ds:datastoreItem xmlns:ds="http://schemas.openxmlformats.org/officeDocument/2006/customXml" ds:itemID="{EE884791-3A19-4BD6-946A-4F9A46FDE558}">
+  <ds:schemaRefs>
+    <ds:schemaRef ds:uri="http://schemas.openxmlformats.org/officeDocument/2006/bibliography"/>
+  </ds:schemaRefs>
+</ds:datastoreItem>
+</file>
+
+<file path=customXml/itemProps112.xml><?xml version="1.0" encoding="utf-8"?>
+<ds:datastoreItem xmlns:ds="http://schemas.openxmlformats.org/officeDocument/2006/customXml" ds:itemID="{79A0A98A-FA3A-40CF-A09B-C8E7CA4B0916}">
+  <ds:schemaRefs>
+    <ds:schemaRef ds:uri="http://schemas.openxmlformats.org/officeDocument/2006/bibliography"/>
+  </ds:schemaRefs>
+</ds:datastoreItem>
+</file>
+
+<file path=customXml/itemProps113.xml><?xml version="1.0" encoding="utf-8"?>
+<ds:datastoreItem xmlns:ds="http://schemas.openxmlformats.org/officeDocument/2006/customXml" ds:itemID="{44A4EB30-C9F4-4499-86A2-7A6C8F34DD45}">
+  <ds:schemaRefs>
+    <ds:schemaRef ds:uri="http://schemas.openxmlformats.org/officeDocument/2006/bibliography"/>
+  </ds:schemaRefs>
+</ds:datastoreItem>
+</file>
+
+<file path=customXml/itemProps114.xml><?xml version="1.0" encoding="utf-8"?>
+<ds:datastoreItem xmlns:ds="http://schemas.openxmlformats.org/officeDocument/2006/customXml" ds:itemID="{99F77A86-4160-4878-BA7A-86EB01C3A4A0}">
+  <ds:schemaRefs>
+    <ds:schemaRef ds:uri="http://schemas.openxmlformats.org/officeDocument/2006/bibliography"/>
+  </ds:schemaRefs>
+</ds:datastoreItem>
+</file>
+
+<file path=customXml/itemProps12.xml><?xml version="1.0" encoding="utf-8"?>
+<ds:datastoreItem xmlns:ds="http://schemas.openxmlformats.org/officeDocument/2006/customXml" ds:itemID="{1BE5C786-F518-4164-9CE7-6064F482104C}">
+  <ds:schemaRefs>
+    <ds:schemaRef ds:uri="http://schemas.openxmlformats.org/officeDocument/2006/bibliography"/>
+  </ds:schemaRefs>
+</ds:datastoreItem>
+</file>
+
+<file path=customXml/itemProps13.xml><?xml version="1.0" encoding="utf-8"?>
+<ds:datastoreItem xmlns:ds="http://schemas.openxmlformats.org/officeDocument/2006/customXml" ds:itemID="{7927B497-03A8-47EB-B2CC-65DD6EF835DB}">
+  <ds:schemaRefs>
+    <ds:schemaRef ds:uri="http://schemas.openxmlformats.org/officeDocument/2006/bibliography"/>
+  </ds:schemaRefs>
+</ds:datastoreItem>
+</file>
+
+<file path=customXml/itemProps14.xml><?xml version="1.0" encoding="utf-8"?>
+<ds:datastoreItem xmlns:ds="http://schemas.openxmlformats.org/officeDocument/2006/customXml" ds:itemID="{BB3EAE5F-5F26-4DFD-9481-53304F8E3CA4}">
+  <ds:schemaRefs>
+    <ds:schemaRef ds:uri="http://schemas.openxmlformats.org/officeDocument/2006/bibliography"/>
+  </ds:schemaRefs>
+</ds:datastoreItem>
+</file>
+
+<file path=customXml/itemProps15.xml><?xml version="1.0" encoding="utf-8"?>
+<ds:datastoreItem xmlns:ds="http://schemas.openxmlformats.org/officeDocument/2006/customXml" ds:itemID="{EE568527-76FB-44AF-BA3A-3A99DF62FD47}">
+  <ds:schemaRefs>
+    <ds:schemaRef ds:uri="http://schemas.openxmlformats.org/officeDocument/2006/bibliography"/>
+  </ds:schemaRefs>
+</ds:datastoreItem>
+</file>
+
+<file path=customXml/itemProps16.xml><?xml version="1.0" encoding="utf-8"?>
+<ds:datastoreItem xmlns:ds="http://schemas.openxmlformats.org/officeDocument/2006/customXml" ds:itemID="{54C83261-683D-4C3B-BDB9-354350F5ED35}">
+  <ds:schemaRefs>
+    <ds:schemaRef ds:uri="http://schemas.openxmlformats.org/officeDocument/2006/bibliography"/>
+  </ds:schemaRefs>
+</ds:datastoreItem>
+</file>
+
+<file path=customXml/itemProps17.xml><?xml version="1.0" encoding="utf-8"?>
+<ds:datastoreItem xmlns:ds="http://schemas.openxmlformats.org/officeDocument/2006/customXml" ds:itemID="{2EE714DB-9FF4-4156-9E85-95CF1526A121}">
+  <ds:schemaRefs>
+    <ds:schemaRef ds:uri="http://schemas.openxmlformats.org/officeDocument/2006/bibliography"/>
+  </ds:schemaRefs>
+</ds:datastoreItem>
+</file>
+
+<file path=customXml/itemProps18.xml><?xml version="1.0" encoding="utf-8"?>
+<ds:datastoreItem xmlns:ds="http://schemas.openxmlformats.org/officeDocument/2006/customXml" ds:itemID="{542516DC-0993-4288-93D8-BD495DB73BD9}">
+  <ds:schemaRefs>
+    <ds:schemaRef ds:uri="http://schemas.openxmlformats.org/officeDocument/2006/bibliography"/>
+  </ds:schemaRefs>
+</ds:datastoreItem>
+</file>
+
+<file path=customXml/itemProps19.xml><?xml version="1.0" encoding="utf-8"?>
+<ds:datastoreItem xmlns:ds="http://schemas.openxmlformats.org/officeDocument/2006/customXml" ds:itemID="{F64C0E89-1C10-4CB3-B5DD-AA24B966BD02}">
+  <ds:schemaRefs>
+    <ds:schemaRef ds:uri="http://schemas.openxmlformats.org/officeDocument/2006/bibliography"/>
+  </ds:schemaRefs>
+</ds:datastoreItem>
+</file>
+
+<file path=customXml/itemProps2.xml><?xml version="1.0" encoding="utf-8"?>
+<ds:datastoreItem xmlns:ds="http://schemas.openxmlformats.org/officeDocument/2006/customXml" ds:itemID="{2FD349BF-DD89-461D-AE5E-F03275FABC47}">
+  <ds:schemaRefs>
+    <ds:schemaRef ds:uri="http://schemas.openxmlformats.org/officeDocument/2006/bibliography"/>
+  </ds:schemaRefs>
+</ds:datastoreItem>
+</file>
+
+<file path=customXml/itemProps20.xml><?xml version="1.0" encoding="utf-8"?>
+<ds:datastoreItem xmlns:ds="http://schemas.openxmlformats.org/officeDocument/2006/customXml" ds:itemID="{8B3D93CE-7DDC-4337-8867-50F3EBBF9723}">
+  <ds:schemaRefs>
+    <ds:schemaRef ds:uri="http://schemas.openxmlformats.org/officeDocument/2006/bibliography"/>
+  </ds:schemaRefs>
+</ds:datastoreItem>
+</file>
+
+<file path=customXml/itemProps21.xml><?xml version="1.0" encoding="utf-8"?>
+<ds:datastoreItem xmlns:ds="http://schemas.openxmlformats.org/officeDocument/2006/customXml" ds:itemID="{A651DAB3-7EB2-46EE-B2CB-EDA7AF22D269}">
+  <ds:schemaRefs>
+    <ds:schemaRef ds:uri="http://schemas.openxmlformats.org/officeDocument/2006/bibliography"/>
+  </ds:schemaRefs>
+</ds:datastoreItem>
+</file>
+
+<file path=customXml/itemProps22.xml><?xml version="1.0" encoding="utf-8"?>
+<ds:datastoreItem xmlns:ds="http://schemas.openxmlformats.org/officeDocument/2006/customXml" ds:itemID="{E56AF80E-A957-49F9-BF93-78B74ECE1DD8}">
+  <ds:schemaRefs>
+    <ds:schemaRef ds:uri="http://schemas.openxmlformats.org/officeDocument/2006/bibliography"/>
+  </ds:schemaRefs>
+</ds:datastoreItem>
+</file>
+
+<file path=customXml/itemProps23.xml><?xml version="1.0" encoding="utf-8"?>
+<ds:datastoreItem xmlns:ds="http://schemas.openxmlformats.org/officeDocument/2006/customXml" ds:itemID="{ED006F60-C4D5-4BFF-AFE1-3971C786E470}">
+  <ds:schemaRefs>
+    <ds:schemaRef ds:uri="http://schemas.openxmlformats.org/officeDocument/2006/bibliography"/>
+  </ds:schemaRefs>
+</ds:datastoreItem>
+</file>
+
+<file path=customXml/itemProps24.xml><?xml version="1.0" encoding="utf-8"?>
+<ds:datastoreItem xmlns:ds="http://schemas.openxmlformats.org/officeDocument/2006/customXml" ds:itemID="{CC33B98C-7AF5-43C0-8C73-FAE41DAC3451}">
+  <ds:schemaRefs>
+    <ds:schemaRef ds:uri="http://schemas.openxmlformats.org/officeDocument/2006/bibliography"/>
+  </ds:schemaRefs>
+</ds:datastoreItem>
+</file>
+
+<file path=customXml/itemProps25.xml><?xml version="1.0" encoding="utf-8"?>
+<ds:datastoreItem xmlns:ds="http://schemas.openxmlformats.org/officeDocument/2006/customXml" ds:itemID="{4F65DBE7-579C-446A-8D6F-45D0F13E494F}">
+  <ds:schemaRefs>
+    <ds:schemaRef ds:uri="http://schemas.openxmlformats.org/officeDocument/2006/bibliography"/>
+  </ds:schemaRefs>
+</ds:datastoreItem>
+</file>
+
+<file path=customXml/itemProps26.xml><?xml version="1.0" encoding="utf-8"?>
+<ds:datastoreItem xmlns:ds="http://schemas.openxmlformats.org/officeDocument/2006/customXml" ds:itemID="{7E67838F-087D-464E-916E-F654BB52C02E}">
+  <ds:schemaRefs>
+    <ds:schemaRef ds:uri="http://schemas.openxmlformats.org/officeDocument/2006/bibliography"/>
+  </ds:schemaRefs>
+</ds:datastoreItem>
+</file>
+
+<file path=customXml/itemProps27.xml><?xml version="1.0" encoding="utf-8"?>
+<ds:datastoreItem xmlns:ds="http://schemas.openxmlformats.org/officeDocument/2006/customXml" ds:itemID="{49C30573-269C-4971-BEA0-BC259CCEA468}">
+  <ds:schemaRefs>
+    <ds:schemaRef ds:uri="http://schemas.openxmlformats.org/officeDocument/2006/bibliography"/>
+  </ds:schemaRefs>
+</ds:datastoreItem>
+</file>
+
+<file path=customXml/itemProps28.xml><?xml version="1.0" encoding="utf-8"?>
+<ds:datastoreItem xmlns:ds="http://schemas.openxmlformats.org/officeDocument/2006/customXml" ds:itemID="{B57A0DA2-CA79-4D5D-AAAA-1E0AE2837CAF}">
+  <ds:schemaRefs>
+    <ds:schemaRef ds:uri="http://schemas.openxmlformats.org/officeDocument/2006/bibliography"/>
+  </ds:schemaRefs>
+</ds:datastoreItem>
+</file>
+
+<file path=customXml/itemProps29.xml><?xml version="1.0" encoding="utf-8"?>
+<ds:datastoreItem xmlns:ds="http://schemas.openxmlformats.org/officeDocument/2006/customXml" ds:itemID="{A60B7F72-A795-4178-9C98-99D1231DFC32}">
+  <ds:schemaRefs>
+    <ds:schemaRef ds:uri="http://schemas.openxmlformats.org/officeDocument/2006/bibliography"/>
+  </ds:schemaRefs>
+</ds:datastoreItem>
+</file>
+
+<file path=customXml/itemProps3.xml><?xml version="1.0" encoding="utf-8"?>
+<ds:datastoreItem xmlns:ds="http://schemas.openxmlformats.org/officeDocument/2006/customXml" ds:itemID="{3A17191E-CC54-4CD9-9EB2-04C2D6E35FA1}">
+  <ds:schemaRefs>
+    <ds:schemaRef ds:uri="http://schemas.openxmlformats.org/officeDocument/2006/bibliography"/>
+  </ds:schemaRefs>
+</ds:datastoreItem>
+</file>
+
+<file path=customXml/itemProps30.xml><?xml version="1.0" encoding="utf-8"?>
+<ds:datastoreItem xmlns:ds="http://schemas.openxmlformats.org/officeDocument/2006/customXml" ds:itemID="{ABEF98BA-5636-4A2C-93FC-21DFF7614853}">
+  <ds:schemaRefs>
+    <ds:schemaRef ds:uri="http://schemas.openxmlformats.org/officeDocument/2006/bibliography"/>
+  </ds:schemaRefs>
+</ds:datastoreItem>
+</file>
+
+<file path=customXml/itemProps31.xml><?xml version="1.0" encoding="utf-8"?>
+<ds:datastoreItem xmlns:ds="http://schemas.openxmlformats.org/officeDocument/2006/customXml" ds:itemID="{13817EA1-D265-476D-9935-1C2C0712317E}">
+  <ds:schemaRefs>
+    <ds:schemaRef ds:uri="http://schemas.openxmlformats.org/officeDocument/2006/bibliography"/>
+  </ds:schemaRefs>
+</ds:datastoreItem>
+</file>
+
+<file path=customXml/itemProps32.xml><?xml version="1.0" encoding="utf-8"?>
+<ds:datastoreItem xmlns:ds="http://schemas.openxmlformats.org/officeDocument/2006/customXml" ds:itemID="{1F7D41A1-A779-4667-A7C6-7FBD81B66646}">
+  <ds:schemaRefs>
+    <ds:schemaRef ds:uri="http://schemas.openxmlformats.org/officeDocument/2006/bibliography"/>
+  </ds:schemaRefs>
+</ds:datastoreItem>
+</file>
+
+<file path=customXml/itemProps33.xml><?xml version="1.0" encoding="utf-8"?>
+<ds:datastoreItem xmlns:ds="http://schemas.openxmlformats.org/officeDocument/2006/customXml" ds:itemID="{0000B350-498D-4E7E-B7FF-42D4734E6E3C}">
+  <ds:schemaRefs>
+    <ds:schemaRef ds:uri="http://schemas.openxmlformats.org/officeDocument/2006/bibliography"/>
+  </ds:schemaRefs>
+</ds:datastoreItem>
+</file>
+
+<file path=customXml/itemProps34.xml><?xml version="1.0" encoding="utf-8"?>
+<ds:datastoreItem xmlns:ds="http://schemas.openxmlformats.org/officeDocument/2006/customXml" ds:itemID="{2D595D5A-7ED7-49F7-818B-D21DCC7D0281}">
+  <ds:schemaRefs>
+    <ds:schemaRef ds:uri="http://schemas.openxmlformats.org/officeDocument/2006/bibliography"/>
+  </ds:schemaRefs>
+</ds:datastoreItem>
+</file>
+
+<file path=customXml/itemProps35.xml><?xml version="1.0" encoding="utf-8"?>
+<ds:datastoreItem xmlns:ds="http://schemas.openxmlformats.org/officeDocument/2006/customXml" ds:itemID="{453ADE7C-0BAE-439A-9C1F-C17CCE424513}">
+  <ds:schemaRefs>
+    <ds:schemaRef ds:uri="http://schemas.openxmlformats.org/officeDocument/2006/bibliography"/>
+  </ds:schemaRefs>
+</ds:datastoreItem>
+</file>
+
+<file path=customXml/itemProps36.xml><?xml version="1.0" encoding="utf-8"?>
+<ds:datastoreItem xmlns:ds="http://schemas.openxmlformats.org/officeDocument/2006/customXml" ds:itemID="{9AAFCD53-C3A5-48D8-ABF4-D10EBDE65DA8}">
+  <ds:schemaRefs>
+    <ds:schemaRef ds:uri="http://schemas.openxmlformats.org/officeDocument/2006/bibliography"/>
+  </ds:schemaRefs>
+</ds:datastoreItem>
+</file>
+
+<file path=customXml/itemProps37.xml><?xml version="1.0" encoding="utf-8"?>
+<ds:datastoreItem xmlns:ds="http://schemas.openxmlformats.org/officeDocument/2006/customXml" ds:itemID="{39192426-47B4-4A07-9FA0-891A211EB85F}">
+  <ds:schemaRefs>
+    <ds:schemaRef ds:uri="http://schemas.openxmlformats.org/officeDocument/2006/bibliography"/>
+  </ds:schemaRefs>
+</ds:datastoreItem>
+</file>
+
+<file path=customXml/itemProps38.xml><?xml version="1.0" encoding="utf-8"?>
+<ds:datastoreItem xmlns:ds="http://schemas.openxmlformats.org/officeDocument/2006/customXml" ds:itemID="{731677CE-B144-4F57-9C32-10F5466D8422}">
+  <ds:schemaRefs>
+    <ds:schemaRef ds:uri="http://schemas.openxmlformats.org/officeDocument/2006/bibliography"/>
+  </ds:schemaRefs>
+</ds:datastoreItem>
+</file>
+
+<file path=customXml/itemProps39.xml><?xml version="1.0" encoding="utf-8"?>
+<ds:datastoreItem xmlns:ds="http://schemas.openxmlformats.org/officeDocument/2006/customXml" ds:itemID="{3FB46563-A15A-4A90-9A6E-124BFBEEC58C}">
+  <ds:schemaRefs>
+    <ds:schemaRef ds:uri="http://schemas.openxmlformats.org/officeDocument/2006/bibliography"/>
+  </ds:schemaRefs>
+</ds:datastoreItem>
+</file>
+
+<file path=customXml/itemProps4.xml><?xml version="1.0" encoding="utf-8"?>
+<ds:datastoreItem xmlns:ds="http://schemas.openxmlformats.org/officeDocument/2006/customXml" ds:itemID="{543CD8D7-C1F7-4D19-8B2D-FE29444F8F44}">
+  <ds:schemaRefs>
+    <ds:schemaRef ds:uri="http://schemas.openxmlformats.org/officeDocument/2006/bibliography"/>
+  </ds:schemaRefs>
+</ds:datastoreItem>
+</file>
+
+<file path=customXml/itemProps40.xml><?xml version="1.0" encoding="utf-8"?>
+<ds:datastoreItem xmlns:ds="http://schemas.openxmlformats.org/officeDocument/2006/customXml" ds:itemID="{FB2B79BB-8369-4277-9F5A-309E84C96C4B}">
+  <ds:schemaRefs>
+    <ds:schemaRef ds:uri="http://schemas.openxmlformats.org/officeDocument/2006/bibliography"/>
+  </ds:schemaRefs>
+</ds:datastoreItem>
+</file>
+
+<file path=customXml/itemProps41.xml><?xml version="1.0" encoding="utf-8"?>
+<ds:datastoreItem xmlns:ds="http://schemas.openxmlformats.org/officeDocument/2006/customXml" ds:itemID="{6D9021EB-3688-4A89-ACEE-720AFF33956A}">
+  <ds:schemaRefs>
+    <ds:schemaRef ds:uri="http://schemas.openxmlformats.org/officeDocument/2006/bibliography"/>
+  </ds:schemaRefs>
+</ds:datastoreItem>
+</file>
+
+<file path=customXml/itemProps42.xml><?xml version="1.0" encoding="utf-8"?>
+<ds:datastoreItem xmlns:ds="http://schemas.openxmlformats.org/officeDocument/2006/customXml" ds:itemID="{E9D14DB9-669A-44EC-8F34-E0E772DF8B13}">
+  <ds:schemaRefs>
+    <ds:schemaRef ds:uri="http://schemas.openxmlformats.org/officeDocument/2006/bibliography"/>
+  </ds:schemaRefs>
+</ds:datastoreItem>
+</file>
+
+<file path=customXml/itemProps43.xml><?xml version="1.0" encoding="utf-8"?>
+<ds:datastoreItem xmlns:ds="http://schemas.openxmlformats.org/officeDocument/2006/customXml" ds:itemID="{BFF7C53F-79B4-4A08-8BE5-99B34AF6EF09}">
+  <ds:schemaRefs>
+    <ds:schemaRef ds:uri="http://schemas.openxmlformats.org/officeDocument/2006/bibliography"/>
+  </ds:schemaRefs>
+</ds:datastoreItem>
+</file>
+
+<file path=customXml/itemProps44.xml><?xml version="1.0" encoding="utf-8"?>
+<ds:datastoreItem xmlns:ds="http://schemas.openxmlformats.org/officeDocument/2006/customXml" ds:itemID="{BCAB89D9-A9AE-480B-BC44-72847DD36941}">
+  <ds:schemaRefs>
+    <ds:schemaRef ds:uri="http://schemas.openxmlformats.org/officeDocument/2006/bibliography"/>
+  </ds:schemaRefs>
+</ds:datastoreItem>
+</file>
+
+<file path=customXml/itemProps45.xml><?xml version="1.0" encoding="utf-8"?>
+<ds:datastoreItem xmlns:ds="http://schemas.openxmlformats.org/officeDocument/2006/customXml" ds:itemID="{76089494-435D-422F-ABF0-CFAFD4C5F35D}">
+  <ds:schemaRefs>
+    <ds:schemaRef ds:uri="http://schemas.openxmlformats.org/officeDocument/2006/bibliography"/>
+  </ds:schemaRefs>
+</ds:datastoreItem>
+</file>
+
+<file path=customXml/itemProps46.xml><?xml version="1.0" encoding="utf-8"?>
+<ds:datastoreItem xmlns:ds="http://schemas.openxmlformats.org/officeDocument/2006/customXml" ds:itemID="{BB1D3158-C006-416C-AD60-1BD01D7E64BC}">
+  <ds:schemaRefs>
+    <ds:schemaRef ds:uri="http://schemas.openxmlformats.org/officeDocument/2006/bibliography"/>
+  </ds:schemaRefs>
+</ds:datastoreItem>
+</file>
+
+<file path=customXml/itemProps47.xml><?xml version="1.0" encoding="utf-8"?>
+<ds:datastoreItem xmlns:ds="http://schemas.openxmlformats.org/officeDocument/2006/customXml" ds:itemID="{65427DEE-A617-43D1-9D20-59ABCC4198C4}">
+  <ds:schemaRefs>
+    <ds:schemaRef ds:uri="http://schemas.openxmlformats.org/officeDocument/2006/bibliography"/>
+  </ds:schemaRefs>
+</ds:datastoreItem>
+</file>
+
+<file path=customXml/itemProps48.xml><?xml version="1.0" encoding="utf-8"?>
+<ds:datastoreItem xmlns:ds="http://schemas.openxmlformats.org/officeDocument/2006/customXml" ds:itemID="{937B1E1E-E264-4D95-AF8D-A17C4C739E60}">
+  <ds:schemaRefs>
+    <ds:schemaRef ds:uri="http://schemas.openxmlformats.org/officeDocument/2006/bibliography"/>
+  </ds:schemaRefs>
+</ds:datastoreItem>
+</file>
+
+<file path=customXml/itemProps49.xml><?xml version="1.0" encoding="utf-8"?>
+<ds:datastoreItem xmlns:ds="http://schemas.openxmlformats.org/officeDocument/2006/customXml" ds:itemID="{003A9659-F7DB-4C29-9906-436C6DDB7E68}">
+  <ds:schemaRefs>
+    <ds:schemaRef ds:uri="http://schemas.openxmlformats.org/officeDocument/2006/bibliography"/>
+  </ds:schemaRefs>
+</ds:datastoreItem>
+</file>
+
+<file path=customXml/itemProps5.xml><?xml version="1.0" encoding="utf-8"?>
+<ds:datastoreItem xmlns:ds="http://schemas.openxmlformats.org/officeDocument/2006/customXml" ds:itemID="{0035D9F8-42DF-4D6C-9CC7-799BEC8428CB}">
+  <ds:schemaRefs>
+    <ds:schemaRef ds:uri="http://schemas.openxmlformats.org/officeDocument/2006/bibliography"/>
+  </ds:schemaRefs>
+</ds:datastoreItem>
+</file>
+
+<file path=customXml/itemProps50.xml><?xml version="1.0" encoding="utf-8"?>
+<ds:datastoreItem xmlns:ds="http://schemas.openxmlformats.org/officeDocument/2006/customXml" ds:itemID="{0B6F0177-514D-47A5-A2E8-02B26CA84613}">
+  <ds:schemaRefs>
+    <ds:schemaRef ds:uri="http://schemas.openxmlformats.org/officeDocument/2006/bibliography"/>
+  </ds:schemaRefs>
+</ds:datastoreItem>
+</file>
+
+<file path=customXml/itemProps51.xml><?xml version="1.0" encoding="utf-8"?>
+<ds:datastoreItem xmlns:ds="http://schemas.openxmlformats.org/officeDocument/2006/customXml" ds:itemID="{3034D19F-2F47-4857-80F8-8D221E4EAE15}">
+  <ds:schemaRefs>
+    <ds:schemaRef ds:uri="http://schemas.openxmlformats.org/officeDocument/2006/bibliography"/>
+  </ds:schemaRefs>
+</ds:datastoreItem>
+</file>
+
+<file path=customXml/itemProps52.xml><?xml version="1.0" encoding="utf-8"?>
+<ds:datastoreItem xmlns:ds="http://schemas.openxmlformats.org/officeDocument/2006/customXml" ds:itemID="{C5CA578A-9F13-45B7-914B-C1482DED6E97}">
+  <ds:schemaRefs>
+    <ds:schemaRef ds:uri="http://schemas.openxmlformats.org/officeDocument/2006/bibliography"/>
+  </ds:schemaRefs>
+</ds:datastoreItem>
+</file>
+
+<file path=customXml/itemProps53.xml><?xml version="1.0" encoding="utf-8"?>
+<ds:datastoreItem xmlns:ds="http://schemas.openxmlformats.org/officeDocument/2006/customXml" ds:itemID="{891404ED-DBEB-441C-97BB-95E31190F107}">
+  <ds:schemaRefs>
+    <ds:schemaRef ds:uri="http://schemas.openxmlformats.org/officeDocument/2006/bibliography"/>
+  </ds:schemaRefs>
+</ds:datastoreItem>
+</file>
+
+<file path=customXml/itemProps54.xml><?xml version="1.0" encoding="utf-8"?>
+<ds:datastoreItem xmlns:ds="http://schemas.openxmlformats.org/officeDocument/2006/customXml" ds:itemID="{C36EB747-9984-4418-A69D-6C93EA161698}">
+  <ds:schemaRefs>
+    <ds:schemaRef ds:uri="http://schemas.openxmlformats.org/officeDocument/2006/bibliography"/>
+  </ds:schemaRefs>
+</ds:datastoreItem>
+</file>
+
+<file path=customXml/itemProps55.xml><?xml version="1.0" encoding="utf-8"?>
+<ds:datastoreItem xmlns:ds="http://schemas.openxmlformats.org/officeDocument/2006/customXml" ds:itemID="{AFD1794A-C35D-4BA1-99C2-FBBEDD462449}">
+  <ds:schemaRefs>
+    <ds:schemaRef ds:uri="http://schemas.openxmlformats.org/officeDocument/2006/bibliography"/>
+  </ds:schemaRefs>
+</ds:datastoreItem>
+</file>
+
+<file path=customXml/itemProps56.xml><?xml version="1.0" encoding="utf-8"?>
+<ds:datastoreItem xmlns:ds="http://schemas.openxmlformats.org/officeDocument/2006/customXml" ds:itemID="{4C6AE800-D91C-45BF-85EA-AB02E62ED2A5}">
+  <ds:schemaRefs>
+    <ds:schemaRef ds:uri="http://schemas.openxmlformats.org/officeDocument/2006/bibliography"/>
+  </ds:schemaRefs>
+</ds:datastoreItem>
+</file>
+
+<file path=customXml/itemProps57.xml><?xml version="1.0" encoding="utf-8"?>
+<ds:datastoreItem xmlns:ds="http://schemas.openxmlformats.org/officeDocument/2006/customXml" ds:itemID="{6557C0D3-4E21-44EE-B76F-DD87AF552E03}">
+  <ds:schemaRefs>
+    <ds:schemaRef ds:uri="http://schemas.openxmlformats.org/officeDocument/2006/bibliography"/>
+  </ds:schemaRefs>
+</ds:datastoreItem>
+</file>
+
+<file path=customXml/itemProps58.xml><?xml version="1.0" encoding="utf-8"?>
+<ds:datastoreItem xmlns:ds="http://schemas.openxmlformats.org/officeDocument/2006/customXml" ds:itemID="{D6806143-14C3-413F-B060-0F67E8AA60F1}">
+  <ds:schemaRefs>
+    <ds:schemaRef ds:uri="http://schemas.openxmlformats.org/officeDocument/2006/bibliography"/>
+  </ds:schemaRefs>
+</ds:datastoreItem>
+</file>
+
+<file path=customXml/itemProps59.xml><?xml version="1.0" encoding="utf-8"?>
 <ds:datastoreItem xmlns:ds="http://schemas.openxmlformats.org/officeDocument/2006/customXml" ds:itemID="{2E3F56CE-8E82-412A-B0DC-0F2A07C0C7C1}">
   <ds:schemaRefs>
     <ds:schemaRef ds:uri="http://schemas.openxmlformats.org/officeDocument/2006/bibliography"/>
@@ -19575,7 +21983,87 @@
 </ds:datastoreItem>
 </file>
 
-<file path=customXml/itemProps10.xml><?xml version="1.0" encoding="utf-8"?>
+<file path=customXml/itemProps6.xml><?xml version="1.0" encoding="utf-8"?>
+<ds:datastoreItem xmlns:ds="http://schemas.openxmlformats.org/officeDocument/2006/customXml" ds:itemID="{D828BC74-09E0-4030-9DCF-146B5E6AC21C}">
+  <ds:schemaRefs>
+    <ds:schemaRef ds:uri="http://schemas.openxmlformats.org/officeDocument/2006/bibliography"/>
+  </ds:schemaRefs>
+</ds:datastoreItem>
+</file>
+
+<file path=customXml/itemProps60.xml><?xml version="1.0" encoding="utf-8"?>
+<ds:datastoreItem xmlns:ds="http://schemas.openxmlformats.org/officeDocument/2006/customXml" ds:itemID="{9A5F22C0-0406-4CE5-8F99-A71AAAC64415}">
+  <ds:schemaRefs>
+    <ds:schemaRef ds:uri="http://schemas.openxmlformats.org/officeDocument/2006/bibliography"/>
+  </ds:schemaRefs>
+</ds:datastoreItem>
+</file>
+
+<file path=customXml/itemProps61.xml><?xml version="1.0" encoding="utf-8"?>
+<ds:datastoreItem xmlns:ds="http://schemas.openxmlformats.org/officeDocument/2006/customXml" ds:itemID="{706C57DC-CF52-4A93-A19F-977B4FABFB32}">
+  <ds:schemaRefs>
+    <ds:schemaRef ds:uri="http://schemas.openxmlformats.org/officeDocument/2006/bibliography"/>
+  </ds:schemaRefs>
+</ds:datastoreItem>
+</file>
+
+<file path=customXml/itemProps62.xml><?xml version="1.0" encoding="utf-8"?>
+<ds:datastoreItem xmlns:ds="http://schemas.openxmlformats.org/officeDocument/2006/customXml" ds:itemID="{1F92D1D9-794E-44FD-AF6D-6D5DAE7D0C73}">
+  <ds:schemaRefs>
+    <ds:schemaRef ds:uri="http://schemas.openxmlformats.org/officeDocument/2006/bibliography"/>
+  </ds:schemaRefs>
+</ds:datastoreItem>
+</file>
+
+<file path=customXml/itemProps63.xml><?xml version="1.0" encoding="utf-8"?>
+<ds:datastoreItem xmlns:ds="http://schemas.openxmlformats.org/officeDocument/2006/customXml" ds:itemID="{564F276A-678A-49DB-B6AD-321D9F761A6D}">
+  <ds:schemaRefs>
+    <ds:schemaRef ds:uri="http://schemas.openxmlformats.org/officeDocument/2006/bibliography"/>
+  </ds:schemaRefs>
+</ds:datastoreItem>
+</file>
+
+<file path=customXml/itemProps64.xml><?xml version="1.0" encoding="utf-8"?>
+<ds:datastoreItem xmlns:ds="http://schemas.openxmlformats.org/officeDocument/2006/customXml" ds:itemID="{38F368D2-C42F-4C6F-ABF9-1E463AD697ED}">
+  <ds:schemaRefs>
+    <ds:schemaRef ds:uri="http://schemas.openxmlformats.org/officeDocument/2006/bibliography"/>
+  </ds:schemaRefs>
+</ds:datastoreItem>
+</file>
+
+<file path=customXml/itemProps65.xml><?xml version="1.0" encoding="utf-8"?>
+<ds:datastoreItem xmlns:ds="http://schemas.openxmlformats.org/officeDocument/2006/customXml" ds:itemID="{609D1597-3058-4D28-9813-67644AC3A72A}">
+  <ds:schemaRefs>
+    <ds:schemaRef ds:uri="http://schemas.openxmlformats.org/officeDocument/2006/bibliography"/>
+  </ds:schemaRefs>
+</ds:datastoreItem>
+</file>
+
+<file path=customXml/itemProps66.xml><?xml version="1.0" encoding="utf-8"?>
+<ds:datastoreItem xmlns:ds="http://schemas.openxmlformats.org/officeDocument/2006/customXml" ds:itemID="{9411E255-878F-4451-B4DD-D3511BE9D902}">
+  <ds:schemaRefs>
+    <ds:schemaRef ds:uri="http://schemas.openxmlformats.org/officeDocument/2006/bibliography"/>
+  </ds:schemaRefs>
+</ds:datastoreItem>
+</file>
+
+<file path=customXml/itemProps67.xml><?xml version="1.0" encoding="utf-8"?>
+<ds:datastoreItem xmlns:ds="http://schemas.openxmlformats.org/officeDocument/2006/customXml" ds:itemID="{0EF5B0ED-D619-41BD-AA5F-5A5333FB26BA}">
+  <ds:schemaRefs>
+    <ds:schemaRef ds:uri="http://schemas.openxmlformats.org/officeDocument/2006/bibliography"/>
+  </ds:schemaRefs>
+</ds:datastoreItem>
+</file>
+
+<file path=customXml/itemProps68.xml><?xml version="1.0" encoding="utf-8"?>
+<ds:datastoreItem xmlns:ds="http://schemas.openxmlformats.org/officeDocument/2006/customXml" ds:itemID="{108CE193-BD94-4612-B4DC-B17031BDB29E}">
+  <ds:schemaRefs>
+    <ds:schemaRef ds:uri="http://schemas.openxmlformats.org/officeDocument/2006/bibliography"/>
+  </ds:schemaRefs>
+</ds:datastoreItem>
+</file>
+
+<file path=customXml/itemProps69.xml><?xml version="1.0" encoding="utf-8"?>
 <ds:datastoreItem xmlns:ds="http://schemas.openxmlformats.org/officeDocument/2006/customXml" ds:itemID="{6783CE3C-2196-417F-89BD-1D1F1738622D}">
   <ds:schemaRefs>
     <ds:schemaRef ds:uri="http://schemas.openxmlformats.org/officeDocument/2006/bibliography"/>
@@ -19583,15 +22071,111 @@
 </ds:datastoreItem>
 </file>
 
-<file path=customXml/itemProps100.xml><?xml version="1.0" encoding="utf-8"?>
-<ds:datastoreItem xmlns:ds="http://schemas.openxmlformats.org/officeDocument/2006/customXml" ds:itemID="{49C30573-269C-4971-BEA0-BC259CCEA468}">
+<file path=customXml/itemProps7.xml><?xml version="1.0" encoding="utf-8"?>
+<ds:datastoreItem xmlns:ds="http://schemas.openxmlformats.org/officeDocument/2006/customXml" ds:itemID="{E3736781-EE6E-4EAF-BF63-954CF772862C}">
   <ds:schemaRefs>
     <ds:schemaRef ds:uri="http://schemas.openxmlformats.org/officeDocument/2006/bibliography"/>
   </ds:schemaRefs>
 </ds:datastoreItem>
 </file>
 
-<file path=customXml/itemProps101.xml><?xml version="1.0" encoding="utf-8"?>
+<file path=customXml/itemProps70.xml><?xml version="1.0" encoding="utf-8"?>
+<ds:datastoreItem xmlns:ds="http://schemas.openxmlformats.org/officeDocument/2006/customXml" ds:itemID="{243E7C86-729E-4ACD-A152-9D0880A6EAC9}">
+  <ds:schemaRefs>
+    <ds:schemaRef ds:uri="http://schemas.openxmlformats.org/officeDocument/2006/bibliography"/>
+  </ds:schemaRefs>
+</ds:datastoreItem>
+</file>
+
+<file path=customXml/itemProps71.xml><?xml version="1.0" encoding="utf-8"?>
+<ds:datastoreItem xmlns:ds="http://schemas.openxmlformats.org/officeDocument/2006/customXml" ds:itemID="{FB6E917B-1E69-41DF-AE3F-59453C60E61F}">
+  <ds:schemaRefs>
+    <ds:schemaRef ds:uri="http://schemas.openxmlformats.org/officeDocument/2006/bibliography"/>
+  </ds:schemaRefs>
+</ds:datastoreItem>
+</file>
+
+<file path=customXml/itemProps72.xml><?xml version="1.0" encoding="utf-8"?>
+<ds:datastoreItem xmlns:ds="http://schemas.openxmlformats.org/officeDocument/2006/customXml" ds:itemID="{2B8C8D99-E8E8-47A5-80CC-3AF6F8D44461}">
+  <ds:schemaRefs>
+    <ds:schemaRef ds:uri="http://schemas.openxmlformats.org/officeDocument/2006/bibliography"/>
+  </ds:schemaRefs>
+</ds:datastoreItem>
+</file>
+
+<file path=customXml/itemProps73.xml><?xml version="1.0" encoding="utf-8"?>
+<ds:datastoreItem xmlns:ds="http://schemas.openxmlformats.org/officeDocument/2006/customXml" ds:itemID="{E4312856-C8F8-43AB-8F2F-697F96795338}">
+  <ds:schemaRefs>
+    <ds:schemaRef ds:uri="http://schemas.openxmlformats.org/officeDocument/2006/bibliography"/>
+  </ds:schemaRefs>
+</ds:datastoreItem>
+</file>
+
+<file path=customXml/itemProps74.xml><?xml version="1.0" encoding="utf-8"?>
+<ds:datastoreItem xmlns:ds="http://schemas.openxmlformats.org/officeDocument/2006/customXml" ds:itemID="{FE2B68AB-CFA0-4A59-A7D0-2A6EAAEB52A3}">
+  <ds:schemaRefs>
+    <ds:schemaRef ds:uri="http://schemas.openxmlformats.org/officeDocument/2006/bibliography"/>
+  </ds:schemaRefs>
+</ds:datastoreItem>
+</file>
+
+<file path=customXml/itemProps75.xml><?xml version="1.0" encoding="utf-8"?>
+<ds:datastoreItem xmlns:ds="http://schemas.openxmlformats.org/officeDocument/2006/customXml" ds:itemID="{40924DAF-5678-49B2-A0F5-F486AB8799DB}">
+  <ds:schemaRefs>
+    <ds:schemaRef ds:uri="http://schemas.openxmlformats.org/officeDocument/2006/bibliography"/>
+  </ds:schemaRefs>
+</ds:datastoreItem>
+</file>
+
+<file path=customXml/itemProps76.xml><?xml version="1.0" encoding="utf-8"?>
+<ds:datastoreItem xmlns:ds="http://schemas.openxmlformats.org/officeDocument/2006/customXml" ds:itemID="{9F0EC650-2D3E-4991-BBEA-074D870ABC8E}">
+  <ds:schemaRefs>
+    <ds:schemaRef ds:uri="http://schemas.openxmlformats.org/officeDocument/2006/bibliography"/>
+  </ds:schemaRefs>
+</ds:datastoreItem>
+</file>
+
+<file path=customXml/itemProps77.xml><?xml version="1.0" encoding="utf-8"?>
+<ds:datastoreItem xmlns:ds="http://schemas.openxmlformats.org/officeDocument/2006/customXml" ds:itemID="{AF42574C-5C61-435A-A7F1-F93672517E22}">
+  <ds:schemaRefs>
+    <ds:schemaRef ds:uri="http://schemas.openxmlformats.org/officeDocument/2006/bibliography"/>
+  </ds:schemaRefs>
+</ds:datastoreItem>
+</file>
+
+<file path=customXml/itemProps78.xml><?xml version="1.0" encoding="utf-8"?>
+<ds:datastoreItem xmlns:ds="http://schemas.openxmlformats.org/officeDocument/2006/customXml" ds:itemID="{37BB0397-1F0A-4E86-A536-6EA80442A241}">
+  <ds:schemaRefs>
+    <ds:schemaRef ds:uri="http://schemas.openxmlformats.org/officeDocument/2006/bibliography"/>
+  </ds:schemaRefs>
+</ds:datastoreItem>
+</file>
+
+<file path=customXml/itemProps79.xml><?xml version="1.0" encoding="utf-8"?>
+<ds:datastoreItem xmlns:ds="http://schemas.openxmlformats.org/officeDocument/2006/customXml" ds:itemID="{F4FFB4C8-2224-4264-B485-AE367029C9E7}">
+  <ds:schemaRefs>
+    <ds:schemaRef ds:uri="http://schemas.openxmlformats.org/officeDocument/2006/bibliography"/>
+  </ds:schemaRefs>
+</ds:datastoreItem>
+</file>
+
+<file path=customXml/itemProps8.xml><?xml version="1.0" encoding="utf-8"?>
+<ds:datastoreItem xmlns:ds="http://schemas.openxmlformats.org/officeDocument/2006/customXml" ds:itemID="{0BBBA733-D9EB-4BDA-BCD2-D7A1E48C5109}">
+  <ds:schemaRefs>
+    <ds:schemaRef ds:uri="http://schemas.openxmlformats.org/officeDocument/2006/bibliography"/>
+  </ds:schemaRefs>
+</ds:datastoreItem>
+</file>
+
+<file path=customXml/itemProps80.xml><?xml version="1.0" encoding="utf-8"?>
+<ds:datastoreItem xmlns:ds="http://schemas.openxmlformats.org/officeDocument/2006/customXml" ds:itemID="{9C4D0A2E-6AF6-4910-B799-12CCCEDF3A81}">
+  <ds:schemaRefs>
+    <ds:schemaRef ds:uri="http://schemas.openxmlformats.org/officeDocument/2006/bibliography"/>
+  </ds:schemaRefs>
+</ds:datastoreItem>
+</file>
+
+<file path=customXml/itemProps81.xml><?xml version="1.0" encoding="utf-8"?>
 <ds:datastoreItem xmlns:ds="http://schemas.openxmlformats.org/officeDocument/2006/customXml" ds:itemID="{8CC779CA-5C88-4CD6-9808-B912A8752DF5}">
   <ds:schemaRefs>
     <ds:schemaRef ds:uri="http://schemas.openxmlformats.org/officeDocument/2006/bibliography"/>
@@ -19599,23 +22183,103 @@
 </ds:datastoreItem>
 </file>
 
-<file path=customXml/itemProps102.xml><?xml version="1.0" encoding="utf-8"?>
-<ds:datastoreItem xmlns:ds="http://schemas.openxmlformats.org/officeDocument/2006/customXml" ds:itemID="{B5158278-0932-4AFD-A3B9-64F9478861CC}">
+<file path=customXml/itemProps82.xml><?xml version="1.0" encoding="utf-8"?>
+<ds:datastoreItem xmlns:ds="http://schemas.openxmlformats.org/officeDocument/2006/customXml" ds:itemID="{3146E604-54B3-4079-BA34-A1CD5C344F23}">
   <ds:schemaRefs>
     <ds:schemaRef ds:uri="http://schemas.openxmlformats.org/officeDocument/2006/bibliography"/>
   </ds:schemaRefs>
 </ds:datastoreItem>
 </file>
 
-<file path=customXml/itemProps103.xml><?xml version="1.0" encoding="utf-8"?>
-<ds:datastoreItem xmlns:ds="http://schemas.openxmlformats.org/officeDocument/2006/customXml" ds:itemID="{BB1D3158-C006-416C-AD60-1BD01D7E64BC}">
+<file path=customXml/itemProps83.xml><?xml version="1.0" encoding="utf-8"?>
+<ds:datastoreItem xmlns:ds="http://schemas.openxmlformats.org/officeDocument/2006/customXml" ds:itemID="{6C0EA05B-A59B-4383-92DA-63153ECFF988}">
   <ds:schemaRefs>
     <ds:schemaRef ds:uri="http://schemas.openxmlformats.org/officeDocument/2006/bibliography"/>
   </ds:schemaRefs>
 </ds:datastoreItem>
 </file>
 
-<file path=customXml/itemProps104.xml><?xml version="1.0" encoding="utf-8"?>
+<file path=customXml/itemProps84.xml><?xml version="1.0" encoding="utf-8"?>
+<ds:datastoreItem xmlns:ds="http://schemas.openxmlformats.org/officeDocument/2006/customXml" ds:itemID="{01CB243A-E689-4F73-AEED-89ABB2FE981A}">
+  <ds:schemaRefs>
+    <ds:schemaRef ds:uri="http://schemas.openxmlformats.org/officeDocument/2006/bibliography"/>
+  </ds:schemaRefs>
+</ds:datastoreItem>
+</file>
+
+<file path=customXml/itemProps85.xml><?xml version="1.0" encoding="utf-8"?>
+<ds:datastoreItem xmlns:ds="http://schemas.openxmlformats.org/officeDocument/2006/customXml" ds:itemID="{36A0DFF6-F5A7-4BFC-888F-A9CF86818B16}">
+  <ds:schemaRefs>
+    <ds:schemaRef ds:uri="http://schemas.openxmlformats.org/officeDocument/2006/bibliography"/>
+  </ds:schemaRefs>
+</ds:datastoreItem>
+</file>
+
+<file path=customXml/itemProps86.xml><?xml version="1.0" encoding="utf-8"?>
+<ds:datastoreItem xmlns:ds="http://schemas.openxmlformats.org/officeDocument/2006/customXml" ds:itemID="{B69A6399-A1F8-4C40-8544-7DAEFD685D07}">
+  <ds:schemaRefs>
+    <ds:schemaRef ds:uri="http://schemas.openxmlformats.org/officeDocument/2006/bibliography"/>
+  </ds:schemaRefs>
+</ds:datastoreItem>
+</file>
+
+<file path=customXml/itemProps87.xml><?xml version="1.0" encoding="utf-8"?>
+<ds:datastoreItem xmlns:ds="http://schemas.openxmlformats.org/officeDocument/2006/customXml" ds:itemID="{015F2C7F-CD61-4F55-A132-32B0F0424894}">
+  <ds:schemaRefs>
+    <ds:schemaRef ds:uri="http://schemas.openxmlformats.org/officeDocument/2006/bibliography"/>
+  </ds:schemaRefs>
+</ds:datastoreItem>
+</file>
+
+<file path=customXml/itemProps88.xml><?xml version="1.0" encoding="utf-8"?>
+<ds:datastoreItem xmlns:ds="http://schemas.openxmlformats.org/officeDocument/2006/customXml" ds:itemID="{EC00539E-4836-4C9B-AF3C-A7CAC834DB35}">
+  <ds:schemaRefs>
+    <ds:schemaRef ds:uri="http://schemas.openxmlformats.org/officeDocument/2006/bibliography"/>
+  </ds:schemaRefs>
+</ds:datastoreItem>
+</file>
+
+<file path=customXml/itemProps89.xml><?xml version="1.0" encoding="utf-8"?>
+<ds:datastoreItem xmlns:ds="http://schemas.openxmlformats.org/officeDocument/2006/customXml" ds:itemID="{F417ECA6-BEFF-4B1F-8411-B23B30B7B7F4}">
+  <ds:schemaRefs>
+    <ds:schemaRef ds:uri="http://schemas.openxmlformats.org/officeDocument/2006/bibliography"/>
+  </ds:schemaRefs>
+</ds:datastoreItem>
+</file>
+
+<file path=customXml/itemProps9.xml><?xml version="1.0" encoding="utf-8"?>
+<ds:datastoreItem xmlns:ds="http://schemas.openxmlformats.org/officeDocument/2006/customXml" ds:itemID="{1DEB1EB4-AC4A-4EFC-BAD4-92717694325D}">
+  <ds:schemaRefs>
+    <ds:schemaRef ds:uri="http://schemas.openxmlformats.org/officeDocument/2006/bibliography"/>
+  </ds:schemaRefs>
+</ds:datastoreItem>
+</file>
+
+<file path=customXml/itemProps90.xml><?xml version="1.0" encoding="utf-8"?>
+<ds:datastoreItem xmlns:ds="http://schemas.openxmlformats.org/officeDocument/2006/customXml" ds:itemID="{3F060CE6-8B24-41BB-9F8E-C610C0492A50}">
+  <ds:schemaRefs>
+    <ds:schemaRef ds:uri="http://schemas.openxmlformats.org/officeDocument/2006/bibliography"/>
+  </ds:schemaRefs>
+</ds:datastoreItem>
+</file>
+
+<file path=customXml/itemProps91.xml><?xml version="1.0" encoding="utf-8"?>
+<ds:datastoreItem xmlns:ds="http://schemas.openxmlformats.org/officeDocument/2006/customXml" ds:itemID="{8E18C186-245E-457D-AD25-78EAC56DA86F}">
+  <ds:schemaRefs>
+    <ds:schemaRef ds:uri="http://schemas.openxmlformats.org/officeDocument/2006/bibliography"/>
+  </ds:schemaRefs>
+</ds:datastoreItem>
+</file>
+
+<file path=customXml/itemProps92.xml><?xml version="1.0" encoding="utf-8"?>
+<ds:datastoreItem xmlns:ds="http://schemas.openxmlformats.org/officeDocument/2006/customXml" ds:itemID="{6C38A17C-B117-4393-8DA8-30454B45FE1A}">
+  <ds:schemaRefs>
+    <ds:schemaRef ds:uri="http://schemas.openxmlformats.org/officeDocument/2006/bibliography"/>
+  </ds:schemaRefs>
+</ds:datastoreItem>
+</file>
+
+<file path=customXml/itemProps93.xml><?xml version="1.0" encoding="utf-8"?>
 <ds:datastoreItem xmlns:ds="http://schemas.openxmlformats.org/officeDocument/2006/customXml" ds:itemID="{FC916A7D-FECA-4E59-AADA-CD2A8A06B488}">
   <ds:schemaRefs>
     <ds:schemaRef ds:uri="http://schemas.openxmlformats.org/officeDocument/2006/bibliography"/>
@@ -19623,159 +22287,31 @@
 </ds:datastoreItem>
 </file>
 
-<file path=customXml/itemProps105.xml><?xml version="1.0" encoding="utf-8"?>
-<ds:datastoreItem xmlns:ds="http://schemas.openxmlformats.org/officeDocument/2006/customXml" ds:itemID="{B57A0DA2-CA79-4D5D-AAAA-1E0AE2837CAF}">
+<file path=customXml/itemProps94.xml><?xml version="1.0" encoding="utf-8"?>
+<ds:datastoreItem xmlns:ds="http://schemas.openxmlformats.org/officeDocument/2006/customXml" ds:itemID="{45F7E101-0DC5-443E-A749-1112DC8AA4BB}">
   <ds:schemaRefs>
     <ds:schemaRef ds:uri="http://schemas.openxmlformats.org/officeDocument/2006/bibliography"/>
   </ds:schemaRefs>
 </ds:datastoreItem>
 </file>
 
-<file path=customXml/itemProps106.xml><?xml version="1.0" encoding="utf-8"?>
-<ds:datastoreItem xmlns:ds="http://schemas.openxmlformats.org/officeDocument/2006/customXml" ds:itemID="{0EF5B0ED-D619-41BD-AA5F-5A5333FB26BA}">
+<file path=customXml/itemProps95.xml><?xml version="1.0" encoding="utf-8"?>
+<ds:datastoreItem xmlns:ds="http://schemas.openxmlformats.org/officeDocument/2006/customXml" ds:itemID="{487223F6-B959-4765-9F43-1CFECFD83CCD}">
   <ds:schemaRefs>
     <ds:schemaRef ds:uri="http://schemas.openxmlformats.org/officeDocument/2006/bibliography"/>
   </ds:schemaRefs>
 </ds:datastoreItem>
 </file>
 
-<file path=customXml/itemProps107.xml><?xml version="1.0" encoding="utf-8"?>
-<ds:datastoreItem xmlns:ds="http://schemas.openxmlformats.org/officeDocument/2006/customXml" ds:itemID="{3A17191E-CC54-4CD9-9EB2-04C2D6E35FA1}">
+<file path=customXml/itemProps96.xml><?xml version="1.0" encoding="utf-8"?>
+<ds:datastoreItem xmlns:ds="http://schemas.openxmlformats.org/officeDocument/2006/customXml" ds:itemID="{14ACDDB8-FD1F-484F-A78D-B27DBA1D374F}">
   <ds:schemaRefs>
     <ds:schemaRef ds:uri="http://schemas.openxmlformats.org/officeDocument/2006/bibliography"/>
   </ds:schemaRefs>
 </ds:datastoreItem>
 </file>
 
-<file path=customXml/itemProps108.xml><?xml version="1.0" encoding="utf-8"?>
-<ds:datastoreItem xmlns:ds="http://schemas.openxmlformats.org/officeDocument/2006/customXml" ds:itemID="{65427DEE-A617-43D1-9D20-59ABCC4198C4}">
-  <ds:schemaRefs>
-    <ds:schemaRef ds:uri="http://schemas.openxmlformats.org/officeDocument/2006/bibliography"/>
-  </ds:schemaRefs>
-</ds:datastoreItem>
-</file>
-
-<file path=customXml/itemProps109.xml><?xml version="1.0" encoding="utf-8"?>
-<ds:datastoreItem xmlns:ds="http://schemas.openxmlformats.org/officeDocument/2006/customXml" ds:itemID="{015F2C7F-CD61-4F55-A132-32B0F0424894}">
-  <ds:schemaRefs>
-    <ds:schemaRef ds:uri="http://schemas.openxmlformats.org/officeDocument/2006/bibliography"/>
-  </ds:schemaRefs>
-</ds:datastoreItem>
-</file>
-
-<file path=customXml/itemProps11.xml><?xml version="1.0" encoding="utf-8"?>
-<ds:datastoreItem xmlns:ds="http://schemas.openxmlformats.org/officeDocument/2006/customXml" ds:itemID="{543CD8D7-C1F7-4D19-8B2D-FE29444F8F44}">
-  <ds:schemaRefs>
-    <ds:schemaRef ds:uri="http://schemas.openxmlformats.org/officeDocument/2006/bibliography"/>
-  </ds:schemaRefs>
-</ds:datastoreItem>
-</file>
-
-<file path=customXml/itemProps110.xml><?xml version="1.0" encoding="utf-8"?>
-<ds:datastoreItem xmlns:ds="http://schemas.openxmlformats.org/officeDocument/2006/customXml" ds:itemID="{71C0E635-BA8A-4933-BB7F-252079CF8897}">
-  <ds:schemaRefs>
-    <ds:schemaRef ds:uri="http://schemas.openxmlformats.org/officeDocument/2006/bibliography"/>
-  </ds:schemaRefs>
-</ds:datastoreItem>
-</file>
-
-<file path=customXml/itemProps111.xml><?xml version="1.0" encoding="utf-8"?>
-<ds:datastoreItem xmlns:ds="http://schemas.openxmlformats.org/officeDocument/2006/customXml" ds:itemID="{D6806143-14C3-413F-B060-0F67E8AA60F1}">
-  <ds:schemaRefs>
-    <ds:schemaRef ds:uri="http://schemas.openxmlformats.org/officeDocument/2006/bibliography"/>
-  </ds:schemaRefs>
-</ds:datastoreItem>
-</file>
-
-<file path=customXml/itemProps112.xml><?xml version="1.0" encoding="utf-8"?>
-<ds:datastoreItem xmlns:ds="http://schemas.openxmlformats.org/officeDocument/2006/customXml" ds:itemID="{5D2CD2B1-5E8A-47B9-B51C-51DF301ADCAF}">
-  <ds:schemaRefs>
-    <ds:schemaRef ds:uri="http://schemas.openxmlformats.org/officeDocument/2006/bibliography"/>
-  </ds:schemaRefs>
-</ds:datastoreItem>
-</file>
-
-<file path=customXml/itemProps113.xml><?xml version="1.0" encoding="utf-8"?>
-<ds:datastoreItem xmlns:ds="http://schemas.openxmlformats.org/officeDocument/2006/customXml" ds:itemID="{A60B7F72-A795-4178-9C98-99D1231DFC32}">
-  <ds:schemaRefs>
-    <ds:schemaRef ds:uri="http://schemas.openxmlformats.org/officeDocument/2006/bibliography"/>
-  </ds:schemaRefs>
-</ds:datastoreItem>
-</file>
-
-<file path=customXml/itemProps114.xml><?xml version="1.0" encoding="utf-8"?>
-<ds:datastoreItem xmlns:ds="http://schemas.openxmlformats.org/officeDocument/2006/customXml" ds:itemID="{108CE193-BD94-4612-B4DC-B17031BDB29E}">
-  <ds:schemaRefs>
-    <ds:schemaRef ds:uri="http://schemas.openxmlformats.org/officeDocument/2006/bibliography"/>
-  </ds:schemaRefs>
-</ds:datastoreItem>
-</file>
-
-<file path=customXml/itemProps12.xml><?xml version="1.0" encoding="utf-8"?>
-<ds:datastoreItem xmlns:ds="http://schemas.openxmlformats.org/officeDocument/2006/customXml" ds:itemID="{731677CE-B144-4F57-9C32-10F5466D8422}">
-  <ds:schemaRefs>
-    <ds:schemaRef ds:uri="http://schemas.openxmlformats.org/officeDocument/2006/bibliography"/>
-  </ds:schemaRefs>
-</ds:datastoreItem>
-</file>
-
-<file path=customXml/itemProps13.xml><?xml version="1.0" encoding="utf-8"?>
-<ds:datastoreItem xmlns:ds="http://schemas.openxmlformats.org/officeDocument/2006/customXml" ds:itemID="{01CB243A-E689-4F73-AEED-89ABB2FE981A}">
-  <ds:schemaRefs>
-    <ds:schemaRef ds:uri="http://schemas.openxmlformats.org/officeDocument/2006/bibliography"/>
-  </ds:schemaRefs>
-</ds:datastoreItem>
-</file>
-
-<file path=customXml/itemProps14.xml><?xml version="1.0" encoding="utf-8"?>
-<ds:datastoreItem xmlns:ds="http://schemas.openxmlformats.org/officeDocument/2006/customXml" ds:itemID="{54C83261-683D-4C3B-BDB9-354350F5ED35}">
-  <ds:schemaRefs>
-    <ds:schemaRef ds:uri="http://schemas.openxmlformats.org/officeDocument/2006/bibliography"/>
-  </ds:schemaRefs>
-</ds:datastoreItem>
-</file>
-
-<file path=customXml/itemProps15.xml><?xml version="1.0" encoding="utf-8"?>
-<ds:datastoreItem xmlns:ds="http://schemas.openxmlformats.org/officeDocument/2006/customXml" ds:itemID="{706C57DC-CF52-4A93-A19F-977B4FABFB32}">
-  <ds:schemaRefs>
-    <ds:schemaRef ds:uri="http://schemas.openxmlformats.org/officeDocument/2006/bibliography"/>
-  </ds:schemaRefs>
-</ds:datastoreItem>
-</file>
-
-<file path=customXml/itemProps16.xml><?xml version="1.0" encoding="utf-8"?>
-<ds:datastoreItem xmlns:ds="http://schemas.openxmlformats.org/officeDocument/2006/customXml" ds:itemID="{2FD349BF-DD89-461D-AE5E-F03275FABC47}">
-  <ds:schemaRefs>
-    <ds:schemaRef ds:uri="http://schemas.openxmlformats.org/officeDocument/2006/bibliography"/>
-  </ds:schemaRefs>
-</ds:datastoreItem>
-</file>
-
-<file path=customXml/itemProps17.xml><?xml version="1.0" encoding="utf-8"?>
-<ds:datastoreItem xmlns:ds="http://schemas.openxmlformats.org/officeDocument/2006/customXml" ds:itemID="{3FB46563-A15A-4A90-9A6E-124BFBEEC58C}">
-  <ds:schemaRefs>
-    <ds:schemaRef ds:uri="http://schemas.openxmlformats.org/officeDocument/2006/bibliography"/>
-  </ds:schemaRefs>
-</ds:datastoreItem>
-</file>
-
-<file path=customXml/itemProps18.xml><?xml version="1.0" encoding="utf-8"?>
-<ds:datastoreItem xmlns:ds="http://schemas.openxmlformats.org/officeDocument/2006/customXml" ds:itemID="{36A0DFF6-F5A7-4BFC-888F-A9CF86818B16}">
-  <ds:schemaRefs>
-    <ds:schemaRef ds:uri="http://schemas.openxmlformats.org/officeDocument/2006/bibliography"/>
-  </ds:schemaRefs>
-</ds:datastoreItem>
-</file>
-
-<file path=customXml/itemProps19.xml><?xml version="1.0" encoding="utf-8"?>
-<ds:datastoreItem xmlns:ds="http://schemas.openxmlformats.org/officeDocument/2006/customXml" ds:itemID="{EE568527-76FB-44AF-BA3A-3A99DF62FD47}">
-  <ds:schemaRefs>
-    <ds:schemaRef ds:uri="http://schemas.openxmlformats.org/officeDocument/2006/bibliography"/>
-  </ds:schemaRefs>
-</ds:datastoreItem>
-</file>
-
-<file path=customXml/itemProps2.xml><?xml version="1.0" encoding="utf-8"?>
+<file path=customXml/itemProps97.xml><?xml version="1.0" encoding="utf-8"?>
 <ds:datastoreItem xmlns:ds="http://schemas.openxmlformats.org/officeDocument/2006/customXml" ds:itemID="{8DA523EC-34FC-4FFF-BA3D-CF4E45B7B479}">
   <ds:schemaRefs>
     <ds:schemaRef ds:uri="http://schemas.openxmlformats.org/officeDocument/2006/bibliography"/>
@@ -19783,698 +22319,18 @@
 </ds:datastoreItem>
 </file>
 
-<file path=customXml/itemProps20.xml><?xml version="1.0" encoding="utf-8"?>
-<ds:datastoreItem xmlns:ds="http://schemas.openxmlformats.org/officeDocument/2006/customXml" ds:itemID="{937B1E1E-E264-4D95-AF8D-A17C4C739E60}">
+<file path=customXml/itemProps98.xml><?xml version="1.0" encoding="utf-8"?>
+<ds:datastoreItem xmlns:ds="http://schemas.openxmlformats.org/officeDocument/2006/customXml" ds:itemID="{5797042C-AAB2-4486-9ECD-C619E7DDD922}">
   <ds:schemaRefs>
     <ds:schemaRef ds:uri="http://schemas.openxmlformats.org/officeDocument/2006/bibliography"/>
   </ds:schemaRefs>
 </ds:datastoreItem>
 </file>
 
-<file path=customXml/itemProps21.xml><?xml version="1.0" encoding="utf-8"?>
-<ds:datastoreItem xmlns:ds="http://schemas.openxmlformats.org/officeDocument/2006/customXml" ds:itemID="{7A51DB23-E2A7-457C-ACF0-E0D6ABC9656C}">
-  <ds:schemaRefs>
-    <ds:schemaRef ds:uri="http://schemas.openxmlformats.org/officeDocument/2006/bibliography"/>
-  </ds:schemaRefs>
-</ds:datastoreItem>
-</file>
-
-<file path=customXml/itemProps22.xml><?xml version="1.0" encoding="utf-8"?>
-<ds:datastoreItem xmlns:ds="http://schemas.openxmlformats.org/officeDocument/2006/customXml" ds:itemID="{2EE714DB-9FF4-4156-9E85-95CF1526A121}">
-  <ds:schemaRefs>
-    <ds:schemaRef ds:uri="http://schemas.openxmlformats.org/officeDocument/2006/bibliography"/>
-  </ds:schemaRefs>
-</ds:datastoreItem>
-</file>
-
-<file path=customXml/itemProps23.xml><?xml version="1.0" encoding="utf-8"?>
-<ds:datastoreItem xmlns:ds="http://schemas.openxmlformats.org/officeDocument/2006/customXml" ds:itemID="{1F92D1D9-794E-44FD-AF6D-6D5DAE7D0C73}">
-  <ds:schemaRefs>
-    <ds:schemaRef ds:uri="http://schemas.openxmlformats.org/officeDocument/2006/bibliography"/>
-  </ds:schemaRefs>
-</ds:datastoreItem>
-</file>
-
-<file path=customXml/itemProps24.xml><?xml version="1.0" encoding="utf-8"?>
+<file path=customXml/itemProps99.xml><?xml version="1.0" encoding="utf-8"?>
 <ds:datastoreItem xmlns:ds="http://schemas.openxmlformats.org/officeDocument/2006/customXml" ds:itemID="{C7E046CF-02D4-4CA6-9A78-D932758E23EE}">
   <ds:schemaRefs>
     <ds:schemaRef ds:uri="http://schemas.openxmlformats.org/officeDocument/2006/bibliography"/>
   </ds:schemaRefs>
 </ds:datastoreItem>
-</file>
-
-<file path=customXml/itemProps25.xml><?xml version="1.0" encoding="utf-8"?>
-<ds:datastoreItem xmlns:ds="http://schemas.openxmlformats.org/officeDocument/2006/customXml" ds:itemID="{FB2B79BB-8369-4277-9F5A-309E84C96C4B}">
-  <ds:schemaRefs>
-    <ds:schemaRef ds:uri="http://schemas.openxmlformats.org/officeDocument/2006/bibliography"/>
-  </ds:schemaRefs>
-</ds:datastoreItem>
-</file>
-
-<file path=customXml/itemProps26.xml><?xml version="1.0" encoding="utf-8"?>
-<ds:datastoreItem xmlns:ds="http://schemas.openxmlformats.org/officeDocument/2006/customXml" ds:itemID="{D48388E4-1833-423E-A065-D32624345D72}">
-  <ds:schemaRefs>
-    <ds:schemaRef ds:uri="http://schemas.openxmlformats.org/officeDocument/2006/bibliography"/>
-  </ds:schemaRefs>
-</ds:datastoreItem>
-</file>
-
-<file path=customXml/itemProps27.xml><?xml version="1.0" encoding="utf-8"?>
-<ds:datastoreItem xmlns:ds="http://schemas.openxmlformats.org/officeDocument/2006/customXml" ds:itemID="{542516DC-0993-4288-93D8-BD495DB73BD9}">
-  <ds:schemaRefs>
-    <ds:schemaRef ds:uri="http://schemas.openxmlformats.org/officeDocument/2006/bibliography"/>
-  </ds:schemaRefs>
-</ds:datastoreItem>
-</file>
-
-<file path=customXml/itemProps28.xml><?xml version="1.0" encoding="utf-8"?>
-<ds:datastoreItem xmlns:ds="http://schemas.openxmlformats.org/officeDocument/2006/customXml" ds:itemID="{564F276A-678A-49DB-B6AD-321D9F761A6D}">
-  <ds:schemaRefs>
-    <ds:schemaRef ds:uri="http://schemas.openxmlformats.org/officeDocument/2006/bibliography"/>
-  </ds:schemaRefs>
-</ds:datastoreItem>
-</file>
-
-<file path=customXml/itemProps29.xml><?xml version="1.0" encoding="utf-8"?>
-<ds:datastoreItem xmlns:ds="http://schemas.openxmlformats.org/officeDocument/2006/customXml" ds:itemID="{5797042C-AAB2-4486-9ECD-C619E7DDD922}">
-  <ds:schemaRefs>
-    <ds:schemaRef ds:uri="http://schemas.openxmlformats.org/officeDocument/2006/bibliography"/>
-  </ds:schemaRefs>
-</ds:datastoreItem>
-</file>
-
-<file path=customXml/itemProps3.xml><?xml version="1.0" encoding="utf-8"?>
-<ds:datastoreItem xmlns:ds="http://schemas.openxmlformats.org/officeDocument/2006/customXml" ds:itemID="{39192426-47B4-4A07-9FA0-891A211EB85F}">
-  <ds:schemaRefs>
-    <ds:schemaRef ds:uri="http://schemas.openxmlformats.org/officeDocument/2006/bibliography"/>
-  </ds:schemaRefs>
-</ds:datastoreItem>
-</file>
-
-<file path=customXml/itemProps30.xml><?xml version="1.0" encoding="utf-8"?>
-<ds:datastoreItem xmlns:ds="http://schemas.openxmlformats.org/officeDocument/2006/customXml" ds:itemID="{F64C0E89-1C10-4CB3-B5DD-AA24B966BD02}">
-  <ds:schemaRefs>
-    <ds:schemaRef ds:uri="http://schemas.openxmlformats.org/officeDocument/2006/bibliography"/>
-  </ds:schemaRefs>
-</ds:datastoreItem>
-</file>
-
-<file path=customXml/itemProps31.xml><?xml version="1.0" encoding="utf-8"?>
-<ds:datastoreItem xmlns:ds="http://schemas.openxmlformats.org/officeDocument/2006/customXml" ds:itemID="{243E7C86-729E-4ACD-A152-9D0880A6EAC9}">
-  <ds:schemaRefs>
-    <ds:schemaRef ds:uri="http://schemas.openxmlformats.org/officeDocument/2006/bibliography"/>
-  </ds:schemaRefs>
-</ds:datastoreItem>
-</file>
-
-<file path=customXml/itemProps32.xml><?xml version="1.0" encoding="utf-8"?>
-<ds:datastoreItem xmlns:ds="http://schemas.openxmlformats.org/officeDocument/2006/customXml" ds:itemID="{0035D9F8-42DF-4D6C-9CC7-799BEC8428CB}">
-  <ds:schemaRefs>
-    <ds:schemaRef ds:uri="http://schemas.openxmlformats.org/officeDocument/2006/bibliography"/>
-  </ds:schemaRefs>
-</ds:datastoreItem>
-</file>
-
-<file path=customXml/itemProps33.xml><?xml version="1.0" encoding="utf-8"?>
-<ds:datastoreItem xmlns:ds="http://schemas.openxmlformats.org/officeDocument/2006/customXml" ds:itemID="{6D9021EB-3688-4A89-ACEE-720AFF33956A}">
-  <ds:schemaRefs>
-    <ds:schemaRef ds:uri="http://schemas.openxmlformats.org/officeDocument/2006/bibliography"/>
-  </ds:schemaRefs>
-</ds:datastoreItem>
-</file>
-
-<file path=customXml/itemProps34.xml><?xml version="1.0" encoding="utf-8"?>
-<ds:datastoreItem xmlns:ds="http://schemas.openxmlformats.org/officeDocument/2006/customXml" ds:itemID="{EC00539E-4836-4C9B-AF3C-A7CAC834DB35}">
-  <ds:schemaRefs>
-    <ds:schemaRef ds:uri="http://schemas.openxmlformats.org/officeDocument/2006/bibliography"/>
-  </ds:schemaRefs>
-</ds:datastoreItem>
-</file>
-
-<file path=customXml/itemProps35.xml><?xml version="1.0" encoding="utf-8"?>
-<ds:datastoreItem xmlns:ds="http://schemas.openxmlformats.org/officeDocument/2006/customXml" ds:itemID="{8B3D93CE-7DDC-4337-8867-50F3EBBF9723}">
-  <ds:schemaRefs>
-    <ds:schemaRef ds:uri="http://schemas.openxmlformats.org/officeDocument/2006/bibliography"/>
-  </ds:schemaRefs>
-</ds:datastoreItem>
-</file>
-
-<file path=customXml/itemProps36.xml><?xml version="1.0" encoding="utf-8"?>
-<ds:datastoreItem xmlns:ds="http://schemas.openxmlformats.org/officeDocument/2006/customXml" ds:itemID="{38F368D2-C42F-4C6F-ABF9-1E463AD697ED}">
-  <ds:schemaRefs>
-    <ds:schemaRef ds:uri="http://schemas.openxmlformats.org/officeDocument/2006/bibliography"/>
-  </ds:schemaRefs>
-</ds:datastoreItem>
-</file>
-
-<file path=customXml/itemProps37.xml><?xml version="1.0" encoding="utf-8"?>
-<ds:datastoreItem xmlns:ds="http://schemas.openxmlformats.org/officeDocument/2006/customXml" ds:itemID="{D828BC74-09E0-4030-9DCF-146B5E6AC21C}">
-  <ds:schemaRefs>
-    <ds:schemaRef ds:uri="http://schemas.openxmlformats.org/officeDocument/2006/bibliography"/>
-  </ds:schemaRefs>
-</ds:datastoreItem>
-</file>
-
-<file path=customXml/itemProps38.xml><?xml version="1.0" encoding="utf-8"?>
-<ds:datastoreItem xmlns:ds="http://schemas.openxmlformats.org/officeDocument/2006/customXml" ds:itemID="{E9D14DB9-669A-44EC-8F34-E0E772DF8B13}">
-  <ds:schemaRefs>
-    <ds:schemaRef ds:uri="http://schemas.openxmlformats.org/officeDocument/2006/bibliography"/>
-  </ds:schemaRefs>
-</ds:datastoreItem>
-</file>
-
-<file path=customXml/itemProps39.xml><?xml version="1.0" encoding="utf-8"?>
-<ds:datastoreItem xmlns:ds="http://schemas.openxmlformats.org/officeDocument/2006/customXml" ds:itemID="{B69A6399-A1F8-4C40-8544-7DAEFD685D07}">
-  <ds:schemaRefs>
-    <ds:schemaRef ds:uri="http://schemas.openxmlformats.org/officeDocument/2006/bibliography"/>
-  </ds:schemaRefs>
-</ds:datastoreItem>
-</file>
-
-<file path=customXml/itemProps4.xml><?xml version="1.0" encoding="utf-8"?>
-<ds:datastoreItem xmlns:ds="http://schemas.openxmlformats.org/officeDocument/2006/customXml" ds:itemID="{3146E604-54B3-4079-BA34-A1CD5C344F23}">
-  <ds:schemaRefs>
-    <ds:schemaRef ds:uri="http://schemas.openxmlformats.org/officeDocument/2006/bibliography"/>
-  </ds:schemaRefs>
-</ds:datastoreItem>
-</file>
-
-<file path=customXml/itemProps40.xml><?xml version="1.0" encoding="utf-8"?>
-<ds:datastoreItem xmlns:ds="http://schemas.openxmlformats.org/officeDocument/2006/customXml" ds:itemID="{B308335F-777F-4C09-B8E3-1F4B02A27F72}">
-  <ds:schemaRefs>
-    <ds:schemaRef ds:uri="http://schemas.openxmlformats.org/officeDocument/2006/bibliography"/>
-  </ds:schemaRefs>
-</ds:datastoreItem>
-</file>
-
-<file path=customXml/itemProps41.xml><?xml version="1.0" encoding="utf-8"?>
-<ds:datastoreItem xmlns:ds="http://schemas.openxmlformats.org/officeDocument/2006/customXml" ds:itemID="{003A9659-F7DB-4C29-9906-436C6DDB7E68}">
-  <ds:schemaRefs>
-    <ds:schemaRef ds:uri="http://schemas.openxmlformats.org/officeDocument/2006/bibliography"/>
-  </ds:schemaRefs>
-</ds:datastoreItem>
-</file>
-
-<file path=customXml/itemProps42.xml><?xml version="1.0" encoding="utf-8"?>
-<ds:datastoreItem xmlns:ds="http://schemas.openxmlformats.org/officeDocument/2006/customXml" ds:itemID="{6D40D9D6-26D9-45FA-BE0B-C1536C24A7B9}">
-  <ds:schemaRefs>
-    <ds:schemaRef ds:uri="http://schemas.openxmlformats.org/officeDocument/2006/bibliography"/>
-  </ds:schemaRefs>
-</ds:datastoreItem>
-</file>
-
-<file path=customXml/itemProps43.xml><?xml version="1.0" encoding="utf-8"?>
-<ds:datastoreItem xmlns:ds="http://schemas.openxmlformats.org/officeDocument/2006/customXml" ds:itemID="{A651DAB3-7EB2-46EE-B2CB-EDA7AF22D269}">
-  <ds:schemaRefs>
-    <ds:schemaRef ds:uri="http://schemas.openxmlformats.org/officeDocument/2006/bibliography"/>
-  </ds:schemaRefs>
-</ds:datastoreItem>
-</file>
-
-<file path=customXml/itemProps44.xml><?xml version="1.0" encoding="utf-8"?>
-<ds:datastoreItem xmlns:ds="http://schemas.openxmlformats.org/officeDocument/2006/customXml" ds:itemID="{FB6E917B-1E69-41DF-AE3F-59453C60E61F}">
-  <ds:schemaRefs>
-    <ds:schemaRef ds:uri="http://schemas.openxmlformats.org/officeDocument/2006/bibliography"/>
-  </ds:schemaRefs>
-</ds:datastoreItem>
-</file>
-
-<file path=customXml/itemProps45.xml><?xml version="1.0" encoding="utf-8"?>
-<ds:datastoreItem xmlns:ds="http://schemas.openxmlformats.org/officeDocument/2006/customXml" ds:itemID="{EE833986-DECB-482B-89E5-612DA3CBE617}">
-  <ds:schemaRefs>
-    <ds:schemaRef ds:uri="http://schemas.openxmlformats.org/officeDocument/2006/bibliography"/>
-  </ds:schemaRefs>
-</ds:datastoreItem>
-</file>
-
-<file path=customXml/itemProps46.xml><?xml version="1.0" encoding="utf-8"?>
-<ds:datastoreItem xmlns:ds="http://schemas.openxmlformats.org/officeDocument/2006/customXml" ds:itemID="{BFF7C53F-79B4-4A08-8BE5-99B34AF6EF09}">
-  <ds:schemaRefs>
-    <ds:schemaRef ds:uri="http://schemas.openxmlformats.org/officeDocument/2006/bibliography"/>
-  </ds:schemaRefs>
-</ds:datastoreItem>
-</file>
-
-<file path=customXml/itemProps47.xml><?xml version="1.0" encoding="utf-8"?>
-<ds:datastoreItem xmlns:ds="http://schemas.openxmlformats.org/officeDocument/2006/customXml" ds:itemID="{A1A6EF10-904B-42EE-A0B1-41D63EE0110A}">
-  <ds:schemaRefs>
-    <ds:schemaRef ds:uri="http://schemas.openxmlformats.org/officeDocument/2006/bibliography"/>
-  </ds:schemaRefs>
-</ds:datastoreItem>
-</file>
-
-<file path=customXml/itemProps48.xml><?xml version="1.0" encoding="utf-8"?>
-<ds:datastoreItem xmlns:ds="http://schemas.openxmlformats.org/officeDocument/2006/customXml" ds:itemID="{E56AF80E-A957-49F9-BF93-78B74ECE1DD8}">
-  <ds:schemaRefs>
-    <ds:schemaRef ds:uri="http://schemas.openxmlformats.org/officeDocument/2006/bibliography"/>
-  </ds:schemaRefs>
-</ds:datastoreItem>
-</file>
-
-<file path=customXml/itemProps49.xml><?xml version="1.0" encoding="utf-8"?>
-<ds:datastoreItem xmlns:ds="http://schemas.openxmlformats.org/officeDocument/2006/customXml" ds:itemID="{609D1597-3058-4D28-9813-67644AC3A72A}">
-  <ds:schemaRefs>
-    <ds:schemaRef ds:uri="http://schemas.openxmlformats.org/officeDocument/2006/bibliography"/>
-  </ds:schemaRefs>
-</ds:datastoreItem>
-</file>
-
-<file path=customXml/itemProps5.xml><?xml version="1.0" encoding="utf-8"?>
-<ds:datastoreItem xmlns:ds="http://schemas.openxmlformats.org/officeDocument/2006/customXml" ds:itemID="{1BE5C786-F518-4164-9CE7-6064F482104C}">
-  <ds:schemaRefs>
-    <ds:schemaRef ds:uri="http://schemas.openxmlformats.org/officeDocument/2006/bibliography"/>
-  </ds:schemaRefs>
-</ds:datastoreItem>
-</file>
-
-<file path=customXml/itemProps50.xml><?xml version="1.0" encoding="utf-8"?>
-<ds:datastoreItem xmlns:ds="http://schemas.openxmlformats.org/officeDocument/2006/customXml" ds:itemID="{F417ECA6-BEFF-4B1F-8411-B23B30B7B7F4}">
-  <ds:schemaRefs>
-    <ds:schemaRef ds:uri="http://schemas.openxmlformats.org/officeDocument/2006/bibliography"/>
-  </ds:schemaRefs>
-</ds:datastoreItem>
-</file>
-
-<file path=customXml/itemProps51.xml><?xml version="1.0" encoding="utf-8"?>
-<ds:datastoreItem xmlns:ds="http://schemas.openxmlformats.org/officeDocument/2006/customXml" ds:itemID="{13817EA1-D265-476D-9935-1C2C0712317E}">
-  <ds:schemaRefs>
-    <ds:schemaRef ds:uri="http://schemas.openxmlformats.org/officeDocument/2006/bibliography"/>
-  </ds:schemaRefs>
-</ds:datastoreItem>
-</file>
-
-<file path=customXml/itemProps52.xml><?xml version="1.0" encoding="utf-8"?>
-<ds:datastoreItem xmlns:ds="http://schemas.openxmlformats.org/officeDocument/2006/customXml" ds:itemID="{2B8C8D99-E8E8-47A5-80CC-3AF6F8D44461}">
-  <ds:schemaRefs>
-    <ds:schemaRef ds:uri="http://schemas.openxmlformats.org/officeDocument/2006/bibliography"/>
-  </ds:schemaRefs>
-</ds:datastoreItem>
-</file>
-
-<file path=customXml/itemProps53.xml><?xml version="1.0" encoding="utf-8"?>
-<ds:datastoreItem xmlns:ds="http://schemas.openxmlformats.org/officeDocument/2006/customXml" ds:itemID="{E3736781-EE6E-4EAF-BF63-954CF772862C}">
-  <ds:schemaRefs>
-    <ds:schemaRef ds:uri="http://schemas.openxmlformats.org/officeDocument/2006/bibliography"/>
-  </ds:schemaRefs>
-</ds:datastoreItem>
-</file>
-
-<file path=customXml/itemProps54.xml><?xml version="1.0" encoding="utf-8"?>
-<ds:datastoreItem xmlns:ds="http://schemas.openxmlformats.org/officeDocument/2006/customXml" ds:itemID="{0B6F0177-514D-47A5-A2E8-02B26CA84613}">
-  <ds:schemaRefs>
-    <ds:schemaRef ds:uri="http://schemas.openxmlformats.org/officeDocument/2006/bibliography"/>
-  </ds:schemaRefs>
-</ds:datastoreItem>
-</file>
-
-<file path=customXml/itemProps55.xml><?xml version="1.0" encoding="utf-8"?>
-<ds:datastoreItem xmlns:ds="http://schemas.openxmlformats.org/officeDocument/2006/customXml" ds:itemID="{3F060CE6-8B24-41BB-9F8E-C610C0492A50}">
-  <ds:schemaRefs>
-    <ds:schemaRef ds:uri="http://schemas.openxmlformats.org/officeDocument/2006/bibliography"/>
-  </ds:schemaRefs>
-</ds:datastoreItem>
-</file>
-
-<file path=customXml/itemProps56.xml><?xml version="1.0" encoding="utf-8"?>
-<ds:datastoreItem xmlns:ds="http://schemas.openxmlformats.org/officeDocument/2006/customXml" ds:itemID="{ED006F60-C4D5-4BFF-AFE1-3971C786E470}">
-  <ds:schemaRefs>
-    <ds:schemaRef ds:uri="http://schemas.openxmlformats.org/officeDocument/2006/bibliography"/>
-  </ds:schemaRefs>
-</ds:datastoreItem>
-</file>
-
-<file path=customXml/itemProps57.xml><?xml version="1.0" encoding="utf-8"?>
-<ds:datastoreItem xmlns:ds="http://schemas.openxmlformats.org/officeDocument/2006/customXml" ds:itemID="{9411E255-878F-4451-B4DD-D3511BE9D902}">
-  <ds:schemaRefs>
-    <ds:schemaRef ds:uri="http://schemas.openxmlformats.org/officeDocument/2006/bibliography"/>
-  </ds:schemaRefs>
-</ds:datastoreItem>
-</file>
-
-<file path=customXml/itemProps58.xml><?xml version="1.0" encoding="utf-8"?>
-<ds:datastoreItem xmlns:ds="http://schemas.openxmlformats.org/officeDocument/2006/customXml" ds:itemID="{0BBBA733-D9EB-4BDA-BCD2-D7A1E48C5109}">
-  <ds:schemaRefs>
-    <ds:schemaRef ds:uri="http://schemas.openxmlformats.org/officeDocument/2006/bibliography"/>
-  </ds:schemaRefs>
-</ds:datastoreItem>
-</file>
-
-<file path=customXml/itemProps59.xml><?xml version="1.0" encoding="utf-8"?>
-<ds:datastoreItem xmlns:ds="http://schemas.openxmlformats.org/officeDocument/2006/customXml" ds:itemID="{BCAB89D9-A9AE-480B-BC44-72847DD36941}">
-  <ds:schemaRefs>
-    <ds:schemaRef ds:uri="http://schemas.openxmlformats.org/officeDocument/2006/bibliography"/>
-  </ds:schemaRefs>
-</ds:datastoreItem>
-</file>
-
-<file path=customXml/itemProps6.xml><?xml version="1.0" encoding="utf-8"?>
-<ds:datastoreItem xmlns:ds="http://schemas.openxmlformats.org/officeDocument/2006/customXml" ds:itemID="{9A5F22C0-0406-4CE5-8F99-A71AAAC64415}">
-  <ds:schemaRefs>
-    <ds:schemaRef ds:uri="http://schemas.openxmlformats.org/officeDocument/2006/bibliography"/>
-  </ds:schemaRefs>
-</ds:datastoreItem>
-</file>
-
-<file path=customXml/itemProps60.xml><?xml version="1.0" encoding="utf-8"?>
-<ds:datastoreItem xmlns:ds="http://schemas.openxmlformats.org/officeDocument/2006/customXml" ds:itemID="{E4312856-C8F8-43AB-8F2F-697F96795338}">
-  <ds:schemaRefs>
-    <ds:schemaRef ds:uri="http://schemas.openxmlformats.org/officeDocument/2006/bibliography"/>
-  </ds:schemaRefs>
-</ds:datastoreItem>
-</file>
-
-<file path=customXml/itemProps61.xml><?xml version="1.0" encoding="utf-8"?>
-<ds:datastoreItem xmlns:ds="http://schemas.openxmlformats.org/officeDocument/2006/customXml" ds:itemID="{E89AF0CB-C49E-4ACB-ADAB-B6D0460BA4DF}">
-  <ds:schemaRefs>
-    <ds:schemaRef ds:uri="http://schemas.openxmlformats.org/officeDocument/2006/bibliography"/>
-  </ds:schemaRefs>
-</ds:datastoreItem>
-</file>
-
-<file path=customXml/itemProps62.xml><?xml version="1.0" encoding="utf-8"?>
-<ds:datastoreItem xmlns:ds="http://schemas.openxmlformats.org/officeDocument/2006/customXml" ds:itemID="{3034D19F-2F47-4857-80F8-8D221E4EAE15}">
-  <ds:schemaRefs>
-    <ds:schemaRef ds:uri="http://schemas.openxmlformats.org/officeDocument/2006/bibliography"/>
-  </ds:schemaRefs>
-</ds:datastoreItem>
-</file>
-
-<file path=customXml/itemProps63.xml><?xml version="1.0" encoding="utf-8"?>
-<ds:datastoreItem xmlns:ds="http://schemas.openxmlformats.org/officeDocument/2006/customXml" ds:itemID="{13225C21-530A-4FAB-AB3D-569CACC353E6}">
-  <ds:schemaRefs>
-    <ds:schemaRef ds:uri="http://schemas.openxmlformats.org/officeDocument/2006/bibliography"/>
-  </ds:schemaRefs>
-</ds:datastoreItem>
-</file>
-
-<file path=customXml/itemProps64.xml><?xml version="1.0" encoding="utf-8"?>
-<ds:datastoreItem xmlns:ds="http://schemas.openxmlformats.org/officeDocument/2006/customXml" ds:itemID="{CC33B98C-7AF5-43C0-8C73-FAE41DAC3451}">
-  <ds:schemaRefs>
-    <ds:schemaRef ds:uri="http://schemas.openxmlformats.org/officeDocument/2006/bibliography"/>
-  </ds:schemaRefs>
-</ds:datastoreItem>
-</file>
-
-<file path=customXml/itemProps65.xml><?xml version="1.0" encoding="utf-8"?>
-<ds:datastoreItem xmlns:ds="http://schemas.openxmlformats.org/officeDocument/2006/customXml" ds:itemID="{FE2B68AB-CFA0-4A59-A7D0-2A6EAAEB52A3}">
-  <ds:schemaRefs>
-    <ds:schemaRef ds:uri="http://schemas.openxmlformats.org/officeDocument/2006/bibliography"/>
-  </ds:schemaRefs>
-</ds:datastoreItem>
-</file>
-
-<file path=customXml/itemProps66.xml><?xml version="1.0" encoding="utf-8"?>
-<ds:datastoreItem xmlns:ds="http://schemas.openxmlformats.org/officeDocument/2006/customXml" ds:itemID="{24203142-C70D-40B5-8199-6DDC5E91A8B6}">
-  <ds:schemaRefs>
-    <ds:schemaRef ds:uri="http://schemas.openxmlformats.org/officeDocument/2006/bibliography"/>
-  </ds:schemaRefs>
-</ds:datastoreItem>
-</file>
-
-<file path=customXml/itemProps67.xml><?xml version="1.0" encoding="utf-8"?>
-<ds:datastoreItem xmlns:ds="http://schemas.openxmlformats.org/officeDocument/2006/customXml" ds:itemID="{76089494-435D-422F-ABF0-CFAFD4C5F35D}">
-  <ds:schemaRefs>
-    <ds:schemaRef ds:uri="http://schemas.openxmlformats.org/officeDocument/2006/bibliography"/>
-  </ds:schemaRefs>
-</ds:datastoreItem>
-</file>
-
-<file path=customXml/itemProps68.xml><?xml version="1.0" encoding="utf-8"?>
-<ds:datastoreItem xmlns:ds="http://schemas.openxmlformats.org/officeDocument/2006/customXml" ds:itemID="{C9624646-9A61-4C44-9217-ACA6F556E7DA}">
-  <ds:schemaRefs>
-    <ds:schemaRef ds:uri="http://schemas.openxmlformats.org/officeDocument/2006/bibliography"/>
-  </ds:schemaRefs>
-</ds:datastoreItem>
-</file>
-
-<file path=customXml/itemProps69.xml><?xml version="1.0" encoding="utf-8"?>
-<ds:datastoreItem xmlns:ds="http://schemas.openxmlformats.org/officeDocument/2006/customXml" ds:itemID="{4F65DBE7-579C-446A-8D6F-45D0F13E494F}">
-  <ds:schemaRefs>
-    <ds:schemaRef ds:uri="http://schemas.openxmlformats.org/officeDocument/2006/bibliography"/>
-  </ds:schemaRefs>
-</ds:datastoreItem>
-</file>
-
-<file path=customXml/itemProps7.xml><?xml version="1.0" encoding="utf-8"?>
-<ds:datastoreItem xmlns:ds="http://schemas.openxmlformats.org/officeDocument/2006/customXml" ds:itemID="{45F7E101-0DC5-443E-A749-1112DC8AA4BB}">
-  <ds:schemaRefs>
-    <ds:schemaRef ds:uri="http://schemas.openxmlformats.org/officeDocument/2006/bibliography"/>
-  </ds:schemaRefs>
-</ds:datastoreItem>
-</file>
-
-<file path=customXml/itemProps70.xml><?xml version="1.0" encoding="utf-8"?>
-<ds:datastoreItem xmlns:ds="http://schemas.openxmlformats.org/officeDocument/2006/customXml" ds:itemID="{C5CA578A-9F13-45B7-914B-C1482DED6E97}">
-  <ds:schemaRefs>
-    <ds:schemaRef ds:uri="http://schemas.openxmlformats.org/officeDocument/2006/bibliography"/>
-  </ds:schemaRefs>
-</ds:datastoreItem>
-</file>
-
-<file path=customXml/itemProps71.xml><?xml version="1.0" encoding="utf-8"?>
-<ds:datastoreItem xmlns:ds="http://schemas.openxmlformats.org/officeDocument/2006/customXml" ds:itemID="{487223F6-B959-4765-9F43-1CFECFD83CCD}">
-  <ds:schemaRefs>
-    <ds:schemaRef ds:uri="http://schemas.openxmlformats.org/officeDocument/2006/bibliography"/>
-  </ds:schemaRefs>
-</ds:datastoreItem>
-</file>
-
-<file path=customXml/itemProps72.xml><?xml version="1.0" encoding="utf-8"?>
-<ds:datastoreItem xmlns:ds="http://schemas.openxmlformats.org/officeDocument/2006/customXml" ds:itemID="{1F7D41A1-A779-4667-A7C6-7FBD81B66646}">
-  <ds:schemaRefs>
-    <ds:schemaRef ds:uri="http://schemas.openxmlformats.org/officeDocument/2006/bibliography"/>
-  </ds:schemaRefs>
-</ds:datastoreItem>
-</file>
-
-<file path=customXml/itemProps73.xml><?xml version="1.0" encoding="utf-8"?>
-<ds:datastoreItem xmlns:ds="http://schemas.openxmlformats.org/officeDocument/2006/customXml" ds:itemID="{40924DAF-5678-49B2-A0F5-F486AB8799DB}">
-  <ds:schemaRefs>
-    <ds:schemaRef ds:uri="http://schemas.openxmlformats.org/officeDocument/2006/bibliography"/>
-  </ds:schemaRefs>
-</ds:datastoreItem>
-</file>
-
-<file path=customXml/itemProps74.xml><?xml version="1.0" encoding="utf-8"?>
-<ds:datastoreItem xmlns:ds="http://schemas.openxmlformats.org/officeDocument/2006/customXml" ds:itemID="{1DEB1EB4-AC4A-4EFC-BAD4-92717694325D}">
-  <ds:schemaRefs>
-    <ds:schemaRef ds:uri="http://schemas.openxmlformats.org/officeDocument/2006/bibliography"/>
-  </ds:schemaRefs>
-</ds:datastoreItem>
-</file>
-
-<file path=customXml/itemProps75.xml><?xml version="1.0" encoding="utf-8"?>
-<ds:datastoreItem xmlns:ds="http://schemas.openxmlformats.org/officeDocument/2006/customXml" ds:itemID="{891404ED-DBEB-441C-97BB-95E31190F107}">
-  <ds:schemaRefs>
-    <ds:schemaRef ds:uri="http://schemas.openxmlformats.org/officeDocument/2006/bibliography"/>
-  </ds:schemaRefs>
-</ds:datastoreItem>
-</file>
-
-<file path=customXml/itemProps76.xml><?xml version="1.0" encoding="utf-8"?>
-<ds:datastoreItem xmlns:ds="http://schemas.openxmlformats.org/officeDocument/2006/customXml" ds:itemID="{8E18C186-245E-457D-AD25-78EAC56DA86F}">
-  <ds:schemaRefs>
-    <ds:schemaRef ds:uri="http://schemas.openxmlformats.org/officeDocument/2006/bibliography"/>
-  </ds:schemaRefs>
-</ds:datastoreItem>
-</file>
-
-<file path=customXml/itemProps77.xml><?xml version="1.0" encoding="utf-8"?>
-<ds:datastoreItem xmlns:ds="http://schemas.openxmlformats.org/officeDocument/2006/customXml" ds:itemID="{7E67838F-087D-464E-916E-F654BB52C02E}">
-  <ds:schemaRefs>
-    <ds:schemaRef ds:uri="http://schemas.openxmlformats.org/officeDocument/2006/bibliography"/>
-  </ds:schemaRefs>
-</ds:datastoreItem>
-</file>
-
-<file path=customXml/itemProps78.xml><?xml version="1.0" encoding="utf-8"?>
-<ds:datastoreItem xmlns:ds="http://schemas.openxmlformats.org/officeDocument/2006/customXml" ds:itemID="{9F0EC650-2D3E-4991-BBEA-074D870ABC8E}">
-  <ds:schemaRefs>
-    <ds:schemaRef ds:uri="http://schemas.openxmlformats.org/officeDocument/2006/bibliography"/>
-  </ds:schemaRefs>
-</ds:datastoreItem>
-</file>
-
-<file path=customXml/itemProps79.xml><?xml version="1.0" encoding="utf-8"?>
-<ds:datastoreItem xmlns:ds="http://schemas.openxmlformats.org/officeDocument/2006/customXml" ds:itemID="{65FE5D73-C4D0-41DE-A641-01F528E81CD4}">
-  <ds:schemaRefs>
-    <ds:schemaRef ds:uri="http://schemas.openxmlformats.org/officeDocument/2006/bibliography"/>
-  </ds:schemaRefs>
-</ds:datastoreItem>
-</file>
-
-<file path=customXml/itemProps8.xml><?xml version="1.0" encoding="utf-8"?>
-<ds:datastoreItem xmlns:ds="http://schemas.openxmlformats.org/officeDocument/2006/customXml" ds:itemID="{ABEF98BA-5636-4A2C-93FC-21DFF7614853}">
-  <ds:schemaRefs>
-    <ds:schemaRef ds:uri="http://schemas.openxmlformats.org/officeDocument/2006/bibliography"/>
-  </ds:schemaRefs>
-</ds:datastoreItem>
-</file>
-
-<file path=customXml/itemProps80.xml><?xml version="1.0" encoding="utf-8"?>
-<ds:datastoreItem xmlns:ds="http://schemas.openxmlformats.org/officeDocument/2006/customXml" ds:itemID="{0000B350-498D-4E7E-B7FF-42D4734E6E3C}">
-  <ds:schemaRefs>
-    <ds:schemaRef ds:uri="http://schemas.openxmlformats.org/officeDocument/2006/bibliography"/>
-  </ds:schemaRefs>
-</ds:datastoreItem>
-</file>
-
-<file path=customXml/itemProps81.xml><?xml version="1.0" encoding="utf-8"?>
-<ds:datastoreItem xmlns:ds="http://schemas.openxmlformats.org/officeDocument/2006/customXml" ds:itemID="{AF42574C-5C61-435A-A7F1-F93672517E22}">
-  <ds:schemaRefs>
-    <ds:schemaRef ds:uri="http://schemas.openxmlformats.org/officeDocument/2006/bibliography"/>
-  </ds:schemaRefs>
-</ds:datastoreItem>
-</file>
-
-<file path=customXml/itemProps82.xml><?xml version="1.0" encoding="utf-8"?>
-<ds:datastoreItem xmlns:ds="http://schemas.openxmlformats.org/officeDocument/2006/customXml" ds:itemID="{996162EE-6480-4249-8839-E2AFD40FCBAD}">
-  <ds:schemaRefs>
-    <ds:schemaRef ds:uri="http://schemas.openxmlformats.org/officeDocument/2006/bibliography"/>
-  </ds:schemaRefs>
-</ds:datastoreItem>
-</file>
-
-<file path=customXml/itemProps83.xml><?xml version="1.0" encoding="utf-8"?>
-<ds:datastoreItem xmlns:ds="http://schemas.openxmlformats.org/officeDocument/2006/customXml" ds:itemID="{C36EB747-9984-4418-A69D-6C93EA161698}">
-  <ds:schemaRefs>
-    <ds:schemaRef ds:uri="http://schemas.openxmlformats.org/officeDocument/2006/bibliography"/>
-  </ds:schemaRefs>
-</ds:datastoreItem>
-</file>
-
-<file path=customXml/itemProps84.xml><?xml version="1.0" encoding="utf-8"?>
-<ds:datastoreItem xmlns:ds="http://schemas.openxmlformats.org/officeDocument/2006/customXml" ds:itemID="{89864B14-1D48-4310-AA77-57E0B251B5F1}">
-  <ds:schemaRefs>
-    <ds:schemaRef ds:uri="http://schemas.openxmlformats.org/officeDocument/2006/bibliography"/>
-  </ds:schemaRefs>
-</ds:datastoreItem>
-</file>
-
-<file path=customXml/itemProps85.xml><?xml version="1.0" encoding="utf-8"?>
-<ds:datastoreItem xmlns:ds="http://schemas.openxmlformats.org/officeDocument/2006/customXml" ds:itemID="{2D595D5A-7ED7-49F7-818B-D21DCC7D0281}">
-  <ds:schemaRefs>
-    <ds:schemaRef ds:uri="http://schemas.openxmlformats.org/officeDocument/2006/bibliography"/>
-  </ds:schemaRefs>
-</ds:datastoreItem>
-</file>
-
-<file path=customXml/itemProps86.xml><?xml version="1.0" encoding="utf-8"?>
-<ds:datastoreItem xmlns:ds="http://schemas.openxmlformats.org/officeDocument/2006/customXml" ds:itemID="{37BB0397-1F0A-4E86-A536-6EA80442A241}">
-  <ds:schemaRefs>
-    <ds:schemaRef ds:uri="http://schemas.openxmlformats.org/officeDocument/2006/bibliography"/>
-  </ds:schemaRefs>
-</ds:datastoreItem>
-</file>
-
-<file path=customXml/itemProps87.xml><?xml version="1.0" encoding="utf-8"?>
-<ds:datastoreItem xmlns:ds="http://schemas.openxmlformats.org/officeDocument/2006/customXml" ds:itemID="{03E5C346-DAFE-4E8C-9C0D-D0A36325049B}">
-  <ds:schemaRefs>
-    <ds:schemaRef ds:uri="http://schemas.openxmlformats.org/officeDocument/2006/bibliography"/>
-  </ds:schemaRefs>
-</ds:datastoreItem>
-</file>
-
-<file path=customXml/itemProps88.xml><?xml version="1.0" encoding="utf-8"?>
-<ds:datastoreItem xmlns:ds="http://schemas.openxmlformats.org/officeDocument/2006/customXml" ds:itemID="{AFD1794A-C35D-4BA1-99C2-FBBEDD462449}">
-  <ds:schemaRefs>
-    <ds:schemaRef ds:uri="http://schemas.openxmlformats.org/officeDocument/2006/bibliography"/>
-  </ds:schemaRefs>
-</ds:datastoreItem>
-</file>
-
-<file path=customXml/itemProps89.xml><?xml version="1.0" encoding="utf-8"?>
-<ds:datastoreItem xmlns:ds="http://schemas.openxmlformats.org/officeDocument/2006/customXml" ds:itemID="{161B02CE-2FBB-4501-9A2E-68B3F1F16DAE}">
-  <ds:schemaRefs>
-    <ds:schemaRef ds:uri="http://schemas.openxmlformats.org/officeDocument/2006/bibliography"/>
-  </ds:schemaRefs>
-</ds:datastoreItem>
-</file>
-
-<file path=customXml/itemProps9.xml><?xml version="1.0" encoding="utf-8"?>
-<ds:datastoreItem xmlns:ds="http://schemas.openxmlformats.org/officeDocument/2006/customXml" ds:itemID="{6C0EA05B-A59B-4383-92DA-63153ECFF988}">
-  <ds:schemaRefs>
-    <ds:schemaRef ds:uri="http://schemas.openxmlformats.org/officeDocument/2006/bibliography"/>
-  </ds:schemaRefs>
-</ds:datastoreItem>
-</file>
-
-<file path=customXml/itemProps90.xml><?xml version="1.0" encoding="utf-8"?>
-<ds:datastoreItem xmlns:ds="http://schemas.openxmlformats.org/officeDocument/2006/customXml" ds:itemID="{7927B497-03A8-47EB-B2CC-65DD6EF835DB}">
-  <ds:schemaRefs>
-    <ds:schemaRef ds:uri="http://schemas.openxmlformats.org/officeDocument/2006/bibliography"/>
-  </ds:schemaRefs>
-</ds:datastoreItem>
-</file>
-
-<file path=customXml/itemProps91.xml><?xml version="1.0" encoding="utf-8"?>
-<ds:datastoreItem xmlns:ds="http://schemas.openxmlformats.org/officeDocument/2006/customXml" ds:itemID="{4C6AE800-D91C-45BF-85EA-AB02E62ED2A5}">
-  <ds:schemaRefs>
-    <ds:schemaRef ds:uri="http://schemas.openxmlformats.org/officeDocument/2006/bibliography"/>
-  </ds:schemaRefs>
-</ds:datastoreItem>
-</file>
-
-<file path=customXml/itemProps92.xml><?xml version="1.0" encoding="utf-8"?>
-<ds:datastoreItem xmlns:ds="http://schemas.openxmlformats.org/officeDocument/2006/customXml" ds:itemID="{14ACDDB8-FD1F-484F-A78D-B27DBA1D374F}">
-  <ds:schemaRefs>
-    <ds:schemaRef ds:uri="http://schemas.openxmlformats.org/officeDocument/2006/bibliography"/>
-  </ds:schemaRefs>
-</ds:datastoreItem>
-</file>
-
-<file path=customXml/itemProps93.xml><?xml version="1.0" encoding="utf-8"?>
-<ds:datastoreItem xmlns:ds="http://schemas.openxmlformats.org/officeDocument/2006/customXml" ds:itemID="{453ADE7C-0BAE-439A-9C1F-C17CCE424513}">
-  <ds:schemaRefs>
-    <ds:schemaRef ds:uri="http://schemas.openxmlformats.org/officeDocument/2006/bibliography"/>
-  </ds:schemaRefs>
-</ds:datastoreItem>
-</file>
-
-<file path=customXml/itemProps94.xml><?xml version="1.0" encoding="utf-8"?>
-<ds:datastoreItem xmlns:ds="http://schemas.openxmlformats.org/officeDocument/2006/customXml" ds:itemID="{F4FFB4C8-2224-4264-B485-AE367029C9E7}">
-  <ds:schemaRefs>
-    <ds:schemaRef ds:uri="http://schemas.openxmlformats.org/officeDocument/2006/bibliography"/>
-  </ds:schemaRefs>
-</ds:datastoreItem>
-</file>
-
-<file path=customXml/itemProps95.xml><?xml version="1.0" encoding="utf-8"?>
-<ds:datastoreItem xmlns:ds="http://schemas.openxmlformats.org/officeDocument/2006/customXml" ds:itemID="{BB3EAE5F-5F26-4DFD-9481-53304F8E3CA4}">
-  <ds:schemaRefs>
-    <ds:schemaRef ds:uri="http://schemas.openxmlformats.org/officeDocument/2006/bibliography"/>
-  </ds:schemaRefs>
-</ds:datastoreItem>
-</file>
-
-<file path=customXml/itemProps96.xml><?xml version="1.0" encoding="utf-8"?>
-<ds:datastoreItem xmlns:ds="http://schemas.openxmlformats.org/officeDocument/2006/customXml" ds:itemID="{6557C0D3-4E21-44EE-B76F-DD87AF552E03}">
-  <ds:schemaRefs>
-    <ds:schemaRef ds:uri="http://schemas.openxmlformats.org/officeDocument/2006/bibliography"/>
-  </ds:schemaRefs>
-</ds:datastoreItem>
-</file>
-
-<file path=customXml/itemProps97.xml><?xml version="1.0" encoding="utf-8"?>
-<ds:datastoreItem xmlns:ds="http://schemas.openxmlformats.org/officeDocument/2006/customXml" ds:itemID="{6C38A17C-B117-4393-8DA8-30454B45FE1A}">
-  <ds:schemaRefs>
-    <ds:schemaRef ds:uri="http://schemas.openxmlformats.org/officeDocument/2006/bibliography"/>
-  </ds:schemaRefs>
-</ds:datastoreItem>
-</file>
-
-<file path=customXml/itemProps98.xml><?xml version="1.0" encoding="utf-8"?>
-<ds:datastoreItem xmlns:ds="http://schemas.openxmlformats.org/officeDocument/2006/customXml" ds:itemID="{9AAFCD53-C3A5-48D8-ABF4-D10EBDE65DA8}">
-  <ds:schemaRefs>
-    <ds:schemaRef ds:uri="http://schemas.openxmlformats.org/officeDocument/2006/bibliography"/>
-  </ds:schemaRefs>
-</ds:datastoreItem>
-</file>
-
-<file path=customXml/itemProps99.xml><?xml version="1.0" encoding="utf-8"?>
-<ds:datastoreItem xmlns:ds="http://schemas.openxmlformats.org/officeDocument/2006/customXml" ds:itemID="{9C4D0A2E-6AF6-4910-B799-12CCCEDF3A81}">
-  <ds:schemaRefs>
-    <ds:schemaRef ds:uri="http://schemas.openxmlformats.org/officeDocument/2006/bibliography"/>
-  </ds:schemaRefs>
-</ds:datastoreItem>
 </file>
</xml_diff>